<commit_message>
changed some wording on error dialogs pending more work
</commit_message>
<xml_diff>
--- a/docs/to review/Error Dialogue Boxes.docx
+++ b/docs/to review/Error Dialogue Boxes.docx
@@ -1,6 +1,6 @@
 
 <file path=word/document.xml><?xml version="1.0" encoding="utf-8"?>
-<w:document xmlns:wpc="http://schemas.microsoft.com/office/word/2010/wordprocessingCanvas" xmlns:mc="http://schemas.openxmlformats.org/markup-compatibility/2006" xmlns:o="urn:schemas-microsoft-com:office:office" xmlns:r="http://schemas.openxmlformats.org/officeDocument/2006/relationships" xmlns:m="http://schemas.openxmlformats.org/officeDocument/2006/math" xmlns:v="urn:schemas-microsoft-com:vml" xmlns:wp14="http://schemas.microsoft.com/office/word/2010/wordprocessingDrawing" xmlns:wp="http://schemas.openxmlformats.org/drawingml/2006/wordprocessingDrawing" xmlns:w10="urn:schemas-microsoft-com:office:word" xmlns:w="http://schemas.openxmlformats.org/wordprocessingml/2006/main" xmlns:w14="http://schemas.microsoft.com/office/word/2010/wordml" xmlns:w15="http://schemas.microsoft.com/office/word/2012/wordml" xmlns:wpg="http://schemas.microsoft.com/office/word/2010/wordprocessingGroup" xmlns:wpi="http://schemas.microsoft.com/office/word/2010/wordprocessingInk" xmlns:wne="http://schemas.microsoft.com/office/word/2006/wordml" xmlns:wps="http://schemas.microsoft.com/office/word/2010/wordprocessingShape" mc:Ignorable="w14 w15 wp14">
+<w:document xmlns:wpc="http://schemas.microsoft.com/office/word/2010/wordprocessingCanvas" xmlns:mc="http://schemas.openxmlformats.org/markup-compatibility/2006" xmlns:o="urn:schemas-microsoft-com:office:office" xmlns:r="http://schemas.openxmlformats.org/officeDocument/2006/relationships" xmlns:m="http://schemas.openxmlformats.org/officeDocument/2006/math" xmlns:v="urn:schemas-microsoft-com:vml" xmlns:wp14="http://schemas.microsoft.com/office/word/2010/wordprocessingDrawing" xmlns:wp="http://schemas.openxmlformats.org/drawingml/2006/wordprocessingDrawing" xmlns:w10="urn:schemas-microsoft-com:office:word" xmlns:w="http://schemas.openxmlformats.org/wordprocessingml/2006/main" xmlns:w14="http://schemas.microsoft.com/office/word/2010/wordml" xmlns:wpg="http://schemas.microsoft.com/office/word/2010/wordprocessingGroup" xmlns:wpi="http://schemas.microsoft.com/office/word/2010/wordprocessingInk" xmlns:wne="http://schemas.microsoft.com/office/word/2006/wordml" xmlns:wps="http://schemas.microsoft.com/office/word/2010/wordprocessingShape" mc:Ignorable="w14 wp14">
   <w:body>
     <w:p>
       <w:r>
@@ -11,7 +11,7 @@
         <mc:AlternateContent>
           <mc:Choice Requires="wpg">
             <w:drawing>
-              <wp:anchor distT="0" distB="0" distL="114300" distR="114300" simplePos="0" relativeHeight="251665408" behindDoc="0" locked="0" layoutInCell="1" allowOverlap="1" wp14:anchorId="1575F756" wp14:editId="699E632D">
+              <wp:anchor distT="0" distB="0" distL="114300" distR="114300" simplePos="0" relativeHeight="251650048" behindDoc="0" locked="0" layoutInCell="1" allowOverlap="1" wp14:anchorId="1575F756" wp14:editId="699E632D">
                 <wp:simplePos x="0" y="0"/>
                 <wp:positionH relativeFrom="column">
                   <wp:posOffset>289367</wp:posOffset>
@@ -336,7 +336,7 @@
           </mc:Choice>
           <mc:Fallback>
             <w:pict>
-              <v:group w14:anchorId="1575F756" id="Group 16" o:spid="_x0000_s1026" style="position:absolute;margin-left:22.8pt;margin-top:-26.45pt;width:394.2pt;height:131.7pt;z-index:251665408" coordsize="50060,16725" o:gfxdata="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">
+              <v:group id="Group 16" o:spid="_x0000_s1026" style="position:absolute;margin-left:22.8pt;margin-top:-26.45pt;width:394.2pt;height:131.7pt;z-index:251650048" coordsize="50060,16725" o:gfxdata="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">
                 <v:group id="Group 7" o:spid="_x0000_s1027" style="position:absolute;width:50060;height:16725" coordsize="50060,16725" o:gfxdata="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">
                   <v:rect id="Rectangle 1" o:spid="_x0000_s1028" style="position:absolute;width:50060;height:16725;visibility:visible;mso-wrap-style:square;v-text-anchor:middle" o:gfxdata="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" fillcolor="#bfbfbf [2412]" strokecolor="black [3213]" strokeweight="1pt"/>
                   <v:shapetype id="_x0000_t202" coordsize="21600,21600" o:spt="202" path="m,l,21600r21600,l21600,xe">
@@ -402,7 +402,7 @@
         <mc:AlternateContent>
           <mc:Choice Requires="wpg">
             <w:drawing>
-              <wp:anchor distT="0" distB="0" distL="114300" distR="114300" simplePos="0" relativeHeight="251667456" behindDoc="0" locked="0" layoutInCell="1" allowOverlap="1" wp14:anchorId="3962E092" wp14:editId="214E1E2D">
+              <wp:anchor distT="0" distB="0" distL="114300" distR="114300" simplePos="0" relativeHeight="251652096" behindDoc="0" locked="0" layoutInCell="1" allowOverlap="1" wp14:anchorId="3962E092" wp14:editId="214E1E2D">
                 <wp:simplePos x="0" y="0"/>
                 <wp:positionH relativeFrom="margin">
                   <wp:align>center</wp:align>
@@ -726,7 +726,7 @@
           </mc:Choice>
           <mc:Fallback>
             <w:pict>
-              <v:group w14:anchorId="3962E092" id="Group 17" o:spid="_x0000_s1034" style="position:absolute;margin-left:0;margin-top:.4pt;width:394.2pt;height:131.7pt;z-index:251667456;mso-position-horizontal:center;mso-position-horizontal-relative:margin" coordsize="50060,16725" o:gfxdata="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">
+              <v:group id="Group 17" o:spid="_x0000_s1034" style="position:absolute;margin-left:0;margin-top:.4pt;width:394.2pt;height:131.7pt;z-index:251652096;mso-position-horizontal:center;mso-position-horizontal-relative:margin" coordsize="50060,16725" o:gfxdata="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">
                 <v:group id="Group 18" o:spid="_x0000_s1035" style="position:absolute;width:50060;height:16725" coordsize="50060,16725" o:gfxdata="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">
                   <v:rect id="Rectangle 19" o:spid="_x0000_s1036" style="position:absolute;width:50060;height:16725;visibility:visible;mso-wrap-style:square;v-text-anchor:middle" o:gfxdata="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" fillcolor="#bfbfbf [2412]" strokecolor="black [3213]" strokeweight="1pt"/>
                   <v:shape id="Text Box 20" o:spid="_x0000_s1037" type="#_x0000_t202" style="position:absolute;left:18519;top:10822;width:14353;height:2951;visibility:visible;mso-wrap-style:square;v-text-anchor:top" o:gfxdata="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" fillcolor="#d8d8d8 [2732]" strokecolor="black [3213]" strokeweight=".5pt">
@@ -790,7 +790,7 @@
         <mc:AlternateContent>
           <mc:Choice Requires="wpg">
             <w:drawing>
-              <wp:anchor distT="0" distB="0" distL="114300" distR="114300" simplePos="0" relativeHeight="251669504" behindDoc="0" locked="0" layoutInCell="1" allowOverlap="1" wp14:anchorId="173C14B4" wp14:editId="76F2EB18">
+              <wp:anchor distT="0" distB="0" distL="114300" distR="114300" simplePos="0" relativeHeight="251654144" behindDoc="0" locked="0" layoutInCell="1" allowOverlap="1" wp14:anchorId="173C14B4" wp14:editId="76F2EB18">
                 <wp:simplePos x="0" y="0"/>
                 <wp:positionH relativeFrom="margin">
                   <wp:align>center</wp:align>
@@ -1094,10 +1094,7 @@
                           <w:txbxContent>
                             <w:p>
                               <w:r>
-                                <w:t xml:space="preserve">Error: </w:t>
-                              </w:r>
-                              <w:r>
-                                <w:t>Connection to Database Failed – Check your connection settings</w:t>
+                                <w:t>Error: Connection to Database Failed – Check your connection settings</w:t>
                               </w:r>
                             </w:p>
                           </w:txbxContent>
@@ -1117,7 +1114,7 @@
           </mc:Choice>
           <mc:Fallback>
             <w:pict>
-              <v:group w14:anchorId="173C14B4" id="Group 25" o:spid="_x0000_s1042" style="position:absolute;margin-left:0;margin-top:.55pt;width:394.2pt;height:131.7pt;z-index:251669504;mso-position-horizontal:center;mso-position-horizontal-relative:margin" coordsize="50060,16725" o:gfxdata="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">
+              <v:group id="Group 25" o:spid="_x0000_s1042" style="position:absolute;margin-left:0;margin-top:.55pt;width:394.2pt;height:131.7pt;z-index:251654144;mso-position-horizontal:center;mso-position-horizontal-relative:margin" coordsize="50060,16725" o:gfxdata="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">
                 <v:group id="Group 26" o:spid="_x0000_s1043" style="position:absolute;width:50060;height:16725" coordsize="50060,16725" o:gfxdata="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">
                   <v:rect id="Rectangle 27" o:spid="_x0000_s1044" style="position:absolute;width:50060;height:16725;visibility:visible;mso-wrap-style:square;v-text-anchor:middle" o:gfxdata="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" fillcolor="#bfbfbf [2412]" strokecolor="black [3213]" strokeweight="1pt"/>
                   <v:shape id="Text Box 28" o:spid="_x0000_s1045" type="#_x0000_t202" style="position:absolute;left:18519;top:10822;width:14353;height:2951;visibility:visible;mso-wrap-style:square;v-text-anchor:top" o:gfxdata="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" fillcolor="#d8d8d8 [2732]" strokecolor="black [3213]" strokeweight=".5pt">
@@ -1151,10 +1148,7 @@
                     <w:txbxContent>
                       <w:p>
                         <w:r>
-                          <w:t xml:space="preserve">Error: </w:t>
-                        </w:r>
-                        <w:r>
-                          <w:t>Connection to Database Failed – Check your connection settings</w:t>
+                          <w:t>Error: Connection to Database Failed – Check your connection settings</w:t>
                         </w:r>
                       </w:p>
                     </w:txbxContent>
@@ -1184,7 +1178,7 @@
         <mc:AlternateContent>
           <mc:Choice Requires="wpg">
             <w:drawing>
-              <wp:anchor distT="0" distB="0" distL="114300" distR="114300" simplePos="0" relativeHeight="251671552" behindDoc="0" locked="0" layoutInCell="1" allowOverlap="1" wp14:anchorId="1AECEF4B" wp14:editId="0EA4C1B4">
+              <wp:anchor distT="0" distB="0" distL="114300" distR="114300" simplePos="0" relativeHeight="251656192" behindDoc="0" locked="0" layoutInCell="1" allowOverlap="1" wp14:anchorId="1AECEF4B" wp14:editId="0EA4C1B4">
                 <wp:simplePos x="0" y="0"/>
                 <wp:positionH relativeFrom="margin">
                   <wp:align>center</wp:align>
@@ -1489,10 +1483,7 @@
                             <w:p/>
                             <w:p>
                               <w:r>
-                                <w:t xml:space="preserve">Error: </w:t>
-                              </w:r>
-                              <w:r>
-                                <w:t>Invalid Email Entered</w:t>
+                                <w:t>Error: Invalid Email Entered</w:t>
                               </w:r>
                             </w:p>
                           </w:txbxContent>
@@ -1512,7 +1503,7 @@
           </mc:Choice>
           <mc:Fallback>
             <w:pict>
-              <v:group w14:anchorId="1AECEF4B" id="Group 33" o:spid="_x0000_s1050" style="position:absolute;margin-left:0;margin-top:1.5pt;width:394.2pt;height:131.7pt;z-index:251671552;mso-position-horizontal:center;mso-position-horizontal-relative:margin" coordsize="50060,16725" o:gfxdata="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">
+              <v:group id="Group 33" o:spid="_x0000_s1050" style="position:absolute;margin-left:0;margin-top:1.5pt;width:394.2pt;height:131.7pt;z-index:251656192;mso-position-horizontal:center;mso-position-horizontal-relative:margin" coordsize="50060,16725" o:gfxdata="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">
                 <v:group id="Group 34" o:spid="_x0000_s1051" style="position:absolute;width:50060;height:16725" coordsize="50060,16725" o:gfxdata="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">
                   <v:rect id="Rectangle 35" o:spid="_x0000_s1052" style="position:absolute;width:50060;height:16725;visibility:visible;mso-wrap-style:square;v-text-anchor:middle" o:gfxdata="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" fillcolor="#bfbfbf [2412]" strokecolor="black [3213]" strokeweight="1pt"/>
                   <v:shape id="Text Box 36" o:spid="_x0000_s1053" type="#_x0000_t202" style="position:absolute;left:18519;top:10822;width:14353;height:2951;visibility:visible;mso-wrap-style:square;v-text-anchor:top" o:gfxdata="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" fillcolor="#d8d8d8 [2732]" strokecolor="black [3213]" strokeweight=".5pt">
@@ -1547,10 +1538,7 @@
                       <w:p/>
                       <w:p>
                         <w:r>
-                          <w:t xml:space="preserve">Error: </w:t>
-                        </w:r>
-                        <w:r>
-                          <w:t>Invalid Email Entered</w:t>
+                          <w:t>Error: Invalid Email Entered</w:t>
                         </w:r>
                       </w:p>
                     </w:txbxContent>
@@ -1578,7 +1566,7 @@
         <mc:AlternateContent>
           <mc:Choice Requires="wpg">
             <w:drawing>
-              <wp:anchor distT="0" distB="0" distL="114300" distR="114300" simplePos="0" relativeHeight="251673600" behindDoc="0" locked="0" layoutInCell="1" allowOverlap="1" wp14:anchorId="44A30809" wp14:editId="3D782706">
+              <wp:anchor distT="0" distB="0" distL="114300" distR="114300" simplePos="0" relativeHeight="251658240" behindDoc="0" locked="0" layoutInCell="1" allowOverlap="1" wp14:anchorId="44A30809" wp14:editId="3D782706">
                 <wp:simplePos x="0" y="0"/>
                 <wp:positionH relativeFrom="margin">
                   <wp:align>center</wp:align>
@@ -1882,10 +1870,7 @@
                           <w:txbxContent>
                             <w:p>
                               <w:r>
-                                <w:t xml:space="preserve">Error: </w:t>
-                              </w:r>
-                              <w:r>
-                                <w:t>Login Failed – Check your email was entered correctly</w:t>
+                                <w:t>Error: Login Failed – Check your email was entered correctly</w:t>
                               </w:r>
                             </w:p>
                           </w:txbxContent>
@@ -1905,7 +1890,7 @@
           </mc:Choice>
           <mc:Fallback>
             <w:pict>
-              <v:group w14:anchorId="44A30809" id="Group 41" o:spid="_x0000_s1058" style="position:absolute;margin-left:0;margin-top:0;width:394.2pt;height:131.7pt;z-index:251673600;mso-position-horizontal:center;mso-position-horizontal-relative:margin" coordsize="50060,16725" o:gfxdata="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">
+              <v:group id="Group 41" o:spid="_x0000_s1058" style="position:absolute;margin-left:0;margin-top:0;width:394.2pt;height:131.7pt;z-index:251658240;mso-position-horizontal:center;mso-position-horizontal-relative:margin" coordsize="50060,16725" o:gfxdata="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">
                 <v:group id="Group 42" o:spid="_x0000_s1059" style="position:absolute;width:50060;height:16725" coordsize="50060,16725" o:gfxdata="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">
                   <v:rect id="Rectangle 43" o:spid="_x0000_s1060" style="position:absolute;width:50060;height:16725;visibility:visible;mso-wrap-style:square;v-text-anchor:middle" o:gfxdata="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" fillcolor="#bfbfbf [2412]" strokecolor="black [3213]" strokeweight="1pt"/>
                   <v:shape id="Text Box 44" o:spid="_x0000_s1061" type="#_x0000_t202" style="position:absolute;left:18519;top:10822;width:14353;height:2951;visibility:visible;mso-wrap-style:square;v-text-anchor:top" o:gfxdata="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" fillcolor="#d8d8d8 [2732]" strokecolor="black [3213]" strokeweight=".5pt">
@@ -1939,10 +1924,7 @@
                     <w:txbxContent>
                       <w:p>
                         <w:r>
-                          <w:t xml:space="preserve">Error: </w:t>
-                        </w:r>
-                        <w:r>
-                          <w:t>Login Failed – Check your email was entered correctly</w:t>
+                          <w:t>Error: Login Failed – Check your email was entered correctly</w:t>
                         </w:r>
                       </w:p>
                     </w:txbxContent>
@@ -1973,7 +1955,7 @@
         <mc:AlternateContent>
           <mc:Choice Requires="wpg">
             <w:drawing>
-              <wp:anchor distT="0" distB="0" distL="114300" distR="114300" simplePos="0" relativeHeight="251675648" behindDoc="0" locked="0" layoutInCell="1" allowOverlap="1" wp14:anchorId="70962281" wp14:editId="4AB69690">
+              <wp:anchor distT="0" distB="0" distL="114300" distR="114300" simplePos="0" relativeHeight="251660288" behindDoc="0" locked="0" layoutInCell="1" allowOverlap="1" wp14:anchorId="70962281" wp14:editId="4AB69690">
                 <wp:simplePos x="0" y="0"/>
                 <wp:positionH relativeFrom="margin">
                   <wp:align>center</wp:align>
@@ -2277,10 +2259,13 @@
                           <w:txbxContent>
                             <w:p>
                               <w:r>
-                                <w:t xml:space="preserve">Error: </w:t>
+                                <w:t>Error: Failed to Load Local Data – Attempting to sync</w:t>
                               </w:r>
                               <w:r>
-                                <w:t>Failed to Load Local Data – Attempting to sync with database</w:t>
+                                <w:t>hronise</w:t>
+                              </w:r>
+                              <w:r>
+                                <w:t xml:space="preserve"> with database</w:t>
                               </w:r>
                             </w:p>
                           </w:txbxContent>
@@ -2303,7 +2288,7 @@
           </mc:Choice>
           <mc:Fallback>
             <w:pict>
-              <v:group w14:anchorId="70962281" id="Group 49" o:spid="_x0000_s1066" style="position:absolute;margin-left:0;margin-top:.5pt;width:394.2pt;height:131.7pt;z-index:251675648;mso-position-horizontal:center;mso-position-horizontal-relative:margin;mso-width-relative:margin" coordsize="50060,16725" o:gfxdata="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">
+              <v:group id="Group 49" o:spid="_x0000_s1066" style="position:absolute;margin-left:0;margin-top:.5pt;width:394.2pt;height:131.7pt;z-index:251660288;mso-position-horizontal:center;mso-position-horizontal-relative:margin;mso-width-relative:margin" coordsize="50060,16725" o:gfxdata="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">
                 <v:group id="Group 50" o:spid="_x0000_s1067" style="position:absolute;width:50060;height:16725" coordsize="50060,16725" o:gfxdata="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">
                   <v:rect id="Rectangle 51" o:spid="_x0000_s1068" style="position:absolute;width:50060;height:16725;visibility:visible;mso-wrap-style:square;v-text-anchor:middle" o:gfxdata="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" fillcolor="#bfbfbf [2412]" strokecolor="black [3213]" strokeweight="1pt"/>
                   <v:shape id="Text Box 52" o:spid="_x0000_s1069" type="#_x0000_t202" style="position:absolute;left:18519;top:10822;width:14353;height:2951;visibility:visible;mso-wrap-style:square;v-text-anchor:top" o:gfxdata="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" fillcolor="#d8d8d8 [2732]" strokecolor="black [3213]" strokeweight=".5pt">
@@ -2337,10 +2322,13 @@
                     <w:txbxContent>
                       <w:p>
                         <w:r>
-                          <w:t xml:space="preserve">Error: </w:t>
+                          <w:t>Error: Failed to Load Local Data – Attempting to sync</w:t>
                         </w:r>
                         <w:r>
-                          <w:t>Failed to Load Local Data – Attempting to sync with database</w:t>
+                          <w:t>hronise</w:t>
+                        </w:r>
+                        <w:r>
+                          <w:t xml:space="preserve"> with database</w:t>
                         </w:r>
                       </w:p>
                     </w:txbxContent>
@@ -2371,7 +2359,7 @@
         <mc:AlternateContent>
           <mc:Choice Requires="wpg">
             <w:drawing>
-              <wp:anchor distT="0" distB="0" distL="114300" distR="114300" simplePos="0" relativeHeight="251677696" behindDoc="0" locked="0" layoutInCell="1" allowOverlap="1" wp14:anchorId="4B858B97" wp14:editId="5D490A1A">
+              <wp:anchor distT="0" distB="0" distL="114300" distR="114300" simplePos="0" relativeHeight="251662336" behindDoc="0" locked="0" layoutInCell="1" allowOverlap="1" wp14:anchorId="4B858B97" wp14:editId="5D490A1A">
                 <wp:simplePos x="0" y="0"/>
                 <wp:positionH relativeFrom="margin">
                   <wp:align>center</wp:align>
@@ -2676,10 +2664,10 @@
                             <w:p/>
                             <w:p>
                               <w:r>
-                                <w:t xml:space="preserve">Error: </w:t>
+                                <w:t>Error: Failed to Save Changes Locally</w:t>
                               </w:r>
                               <w:r>
-                                <w:t>Failed to Save Changes Locally</w:t>
+                                <w:t xml:space="preserve"> – please try again</w:t>
                               </w:r>
                             </w:p>
                           </w:txbxContent>
@@ -2699,7 +2687,7 @@
           </mc:Choice>
           <mc:Fallback>
             <w:pict>
-              <v:group w14:anchorId="4B858B97" id="Group 57" o:spid="_x0000_s1074" style="position:absolute;margin-left:0;margin-top:4.05pt;width:394.2pt;height:131.7pt;z-index:251677696;mso-position-horizontal:center;mso-position-horizontal-relative:margin" coordsize="50060,16725" o:gfxdata="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">
+              <v:group id="Group 57" o:spid="_x0000_s1074" style="position:absolute;margin-left:0;margin-top:4.05pt;width:394.2pt;height:131.7pt;z-index:251662336;mso-position-horizontal:center;mso-position-horizontal-relative:margin" coordsize="50060,16725" o:gfxdata="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">
                 <v:group id="Group 58" o:spid="_x0000_s1075" style="position:absolute;width:50060;height:16725" coordsize="50060,16725" o:gfxdata="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">
                   <v:rect id="Rectangle 59" o:spid="_x0000_s1076" style="position:absolute;width:50060;height:16725;visibility:visible;mso-wrap-style:square;v-text-anchor:middle" o:gfxdata="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" fillcolor="#bfbfbf [2412]" strokecolor="black [3213]" strokeweight="1pt"/>
                   <v:shape id="Text Box 60" o:spid="_x0000_s1077" type="#_x0000_t202" style="position:absolute;left:18519;top:10822;width:14353;height:2951;visibility:visible;mso-wrap-style:square;v-text-anchor:top" o:gfxdata="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" fillcolor="#d8d8d8 [2732]" strokecolor="black [3213]" strokeweight=".5pt">
@@ -2734,10 +2722,10 @@
                       <w:p/>
                       <w:p>
                         <w:r>
-                          <w:t xml:space="preserve">Error: </w:t>
+                          <w:t>Error: Failed to Save Changes Locally</w:t>
                         </w:r>
                         <w:r>
-                          <w:t>Failed to Save Changes Locally</w:t>
+                          <w:t xml:space="preserve"> – please try again</w:t>
                         </w:r>
                       </w:p>
                     </w:txbxContent>
@@ -2764,17 +2752,552 @@
         </w:rPr>
         <w:lastRenderedPageBreak/>
         <mc:AlternateContent>
+          <mc:Choice Requires="wps">
+            <w:drawing>
+              <wp:anchor distT="0" distB="0" distL="114300" distR="114300" simplePos="0" relativeHeight="251682816" behindDoc="0" locked="0" layoutInCell="1" allowOverlap="1" wp14:anchorId="78E59CE9" wp14:editId="1BC19BA5">
+                <wp:simplePos x="0" y="0"/>
+                <wp:positionH relativeFrom="column">
+                  <wp:posOffset>336550</wp:posOffset>
+                </wp:positionH>
+                <wp:positionV relativeFrom="paragraph">
+                  <wp:posOffset>73025</wp:posOffset>
+                </wp:positionV>
+                <wp:extent cx="5005705" cy="1671955"/>
+                <wp:effectExtent l="0" t="0" r="23495" b="23495"/>
+                <wp:wrapNone/>
+                <wp:docPr id="10" name="Rectangle 10"/>
+                <wp:cNvGraphicFramePr/>
+                <a:graphic xmlns:a="http://schemas.openxmlformats.org/drawingml/2006/main">
+                  <a:graphicData uri="http://schemas.microsoft.com/office/word/2010/wordprocessingShape">
+                    <wps:wsp>
+                      <wps:cNvSpPr/>
+                      <wps:spPr>
+                        <a:xfrm>
+                          <a:off x="0" y="0"/>
+                          <a:ext cx="5005705" cy="1671955"/>
+                        </a:xfrm>
+                        <a:prstGeom prst="rect">
+                          <a:avLst/>
+                        </a:prstGeom>
+                        <a:solidFill>
+                          <a:schemeClr val="bg1">
+                            <a:lumMod val="75000"/>
+                          </a:schemeClr>
+                        </a:solidFill>
+                        <a:ln>
+                          <a:solidFill>
+                            <a:schemeClr val="tx1"/>
+                          </a:solidFill>
+                        </a:ln>
+                      </wps:spPr>
+                      <wps:style>
+                        <a:lnRef idx="2">
+                          <a:schemeClr val="accent1">
+                            <a:shade val="50000"/>
+                          </a:schemeClr>
+                        </a:lnRef>
+                        <a:fillRef idx="1">
+                          <a:schemeClr val="accent1"/>
+                        </a:fillRef>
+                        <a:effectRef idx="0">
+                          <a:schemeClr val="accent1"/>
+                        </a:effectRef>
+                        <a:fontRef idx="minor">
+                          <a:schemeClr val="lt1"/>
+                        </a:fontRef>
+                      </wps:style>
+                      <wps:bodyPr rot="0" spcFirstLastPara="0" vertOverflow="overflow" horzOverflow="overflow" vert="horz" wrap="square" lIns="91440" tIns="45720" rIns="91440" bIns="45720" numCol="1" spcCol="0" rtlCol="0" fromWordArt="0" anchor="ctr" anchorCtr="0" forceAA="0" compatLnSpc="1">
+                        <a:prstTxWarp prst="textNoShape">
+                          <a:avLst/>
+                        </a:prstTxWarp>
+                        <a:noAutofit/>
+                      </wps:bodyPr>
+                    </wps:wsp>
+                  </a:graphicData>
+                </a:graphic>
+              </wp:anchor>
+            </w:drawing>
+          </mc:Choice>
+          <mc:Fallback>
+            <w:pict>
+              <v:rect id="Rectangle 10" o:spid="_x0000_s1026" style="position:absolute;margin-left:26.5pt;margin-top:5.75pt;width:394.15pt;height:131.65pt;z-index:251682816;visibility:visible;mso-wrap-style:square;mso-wrap-distance-left:9pt;mso-wrap-distance-top:0;mso-wrap-distance-right:9pt;mso-wrap-distance-bottom:0;mso-position-horizontal:absolute;mso-position-horizontal-relative:text;mso-position-vertical:absolute;mso-position-vertical-relative:text;v-text-anchor:middle" o:gfxdata="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" fillcolor="#bfbfbf [2412]" strokecolor="black [3213]" strokeweight="1pt"/>
+            </w:pict>
+          </mc:Fallback>
+        </mc:AlternateContent>
+      </w:r>
+    </w:p>
+    <w:p>
+      <w:r>
+        <w:rPr>
+          <w:noProof/>
+          <w:lang w:eastAsia="en-GB"/>
+        </w:rPr>
+        <mc:AlternateContent>
+          <mc:Choice Requires="wps">
+            <w:drawing>
+              <wp:anchor distT="0" distB="0" distL="114300" distR="114300" simplePos="0" relativeHeight="251684864" behindDoc="0" locked="0" layoutInCell="1" allowOverlap="1" wp14:anchorId="11D3E8EB" wp14:editId="099B3CAB">
+                <wp:simplePos x="0" y="0"/>
+                <wp:positionH relativeFrom="column">
+                  <wp:posOffset>737902</wp:posOffset>
+                </wp:positionH>
+                <wp:positionV relativeFrom="paragraph">
+                  <wp:posOffset>111065</wp:posOffset>
+                </wp:positionV>
+                <wp:extent cx="769663" cy="694378"/>
+                <wp:effectExtent l="0" t="0" r="11430" b="10795"/>
+                <wp:wrapNone/>
+                <wp:docPr id="12" name="Oval 12"/>
+                <wp:cNvGraphicFramePr/>
+                <a:graphic xmlns:a="http://schemas.openxmlformats.org/drawingml/2006/main">
+                  <a:graphicData uri="http://schemas.microsoft.com/office/word/2010/wordprocessingShape">
+                    <wps:wsp>
+                      <wps:cNvSpPr/>
+                      <wps:spPr>
+                        <a:xfrm>
+                          <a:off x="0" y="0"/>
+                          <a:ext cx="769663" cy="694378"/>
+                        </a:xfrm>
+                        <a:prstGeom prst="ellipse">
+                          <a:avLst/>
+                        </a:prstGeom>
+                        <a:solidFill>
+                          <a:srgbClr val="FF0000"/>
+                        </a:solidFill>
+                        <a:ln>
+                          <a:solidFill>
+                            <a:schemeClr val="tx1"/>
+                          </a:solidFill>
+                        </a:ln>
+                      </wps:spPr>
+                      <wps:style>
+                        <a:lnRef idx="2">
+                          <a:schemeClr val="accent1">
+                            <a:shade val="50000"/>
+                          </a:schemeClr>
+                        </a:lnRef>
+                        <a:fillRef idx="1">
+                          <a:schemeClr val="accent1"/>
+                        </a:fillRef>
+                        <a:effectRef idx="0">
+                          <a:schemeClr val="accent1"/>
+                        </a:effectRef>
+                        <a:fontRef idx="minor">
+                          <a:schemeClr val="lt1"/>
+                        </a:fontRef>
+                      </wps:style>
+                      <wps:bodyPr rot="0" spcFirstLastPara="0" vertOverflow="overflow" horzOverflow="overflow" vert="horz" wrap="square" lIns="91440" tIns="45720" rIns="91440" bIns="45720" numCol="1" spcCol="0" rtlCol="0" fromWordArt="0" anchor="ctr" anchorCtr="0" forceAA="0" compatLnSpc="1">
+                        <a:prstTxWarp prst="textNoShape">
+                          <a:avLst/>
+                        </a:prstTxWarp>
+                        <a:noAutofit/>
+                      </wps:bodyPr>
+                    </wps:wsp>
+                  </a:graphicData>
+                </a:graphic>
+              </wp:anchor>
+            </w:drawing>
+          </mc:Choice>
+          <mc:Fallback>
+            <w:pict>
+              <v:oval id="Oval 12" o:spid="_x0000_s1026" style="position:absolute;margin-left:58.1pt;margin-top:8.75pt;width:60.6pt;height:54.7pt;z-index:251684864;visibility:visible;mso-wrap-style:square;mso-wrap-distance-left:9pt;mso-wrap-distance-top:0;mso-wrap-distance-right:9pt;mso-wrap-distance-bottom:0;mso-position-horizontal:absolute;mso-position-horizontal-relative:text;mso-position-vertical:absolute;mso-position-vertical-relative:text;v-text-anchor:middle" o:gfxdata="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" fillcolor="red" strokecolor="black [3213]" strokeweight="1pt">
+                <v:stroke joinstyle="miter"/>
+              </v:oval>
+            </w:pict>
+          </mc:Fallback>
+        </mc:AlternateContent>
+      </w:r>
+      <w:r>
+        <w:rPr>
+          <w:noProof/>
+          <w:lang w:eastAsia="en-GB"/>
+        </w:rPr>
+        <mc:AlternateContent>
+          <mc:Choice Requires="wps">
+            <w:drawing>
+              <wp:anchor distT="0" distB="0" distL="114300" distR="114300" simplePos="0" relativeHeight="251685888" behindDoc="0" locked="0" layoutInCell="1" allowOverlap="1" wp14:anchorId="23730F90" wp14:editId="1028DDEF">
+                <wp:simplePos x="0" y="0"/>
+                <wp:positionH relativeFrom="column">
+                  <wp:posOffset>1073548</wp:posOffset>
+                </wp:positionH>
+                <wp:positionV relativeFrom="paragraph">
+                  <wp:posOffset>215203</wp:posOffset>
+                </wp:positionV>
+                <wp:extent cx="75129" cy="478767"/>
+                <wp:effectExtent l="0" t="163513" r="0" b="161607"/>
+                <wp:wrapNone/>
+                <wp:docPr id="13" name="Rectangle 13"/>
+                <wp:cNvGraphicFramePr/>
+                <a:graphic xmlns:a="http://schemas.openxmlformats.org/drawingml/2006/main">
+                  <a:graphicData uri="http://schemas.microsoft.com/office/word/2010/wordprocessingShape">
+                    <wps:wsp>
+                      <wps:cNvSpPr/>
+                      <wps:spPr>
+                        <a:xfrm rot="2700000">
+                          <a:off x="0" y="0"/>
+                          <a:ext cx="75129" cy="478767"/>
+                        </a:xfrm>
+                        <a:prstGeom prst="rect">
+                          <a:avLst/>
+                        </a:prstGeom>
+                        <a:solidFill>
+                          <a:schemeClr val="bg1"/>
+                        </a:solidFill>
+                        <a:ln>
+                          <a:noFill/>
+                        </a:ln>
+                      </wps:spPr>
+                      <wps:style>
+                        <a:lnRef idx="2">
+                          <a:schemeClr val="accent1">
+                            <a:shade val="50000"/>
+                          </a:schemeClr>
+                        </a:lnRef>
+                        <a:fillRef idx="1">
+                          <a:schemeClr val="accent1"/>
+                        </a:fillRef>
+                        <a:effectRef idx="0">
+                          <a:schemeClr val="accent1"/>
+                        </a:effectRef>
+                        <a:fontRef idx="minor">
+                          <a:schemeClr val="lt1"/>
+                        </a:fontRef>
+                      </wps:style>
+                      <wps:bodyPr rot="0" spcFirstLastPara="0" vertOverflow="overflow" horzOverflow="overflow" vert="horz" wrap="square" lIns="91440" tIns="45720" rIns="91440" bIns="45720" numCol="1" spcCol="0" rtlCol="0" fromWordArt="0" anchor="ctr" anchorCtr="0" forceAA="0" compatLnSpc="1">
+                        <a:prstTxWarp prst="textNoShape">
+                          <a:avLst/>
+                        </a:prstTxWarp>
+                        <a:noAutofit/>
+                      </wps:bodyPr>
+                    </wps:wsp>
+                  </a:graphicData>
+                </a:graphic>
+              </wp:anchor>
+            </w:drawing>
+          </mc:Choice>
+          <mc:Fallback>
+            <w:pict>
+              <v:rect id="Rectangle 13" o:spid="_x0000_s1026" style="position:absolute;margin-left:84.55pt;margin-top:16.95pt;width:5.9pt;height:37.7pt;rotation:45;z-index:251685888;visibility:visible;mso-wrap-style:square;mso-wrap-distance-left:9pt;mso-wrap-distance-top:0;mso-wrap-distance-right:9pt;mso-wrap-distance-bottom:0;mso-position-horizontal:absolute;mso-position-horizontal-relative:text;mso-position-vertical:absolute;mso-position-vertical-relative:text;v-text-anchor:middle" o:gfxdata="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" fillcolor="white [3212]" stroked="f" strokeweight="1pt"/>
+            </w:pict>
+          </mc:Fallback>
+        </mc:AlternateContent>
+      </w:r>
+      <w:r>
+        <w:rPr>
+          <w:noProof/>
+          <w:lang w:eastAsia="en-GB"/>
+        </w:rPr>
+        <mc:AlternateContent>
+          <mc:Choice Requires="wps">
+            <w:drawing>
+              <wp:anchor distT="0" distB="0" distL="114300" distR="114300" simplePos="0" relativeHeight="251686912" behindDoc="0" locked="0" layoutInCell="1" allowOverlap="1" wp14:anchorId="56B51C57" wp14:editId="7D0D1A61">
+                <wp:simplePos x="0" y="0"/>
+                <wp:positionH relativeFrom="column">
+                  <wp:posOffset>1073545</wp:posOffset>
+                </wp:positionH>
+                <wp:positionV relativeFrom="paragraph">
+                  <wp:posOffset>215222</wp:posOffset>
+                </wp:positionV>
+                <wp:extent cx="75595" cy="478729"/>
+                <wp:effectExtent l="171450" t="0" r="172085" b="0"/>
+                <wp:wrapNone/>
+                <wp:docPr id="14" name="Rectangle 14"/>
+                <wp:cNvGraphicFramePr/>
+                <a:graphic xmlns:a="http://schemas.openxmlformats.org/drawingml/2006/main">
+                  <a:graphicData uri="http://schemas.microsoft.com/office/word/2010/wordprocessingShape">
+                    <wps:wsp>
+                      <wps:cNvSpPr/>
+                      <wps:spPr>
+                        <a:xfrm rot="8100000">
+                          <a:off x="0" y="0"/>
+                          <a:ext cx="75595" cy="478729"/>
+                        </a:xfrm>
+                        <a:prstGeom prst="rect">
+                          <a:avLst/>
+                        </a:prstGeom>
+                        <a:solidFill>
+                          <a:schemeClr val="bg1"/>
+                        </a:solidFill>
+                        <a:ln>
+                          <a:noFill/>
+                        </a:ln>
+                      </wps:spPr>
+                      <wps:style>
+                        <a:lnRef idx="2">
+                          <a:schemeClr val="accent1">
+                            <a:shade val="50000"/>
+                          </a:schemeClr>
+                        </a:lnRef>
+                        <a:fillRef idx="1">
+                          <a:schemeClr val="accent1"/>
+                        </a:fillRef>
+                        <a:effectRef idx="0">
+                          <a:schemeClr val="accent1"/>
+                        </a:effectRef>
+                        <a:fontRef idx="minor">
+                          <a:schemeClr val="lt1"/>
+                        </a:fontRef>
+                      </wps:style>
+                      <wps:bodyPr rot="0" spcFirstLastPara="0" vertOverflow="overflow" horzOverflow="overflow" vert="horz" wrap="square" lIns="91440" tIns="45720" rIns="91440" bIns="45720" numCol="1" spcCol="0" rtlCol="0" fromWordArt="0" anchor="ctr" anchorCtr="0" forceAA="0" compatLnSpc="1">
+                        <a:prstTxWarp prst="textNoShape">
+                          <a:avLst/>
+                        </a:prstTxWarp>
+                        <a:noAutofit/>
+                      </wps:bodyPr>
+                    </wps:wsp>
+                  </a:graphicData>
+                </a:graphic>
+              </wp:anchor>
+            </w:drawing>
+          </mc:Choice>
+          <mc:Fallback>
+            <w:pict>
+              <v:rect id="Rectangle 14" o:spid="_x0000_s1026" style="position:absolute;margin-left:84.55pt;margin-top:16.95pt;width:5.95pt;height:37.7pt;rotation:135;z-index:251686912;visibility:visible;mso-wrap-style:square;mso-wrap-distance-left:9pt;mso-wrap-distance-top:0;mso-wrap-distance-right:9pt;mso-wrap-distance-bottom:0;mso-position-horizontal:absolute;mso-position-horizontal-relative:text;mso-position-vertical:absolute;mso-position-vertical-relative:text;v-text-anchor:middle" o:gfxdata="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" fillcolor="white [3212]" stroked="f" strokeweight="1pt"/>
+            </w:pict>
+          </mc:Fallback>
+        </mc:AlternateContent>
+      </w:r>
+      <w:r>
+        <w:rPr>
+          <w:noProof/>
+          <w:lang w:eastAsia="en-GB"/>
+        </w:rPr>
+        <mc:AlternateContent>
+          <mc:Choice Requires="wps">
+            <w:drawing>
+              <wp:anchor distT="0" distB="0" distL="114300" distR="114300" simplePos="0" relativeHeight="251687936" behindDoc="0" locked="0" layoutInCell="1" allowOverlap="1" wp14:anchorId="0E161A45" wp14:editId="00FA92FD">
+                <wp:simplePos x="0" y="0"/>
+                <wp:positionH relativeFrom="column">
+                  <wp:posOffset>1718735</wp:posOffset>
+                </wp:positionH>
+                <wp:positionV relativeFrom="paragraph">
+                  <wp:posOffset>85186</wp:posOffset>
+                </wp:positionV>
+                <wp:extent cx="3362213" cy="648086"/>
+                <wp:effectExtent l="0" t="0" r="0" b="0"/>
+                <wp:wrapNone/>
+                <wp:docPr id="15" name="Text Box 15"/>
+                <wp:cNvGraphicFramePr/>
+                <a:graphic xmlns:a="http://schemas.openxmlformats.org/drawingml/2006/main">
+                  <a:graphicData uri="http://schemas.microsoft.com/office/word/2010/wordprocessingShape">
+                    <wps:wsp>
+                      <wps:cNvSpPr txBox="1"/>
+                      <wps:spPr>
+                        <a:xfrm>
+                          <a:off x="0" y="0"/>
+                          <a:ext cx="3362213" cy="648086"/>
+                        </a:xfrm>
+                        <a:prstGeom prst="rect">
+                          <a:avLst/>
+                        </a:prstGeom>
+                        <a:noFill/>
+                        <a:ln w="6350">
+                          <a:noFill/>
+                        </a:ln>
+                        <a:effectLst/>
+                      </wps:spPr>
+                      <wps:style>
+                        <a:lnRef idx="0">
+                          <a:schemeClr val="accent1"/>
+                        </a:lnRef>
+                        <a:fillRef idx="0">
+                          <a:schemeClr val="accent1"/>
+                        </a:fillRef>
+                        <a:effectRef idx="0">
+                          <a:schemeClr val="accent1"/>
+                        </a:effectRef>
+                        <a:fontRef idx="minor">
+                          <a:schemeClr val="dk1"/>
+                        </a:fontRef>
+                      </wps:style>
+                      <wps:txbx>
+                        <w:txbxContent>
+                          <w:p>
+                            <w:r>
+                              <w:t xml:space="preserve">Error: Failed to Download from Database </w:t>
+                            </w:r>
+                          </w:p>
+                          <w:p>
+                            <w:r>
+                              <w:t>No Local Copy found</w:t>
+                            </w:r>
+                          </w:p>
+                        </w:txbxContent>
+                      </wps:txbx>
+                      <wps:bodyPr rot="0" spcFirstLastPara="0" vertOverflow="overflow" horzOverflow="overflow" vert="horz" wrap="square" lIns="91440" tIns="45720" rIns="91440" bIns="45720" numCol="1" spcCol="0" rtlCol="0" fromWordArt="0" anchor="ctr" anchorCtr="0" forceAA="0" compatLnSpc="1">
+                        <a:prstTxWarp prst="textNoShape">
+                          <a:avLst/>
+                        </a:prstTxWarp>
+                        <a:noAutofit/>
+                      </wps:bodyPr>
+                    </wps:wsp>
+                  </a:graphicData>
+                </a:graphic>
+              </wp:anchor>
+            </w:drawing>
+          </mc:Choice>
+          <mc:Fallback>
+            <w:pict>
+              <v:shape id="Text Box 15" o:spid="_x0000_s1082" type="#_x0000_t202" style="position:absolute;margin-left:135.35pt;margin-top:6.7pt;width:264.75pt;height:51.05pt;z-index:251687936;visibility:visible;mso-wrap-style:square;mso-wrap-distance-left:9pt;mso-wrap-distance-top:0;mso-wrap-distance-right:9pt;mso-wrap-distance-bottom:0;mso-position-horizontal:absolute;mso-position-horizontal-relative:text;mso-position-vertical:absolute;mso-position-vertical-relative:text;v-text-anchor:middle" o:gfxdata="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" filled="f" stroked="f" strokeweight=".5pt">
+                <v:textbox>
+                  <w:txbxContent>
+                    <w:p>
+                      <w:r>
+                        <w:t xml:space="preserve">Error: Failed to Download from Database </w:t>
+                      </w:r>
+                    </w:p>
+                    <w:p>
+                      <w:r>
+                        <w:t>No Local Copy found</w:t>
+                      </w:r>
+                    </w:p>
+                  </w:txbxContent>
+                </v:textbox>
+              </v:shape>
+            </w:pict>
+          </mc:Fallback>
+        </mc:AlternateContent>
+      </w:r>
+    </w:p>
+    <w:p/>
+    <w:p/>
+    <w:p>
+      <w:r>
+        <w:rPr>
+          <w:noProof/>
+          <w:lang w:eastAsia="en-GB"/>
+        </w:rPr>
+        <mc:AlternateContent>
+          <mc:Choice Requires="wps">
+            <w:drawing>
+              <wp:anchor distT="0" distB="0" distL="114300" distR="114300" simplePos="0" relativeHeight="251683840" behindDoc="0" locked="0" layoutInCell="1" allowOverlap="1">
+                <wp:simplePos x="0" y="0"/>
+                <wp:positionH relativeFrom="column">
+                  <wp:posOffset>2352458</wp:posOffset>
+                </wp:positionH>
+                <wp:positionV relativeFrom="paragraph">
+                  <wp:posOffset>-4879</wp:posOffset>
+                </wp:positionV>
+                <wp:extent cx="1435162" cy="295111"/>
+                <wp:effectExtent l="0" t="0" r="12700" b="10160"/>
+                <wp:wrapNone/>
+                <wp:docPr id="11" name="Text Box 11"/>
+                <wp:cNvGraphicFramePr/>
+                <a:graphic xmlns:a="http://schemas.openxmlformats.org/drawingml/2006/main">
+                  <a:graphicData uri="http://schemas.microsoft.com/office/word/2010/wordprocessingShape">
+                    <wps:wsp>
+                      <wps:cNvSpPr txBox="1"/>
+                      <wps:spPr>
+                        <a:xfrm>
+                          <a:off x="0" y="0"/>
+                          <a:ext cx="1435162" cy="295111"/>
+                        </a:xfrm>
+                        <a:prstGeom prst="rect">
+                          <a:avLst/>
+                        </a:prstGeom>
+                        <a:solidFill>
+                          <a:schemeClr val="bg1">
+                            <a:lumMod val="85000"/>
+                          </a:schemeClr>
+                        </a:solidFill>
+                        <a:ln w="6350">
+                          <a:solidFill>
+                            <a:schemeClr val="tx1"/>
+                          </a:solidFill>
+                        </a:ln>
+                        <a:effectLst/>
+                      </wps:spPr>
+                      <wps:style>
+                        <a:lnRef idx="0">
+                          <a:schemeClr val="accent1"/>
+                        </a:lnRef>
+                        <a:fillRef idx="0">
+                          <a:schemeClr val="accent1"/>
+                        </a:fillRef>
+                        <a:effectRef idx="0">
+                          <a:schemeClr val="accent1"/>
+                        </a:effectRef>
+                        <a:fontRef idx="minor">
+                          <a:schemeClr val="dk1"/>
+                        </a:fontRef>
+                      </wps:style>
+                      <wps:txbx>
+                        <w:txbxContent>
+                          <w:p>
+                            <w:pPr>
+                              <w:jc w:val="center"/>
+                            </w:pPr>
+                            <w:r>
+                              <w:t>OK</w:t>
+                            </w:r>
+                          </w:p>
+                          <w:p/>
+                          <w:p>
+                            <w:pPr>
+                              <w:jc w:val="center"/>
+                            </w:pPr>
+                          </w:p>
+                        </w:txbxContent>
+                      </wps:txbx>
+                      <wps:bodyPr rot="0" spcFirstLastPara="0" vertOverflow="overflow" horzOverflow="overflow" vert="horz" wrap="square" lIns="91440" tIns="45720" rIns="91440" bIns="45720" numCol="1" spcCol="0" rtlCol="0" fromWordArt="0" anchor="t" anchorCtr="0" forceAA="0" compatLnSpc="1">
+                        <a:prstTxWarp prst="textNoShape">
+                          <a:avLst/>
+                        </a:prstTxWarp>
+                        <a:noAutofit/>
+                      </wps:bodyPr>
+                    </wps:wsp>
+                  </a:graphicData>
+                </a:graphic>
+              </wp:anchor>
+            </w:drawing>
+          </mc:Choice>
+          <mc:Fallback>
+            <w:pict>
+              <v:shape id="Text Box 11" o:spid="_x0000_s1083" type="#_x0000_t202" style="position:absolute;margin-left:185.25pt;margin-top:-.4pt;width:113pt;height:23.25pt;z-index:251683840;visibility:visible;mso-wrap-style:square;mso-wrap-distance-left:9pt;mso-wrap-distance-top:0;mso-wrap-distance-right:9pt;mso-wrap-distance-bottom:0;mso-position-horizontal:absolute;mso-position-horizontal-relative:text;mso-position-vertical:absolute;mso-position-vertical-relative:text;v-text-anchor:top" o:gfxdata="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" fillcolor="#d8d8d8 [2732]" strokecolor="black [3213]" strokeweight=".5pt">
+                <v:textbox>
+                  <w:txbxContent>
+                    <w:p>
+                      <w:pPr>
+                        <w:jc w:val="center"/>
+                      </w:pPr>
+                      <w:r>
+                        <w:t>OK</w:t>
+                      </w:r>
+                    </w:p>
+                    <w:p/>
+                    <w:p>
+                      <w:pPr>
+                        <w:jc w:val="center"/>
+                      </w:pPr>
+                    </w:p>
+                  </w:txbxContent>
+                </v:textbox>
+              </v:shape>
+            </w:pict>
+          </mc:Fallback>
+        </mc:AlternateContent>
+      </w:r>
+    </w:p>
+    <w:p/>
+    <w:p/>
+    <w:p/>
+    <w:p>
+      <w:r>
+        <w:rPr>
+          <w:noProof/>
+          <w:lang w:eastAsia="en-GB"/>
+        </w:rPr>
+        <mc:AlternateContent>
           <mc:Choice Requires="wpg">
             <w:drawing>
-              <wp:anchor distT="0" distB="0" distL="114300" distR="114300" simplePos="0" relativeHeight="251679744" behindDoc="0" locked="0" layoutInCell="1" allowOverlap="1" wp14:anchorId="1BCC61FD" wp14:editId="0AD7D764">
+              <wp:anchor distT="0" distB="0" distL="114300" distR="114300" simplePos="0" relativeHeight="251664384" behindDoc="0" locked="0" layoutInCell="1" allowOverlap="1" wp14:anchorId="459518FA" wp14:editId="03EBFB07">
                 <wp:simplePos x="0" y="0"/>
                 <wp:positionH relativeFrom="margin">
-                  <wp:align>center</wp:align>
+                  <wp:posOffset>336430</wp:posOffset>
                 </wp:positionH>
                 <wp:positionV relativeFrom="paragraph">
-                  <wp:posOffset>0</wp:posOffset>
+                  <wp:posOffset>52393</wp:posOffset>
                 </wp:positionV>
-                <wp:extent cx="5006051" cy="1672542"/>
+                <wp:extent cx="5005705" cy="1671955"/>
                 <wp:effectExtent l="0" t="0" r="23495" b="23495"/>
                 <wp:wrapNone/>
                 <wp:docPr id="65" name="Group 65"/>
@@ -2786,7 +3309,7 @@
                       <wpg:grpSpPr>
                         <a:xfrm>
                           <a:off x="0" y="0"/>
-                          <a:ext cx="5006051" cy="1672542"/>
+                          <a:ext cx="5005705" cy="1671955"/>
                           <a:chOff x="0" y="0"/>
                           <a:chExt cx="5006051" cy="1672542"/>
                         </a:xfrm>
@@ -2903,131 +3426,6 @@
                             </w:txbxContent>
                           </wps:txbx>
                           <wps:bodyPr rot="0" spcFirstLastPara="0" vertOverflow="overflow" horzOverflow="overflow" vert="horz" wrap="square" lIns="91440" tIns="45720" rIns="91440" bIns="45720" numCol="1" spcCol="0" rtlCol="0" fromWordArt="0" anchor="t" anchorCtr="0" forceAA="0" compatLnSpc="1">
-                            <a:prstTxWarp prst="textNoShape">
-                              <a:avLst/>
-                            </a:prstTxWarp>
-                            <a:noAutofit/>
-                          </wps:bodyPr>
-                        </wps:wsp>
-                        <wps:wsp>
-                          <wps:cNvPr id="69" name="Oval 69"/>
-                          <wps:cNvSpPr/>
-                          <wps:spPr>
-                            <a:xfrm>
-                              <a:off x="237281" y="341453"/>
-                              <a:ext cx="769716" cy="694481"/>
-                            </a:xfrm>
-                            <a:prstGeom prst="ellipse">
-                              <a:avLst/>
-                            </a:prstGeom>
-                            <a:solidFill>
-                              <a:srgbClr val="FF0000"/>
-                            </a:solidFill>
-                            <a:ln>
-                              <a:solidFill>
-                                <a:schemeClr val="tx1"/>
-                              </a:solidFill>
-                            </a:ln>
-                          </wps:spPr>
-                          <wps:style>
-                            <a:lnRef idx="2">
-                              <a:schemeClr val="accent1">
-                                <a:shade val="50000"/>
-                              </a:schemeClr>
-                            </a:lnRef>
-                            <a:fillRef idx="1">
-                              <a:schemeClr val="accent1"/>
-                            </a:fillRef>
-                            <a:effectRef idx="0">
-                              <a:schemeClr val="accent1"/>
-                            </a:effectRef>
-                            <a:fontRef idx="minor">
-                              <a:schemeClr val="lt1"/>
-                            </a:fontRef>
-                          </wps:style>
-                          <wps:bodyPr rot="0" spcFirstLastPara="0" vertOverflow="overflow" horzOverflow="overflow" vert="horz" wrap="square" lIns="91440" tIns="45720" rIns="91440" bIns="45720" numCol="1" spcCol="0" rtlCol="0" fromWordArt="0" anchor="ctr" anchorCtr="0" forceAA="0" compatLnSpc="1">
-                            <a:prstTxWarp prst="textNoShape">
-                              <a:avLst/>
-                            </a:prstTxWarp>
-                            <a:noAutofit/>
-                          </wps:bodyPr>
-                        </wps:wsp>
-                        <wps:wsp>
-                          <wps:cNvPr id="70" name="Rectangle 70"/>
-                          <wps:cNvSpPr/>
-                          <wps:spPr>
-                            <a:xfrm rot="2700000">
-                              <a:off x="572947" y="445625"/>
-                              <a:ext cx="75140" cy="478800"/>
-                            </a:xfrm>
-                            <a:prstGeom prst="rect">
-                              <a:avLst/>
-                            </a:prstGeom>
-                            <a:solidFill>
-                              <a:schemeClr val="bg1"/>
-                            </a:solidFill>
-                            <a:ln>
-                              <a:noFill/>
-                            </a:ln>
-                          </wps:spPr>
-                          <wps:style>
-                            <a:lnRef idx="2">
-                              <a:schemeClr val="accent1">
-                                <a:shade val="50000"/>
-                              </a:schemeClr>
-                            </a:lnRef>
-                            <a:fillRef idx="1">
-                              <a:schemeClr val="accent1"/>
-                            </a:fillRef>
-                            <a:effectRef idx="0">
-                              <a:schemeClr val="accent1"/>
-                            </a:effectRef>
-                            <a:fontRef idx="minor">
-                              <a:schemeClr val="lt1"/>
-                            </a:fontRef>
-                          </wps:style>
-                          <wps:bodyPr rot="0" spcFirstLastPara="0" vertOverflow="overflow" horzOverflow="overflow" vert="horz" wrap="square" lIns="91440" tIns="45720" rIns="91440" bIns="45720" numCol="1" spcCol="0" rtlCol="0" fromWordArt="0" anchor="ctr" anchorCtr="0" forceAA="0" compatLnSpc="1">
-                            <a:prstTxWarp prst="textNoShape">
-                              <a:avLst/>
-                            </a:prstTxWarp>
-                            <a:noAutofit/>
-                          </wps:bodyPr>
-                        </wps:wsp>
-                        <wps:wsp>
-                          <wps:cNvPr id="71" name="Rectangle 71"/>
-                          <wps:cNvSpPr/>
-                          <wps:spPr>
-                            <a:xfrm rot="8100000">
-                              <a:off x="572947" y="445625"/>
-                              <a:ext cx="75600" cy="478800"/>
-                            </a:xfrm>
-                            <a:prstGeom prst="rect">
-                              <a:avLst/>
-                            </a:prstGeom>
-                            <a:solidFill>
-                              <a:schemeClr val="bg1"/>
-                            </a:solidFill>
-                            <a:ln>
-                              <a:noFill/>
-                            </a:ln>
-                          </wps:spPr>
-                          <wps:style>
-                            <a:lnRef idx="2">
-                              <a:schemeClr val="accent1">
-                                <a:shade val="50000"/>
-                              </a:schemeClr>
-                            </a:lnRef>
-                            <a:fillRef idx="1">
-                              <a:schemeClr val="accent1"/>
-                            </a:fillRef>
-                            <a:effectRef idx="0">
-                              <a:schemeClr val="accent1"/>
-                            </a:effectRef>
-                            <a:fontRef idx="minor">
-                              <a:schemeClr val="lt1"/>
-                            </a:fontRef>
-                          </wps:style>
-                          <wps:bodyPr rot="0" spcFirstLastPara="0" vertOverflow="overflow" horzOverflow="overflow" vert="horz" wrap="square" lIns="91440" tIns="45720" rIns="91440" bIns="45720" numCol="1" spcCol="0" rtlCol="0" fromWordArt="0" anchor="ctr" anchorCtr="0" forceAA="0" compatLnSpc="1">
                             <a:prstTxWarp prst="textNoShape">
                               <a:avLst/>
                             </a:prstTxWarp>
@@ -3068,14 +3466,17 @@
                         </wps:style>
                         <wps:txbx>
                           <w:txbxContent>
-                            <w:p/>
                             <w:p>
                               <w:r>
-                                <w:t xml:space="preserve">Error: </w:t>
+                                <w:t>Warning: Failed to Download from Database</w:t>
                               </w:r>
+                            </w:p>
+                            <w:p>
+                              <w:proofErr w:type="gramStart"/>
                               <w:r>
-                                <w:t>Failed to Download from Database</w:t>
+                                <w:t>Working from offline copy.</w:t>
                               </w:r>
+                              <w:proofErr w:type="gramEnd"/>
                             </w:p>
                           </w:txbxContent>
                         </wps:txbx>
@@ -3089,15 +3490,18 @@
                     </wpg:wgp>
                   </a:graphicData>
                 </a:graphic>
+                <wp14:sizeRelV relativeFrom="margin">
+                  <wp14:pctHeight>0</wp14:pctHeight>
+                </wp14:sizeRelV>
               </wp:anchor>
             </w:drawing>
           </mc:Choice>
           <mc:Fallback>
             <w:pict>
-              <v:group w14:anchorId="1BCC61FD" id="Group 65" o:spid="_x0000_s1082" style="position:absolute;margin-left:0;margin-top:0;width:394.2pt;height:131.7pt;z-index:251679744;mso-position-horizontal:center;mso-position-horizontal-relative:margin" coordsize="50060,16725" o:gfxdata="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">
-                <v:group id="Group 66" o:spid="_x0000_s1083" style="position:absolute;width:50060;height:16725" coordsize="50060,16725" o:gfxdata="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">
-                  <v:rect id="Rectangle 67" o:spid="_x0000_s1084" style="position:absolute;width:50060;height:16725;visibility:visible;mso-wrap-style:square;v-text-anchor:middle" o:gfxdata="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" fillcolor="#bfbfbf [2412]" strokecolor="black [3213]" strokeweight="1pt"/>
-                  <v:shape id="Text Box 68" o:spid="_x0000_s1085" type="#_x0000_t202" style="position:absolute;left:18519;top:10822;width:14353;height:2951;visibility:visible;mso-wrap-style:square;v-text-anchor:top" o:gfxdata="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" fillcolor="#d8d8d8 [2732]" strokecolor="black [3213]" strokeweight=".5pt">
+              <v:group id="Group 65" o:spid="_x0000_s1084" style="position:absolute;margin-left:26.5pt;margin-top:4.15pt;width:394.15pt;height:131.65pt;z-index:251664384;mso-position-horizontal-relative:margin;mso-height-relative:margin" coordsize="50060,16725" o:gfxdata="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">
+                <v:group id="Group 66" o:spid="_x0000_s1085" style="position:absolute;width:50060;height:16725" coordsize="50060,16725" o:gfxdata="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">
+                  <v:rect id="Rectangle 67" o:spid="_x0000_s1086" style="position:absolute;width:50060;height:16725;visibility:visible;mso-wrap-style:square;v-text-anchor:middle" o:gfxdata="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" fillcolor="#bfbfbf [2412]" strokecolor="black [3213]" strokeweight="1pt"/>
+                  <v:shape id="Text Box 68" o:spid="_x0000_s1087" type="#_x0000_t202" style="position:absolute;left:18519;top:10822;width:14353;height:2951;visibility:visible;mso-wrap-style:square;v-text-anchor:top" o:gfxdata="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" fillcolor="#d8d8d8 [2732]" strokecolor="black [3213]" strokeweight=".5pt">
                     <v:textbox>
                       <w:txbxContent>
                         <w:p>
@@ -3117,23 +3521,21 @@
                       </w:txbxContent>
                     </v:textbox>
                   </v:shape>
-                  <v:oval id="Oval 69" o:spid="_x0000_s1086" style="position:absolute;left:2372;top:3414;width:7697;height:6945;visibility:visible;mso-wrap-style:square;v-text-anchor:middle" o:gfxdata="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" fillcolor="red" strokecolor="black [3213]" strokeweight="1pt">
-                    <v:stroke joinstyle="miter"/>
-                  </v:oval>
-                  <v:rect id="Rectangle 70" o:spid="_x0000_s1087" style="position:absolute;left:5729;top:4456;width:751;height:4788;rotation:45;visibility:visible;mso-wrap-style:square;v-text-anchor:middle" o:gfxdata="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" fillcolor="white [3212]" stroked="f" strokeweight="1pt"/>
-                  <v:rect id="Rectangle 71" o:spid="_x0000_s1088" style="position:absolute;left:5729;top:4456;width:756;height:4788;rotation:135;visibility:visible;mso-wrap-style:square;v-text-anchor:middle" o:gfxdata="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" fillcolor="white [3212]" stroked="f" strokeweight="1pt"/>
                 </v:group>
-                <v:shape id="Text Box 72" o:spid="_x0000_s1089" type="#_x0000_t202" style="position:absolute;left:12095;top:3183;width:33625;height:6481;visibility:visible;mso-wrap-style:square;v-text-anchor:middle" o:gfxdata="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" filled="f" stroked="f" strokeweight=".5pt">
+                <v:shape id="Text Box 72" o:spid="_x0000_s1088" type="#_x0000_t202" style="position:absolute;left:12095;top:3183;width:33625;height:6481;visibility:visible;mso-wrap-style:square;v-text-anchor:middle" o:gfxdata="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" filled="f" stroked="f" strokeweight=".5pt">
                   <v:textbox>
                     <w:txbxContent>
-                      <w:p/>
                       <w:p>
                         <w:r>
-                          <w:t xml:space="preserve">Error: </w:t>
+                          <w:t>Warning: Failed to Download from Database</w:t>
                         </w:r>
+                      </w:p>
+                      <w:p>
+                        <w:proofErr w:type="gramStart"/>
                         <w:r>
-                          <w:t>Failed to Download from Database</w:t>
+                          <w:t>Working from offline copy.</w:t>
                         </w:r>
+                        <w:proofErr w:type="gramEnd"/>
                       </w:p>
                     </w:txbxContent>
                   </v:textbox>
@@ -3154,782 +3556,6 @@
     <w:p/>
     <w:p/>
     <w:p/>
-    <w:p>
-      <w:r>
-        <w:rPr>
-          <w:noProof/>
-          <w:lang w:eastAsia="en-GB"/>
-        </w:rPr>
-        <mc:AlternateContent>
-          <mc:Choice Requires="wpg">
-            <w:drawing>
-              <wp:anchor distT="0" distB="0" distL="114300" distR="114300" simplePos="0" relativeHeight="251681792" behindDoc="0" locked="0" layoutInCell="1" allowOverlap="1" wp14:anchorId="776C2377" wp14:editId="0A9981B9">
-                <wp:simplePos x="0" y="0"/>
-                <wp:positionH relativeFrom="margin">
-                  <wp:align>center</wp:align>
-                </wp:positionH>
-                <wp:positionV relativeFrom="paragraph">
-                  <wp:posOffset>8890</wp:posOffset>
-                </wp:positionV>
-                <wp:extent cx="5005705" cy="1671955"/>
-                <wp:effectExtent l="0" t="0" r="23495" b="23495"/>
-                <wp:wrapNone/>
-                <wp:docPr id="75" name="Group 75"/>
-                <wp:cNvGraphicFramePr/>
-                <a:graphic xmlns:a="http://schemas.openxmlformats.org/drawingml/2006/main">
-                  <a:graphicData uri="http://schemas.microsoft.com/office/word/2010/wordprocessingGroup">
-                    <wpg:wgp>
-                      <wpg:cNvGrpSpPr/>
-                      <wpg:grpSpPr>
-                        <a:xfrm>
-                          <a:off x="0" y="0"/>
-                          <a:ext cx="5005705" cy="1671955"/>
-                          <a:chOff x="0" y="0"/>
-                          <a:chExt cx="5006051" cy="1672542"/>
-                        </a:xfrm>
-                      </wpg:grpSpPr>
-                      <wpg:grpSp>
-                        <wpg:cNvPr id="76" name="Group 76"/>
-                        <wpg:cNvGrpSpPr/>
-                        <wpg:grpSpPr>
-                          <a:xfrm>
-                            <a:off x="0" y="0"/>
-                            <a:ext cx="5006051" cy="1672542"/>
-                            <a:chOff x="0" y="0"/>
-                            <a:chExt cx="5006051" cy="1672542"/>
-                          </a:xfrm>
-                        </wpg:grpSpPr>
-                        <wps:wsp>
-                          <wps:cNvPr id="77" name="Rectangle 77"/>
-                          <wps:cNvSpPr/>
-                          <wps:spPr>
-                            <a:xfrm>
-                              <a:off x="0" y="0"/>
-                              <a:ext cx="5006051" cy="1672542"/>
-                            </a:xfrm>
-                            <a:prstGeom prst="rect">
-                              <a:avLst/>
-                            </a:prstGeom>
-                            <a:solidFill>
-                              <a:schemeClr val="bg1">
-                                <a:lumMod val="75000"/>
-                              </a:schemeClr>
-                            </a:solidFill>
-                            <a:ln>
-                              <a:solidFill>
-                                <a:schemeClr val="tx1"/>
-                              </a:solidFill>
-                            </a:ln>
-                          </wps:spPr>
-                          <wps:style>
-                            <a:lnRef idx="2">
-                              <a:schemeClr val="accent1">
-                                <a:shade val="50000"/>
-                              </a:schemeClr>
-                            </a:lnRef>
-                            <a:fillRef idx="1">
-                              <a:schemeClr val="accent1"/>
-                            </a:fillRef>
-                            <a:effectRef idx="0">
-                              <a:schemeClr val="accent1"/>
-                            </a:effectRef>
-                            <a:fontRef idx="minor">
-                              <a:schemeClr val="lt1"/>
-                            </a:fontRef>
-                          </wps:style>
-                          <wps:bodyPr rot="0" spcFirstLastPara="0" vertOverflow="overflow" horzOverflow="overflow" vert="horz" wrap="square" lIns="91440" tIns="45720" rIns="91440" bIns="45720" numCol="1" spcCol="0" rtlCol="0" fromWordArt="0" anchor="ctr" anchorCtr="0" forceAA="0" compatLnSpc="1">
-                            <a:prstTxWarp prst="textNoShape">
-                              <a:avLst/>
-                            </a:prstTxWarp>
-                            <a:noAutofit/>
-                          </wps:bodyPr>
-                        </wps:wsp>
-                        <wps:wsp>
-                          <wps:cNvPr id="78" name="Text Box 78"/>
-                          <wps:cNvSpPr txBox="1"/>
-                          <wps:spPr>
-                            <a:xfrm>
-                              <a:off x="1851949" y="1082233"/>
-                              <a:ext cx="1435261" cy="295155"/>
-                            </a:xfrm>
-                            <a:prstGeom prst="rect">
-                              <a:avLst/>
-                            </a:prstGeom>
-                            <a:solidFill>
-                              <a:schemeClr val="bg1">
-                                <a:lumMod val="85000"/>
-                              </a:schemeClr>
-                            </a:solidFill>
-                            <a:ln w="6350">
-                              <a:solidFill>
-                                <a:schemeClr val="tx1"/>
-                              </a:solidFill>
-                            </a:ln>
-                            <a:effectLst/>
-                          </wps:spPr>
-                          <wps:style>
-                            <a:lnRef idx="0">
-                              <a:schemeClr val="accent1"/>
-                            </a:lnRef>
-                            <a:fillRef idx="0">
-                              <a:schemeClr val="accent1"/>
-                            </a:fillRef>
-                            <a:effectRef idx="0">
-                              <a:schemeClr val="accent1"/>
-                            </a:effectRef>
-                            <a:fontRef idx="minor">
-                              <a:schemeClr val="dk1"/>
-                            </a:fontRef>
-                          </wps:style>
-                          <wps:txbx>
-                            <w:txbxContent>
-                              <w:p>
-                                <w:pPr>
-                                  <w:jc w:val="center"/>
-                                </w:pPr>
-                                <w:r>
-                                  <w:t>OK</w:t>
-                                </w:r>
-                              </w:p>
-                              <w:p/>
-                              <w:p>
-                                <w:pPr>
-                                  <w:jc w:val="center"/>
-                                </w:pPr>
-                              </w:p>
-                            </w:txbxContent>
-                          </wps:txbx>
-                          <wps:bodyPr rot="0" spcFirstLastPara="0" vertOverflow="overflow" horzOverflow="overflow" vert="horz" wrap="square" lIns="91440" tIns="45720" rIns="91440" bIns="45720" numCol="1" spcCol="0" rtlCol="0" fromWordArt="0" anchor="t" anchorCtr="0" forceAA="0" compatLnSpc="1">
-                            <a:prstTxWarp prst="textNoShape">
-                              <a:avLst/>
-                            </a:prstTxWarp>
-                            <a:noAutofit/>
-                          </wps:bodyPr>
-                        </wps:wsp>
-                        <wps:wsp>
-                          <wps:cNvPr id="79" name="Oval 79"/>
-                          <wps:cNvSpPr/>
-                          <wps:spPr>
-                            <a:xfrm>
-                              <a:off x="237281" y="341453"/>
-                              <a:ext cx="769716" cy="694481"/>
-                            </a:xfrm>
-                            <a:prstGeom prst="ellipse">
-                              <a:avLst/>
-                            </a:prstGeom>
-                            <a:solidFill>
-                              <a:srgbClr val="FF0000"/>
-                            </a:solidFill>
-                            <a:ln>
-                              <a:solidFill>
-                                <a:schemeClr val="tx1"/>
-                              </a:solidFill>
-                            </a:ln>
-                          </wps:spPr>
-                          <wps:style>
-                            <a:lnRef idx="2">
-                              <a:schemeClr val="accent1">
-                                <a:shade val="50000"/>
-                              </a:schemeClr>
-                            </a:lnRef>
-                            <a:fillRef idx="1">
-                              <a:schemeClr val="accent1"/>
-                            </a:fillRef>
-                            <a:effectRef idx="0">
-                              <a:schemeClr val="accent1"/>
-                            </a:effectRef>
-                            <a:fontRef idx="minor">
-                              <a:schemeClr val="lt1"/>
-                            </a:fontRef>
-                          </wps:style>
-                          <wps:bodyPr rot="0" spcFirstLastPara="0" vertOverflow="overflow" horzOverflow="overflow" vert="horz" wrap="square" lIns="91440" tIns="45720" rIns="91440" bIns="45720" numCol="1" spcCol="0" rtlCol="0" fromWordArt="0" anchor="ctr" anchorCtr="0" forceAA="0" compatLnSpc="1">
-                            <a:prstTxWarp prst="textNoShape">
-                              <a:avLst/>
-                            </a:prstTxWarp>
-                            <a:noAutofit/>
-                          </wps:bodyPr>
-                        </wps:wsp>
-                        <wps:wsp>
-                          <wps:cNvPr id="80" name="Rectangle 80"/>
-                          <wps:cNvSpPr/>
-                          <wps:spPr>
-                            <a:xfrm rot="2700000">
-                              <a:off x="572947" y="445625"/>
-                              <a:ext cx="75140" cy="478800"/>
-                            </a:xfrm>
-                            <a:prstGeom prst="rect">
-                              <a:avLst/>
-                            </a:prstGeom>
-                            <a:solidFill>
-                              <a:schemeClr val="bg1"/>
-                            </a:solidFill>
-                            <a:ln>
-                              <a:noFill/>
-                            </a:ln>
-                          </wps:spPr>
-                          <wps:style>
-                            <a:lnRef idx="2">
-                              <a:schemeClr val="accent1">
-                                <a:shade val="50000"/>
-                              </a:schemeClr>
-                            </a:lnRef>
-                            <a:fillRef idx="1">
-                              <a:schemeClr val="accent1"/>
-                            </a:fillRef>
-                            <a:effectRef idx="0">
-                              <a:schemeClr val="accent1"/>
-                            </a:effectRef>
-                            <a:fontRef idx="minor">
-                              <a:schemeClr val="lt1"/>
-                            </a:fontRef>
-                          </wps:style>
-                          <wps:bodyPr rot="0" spcFirstLastPara="0" vertOverflow="overflow" horzOverflow="overflow" vert="horz" wrap="square" lIns="91440" tIns="45720" rIns="91440" bIns="45720" numCol="1" spcCol="0" rtlCol="0" fromWordArt="0" anchor="ctr" anchorCtr="0" forceAA="0" compatLnSpc="1">
-                            <a:prstTxWarp prst="textNoShape">
-                              <a:avLst/>
-                            </a:prstTxWarp>
-                            <a:noAutofit/>
-                          </wps:bodyPr>
-                        </wps:wsp>
-                        <wps:wsp>
-                          <wps:cNvPr id="81" name="Rectangle 81"/>
-                          <wps:cNvSpPr/>
-                          <wps:spPr>
-                            <a:xfrm rot="8100000">
-                              <a:off x="572947" y="445625"/>
-                              <a:ext cx="75600" cy="478800"/>
-                            </a:xfrm>
-                            <a:prstGeom prst="rect">
-                              <a:avLst/>
-                            </a:prstGeom>
-                            <a:solidFill>
-                              <a:schemeClr val="bg1"/>
-                            </a:solidFill>
-                            <a:ln>
-                              <a:noFill/>
-                            </a:ln>
-                          </wps:spPr>
-                          <wps:style>
-                            <a:lnRef idx="2">
-                              <a:schemeClr val="accent1">
-                                <a:shade val="50000"/>
-                              </a:schemeClr>
-                            </a:lnRef>
-                            <a:fillRef idx="1">
-                              <a:schemeClr val="accent1"/>
-                            </a:fillRef>
-                            <a:effectRef idx="0">
-                              <a:schemeClr val="accent1"/>
-                            </a:effectRef>
-                            <a:fontRef idx="minor">
-                              <a:schemeClr val="lt1"/>
-                            </a:fontRef>
-                          </wps:style>
-                          <wps:bodyPr rot="0" spcFirstLastPara="0" vertOverflow="overflow" horzOverflow="overflow" vert="horz" wrap="square" lIns="91440" tIns="45720" rIns="91440" bIns="45720" numCol="1" spcCol="0" rtlCol="0" fromWordArt="0" anchor="ctr" anchorCtr="0" forceAA="0" compatLnSpc="1">
-                            <a:prstTxWarp prst="textNoShape">
-                              <a:avLst/>
-                            </a:prstTxWarp>
-                            <a:noAutofit/>
-                          </wps:bodyPr>
-                        </wps:wsp>
-                      </wpg:grpSp>
-                      <wps:wsp>
-                        <wps:cNvPr id="82" name="Text Box 82"/>
-                        <wps:cNvSpPr txBox="1"/>
-                        <wps:spPr>
-                          <a:xfrm>
-                            <a:off x="1209555" y="318304"/>
-                            <a:ext cx="3362445" cy="648182"/>
-                          </a:xfrm>
-                          <a:prstGeom prst="rect">
-                            <a:avLst/>
-                          </a:prstGeom>
-                          <a:noFill/>
-                          <a:ln w="6350">
-                            <a:noFill/>
-                          </a:ln>
-                          <a:effectLst/>
-                        </wps:spPr>
-                        <wps:style>
-                          <a:lnRef idx="0">
-                            <a:schemeClr val="accent1"/>
-                          </a:lnRef>
-                          <a:fillRef idx="0">
-                            <a:schemeClr val="accent1"/>
-                          </a:fillRef>
-                          <a:effectRef idx="0">
-                            <a:schemeClr val="accent1"/>
-                          </a:effectRef>
-                          <a:fontRef idx="minor">
-                            <a:schemeClr val="dk1"/>
-                          </a:fontRef>
-                        </wps:style>
-                        <wps:txbx>
-                          <w:txbxContent>
-                            <w:p>
-                              <w:r>
-                                <w:t>Warning: Slow Connection – Some changes may take a while to take effect</w:t>
-                              </w:r>
-                            </w:p>
-                          </w:txbxContent>
-                        </wps:txbx>
-                        <wps:bodyPr rot="0" spcFirstLastPara="0" vertOverflow="overflow" horzOverflow="overflow" vert="horz" wrap="square" lIns="91440" tIns="45720" rIns="91440" bIns="45720" numCol="1" spcCol="0" rtlCol="0" fromWordArt="0" anchor="ctr" anchorCtr="0" forceAA="0" compatLnSpc="1">
-                          <a:prstTxWarp prst="textNoShape">
-                            <a:avLst/>
-                          </a:prstTxWarp>
-                          <a:noAutofit/>
-                        </wps:bodyPr>
-                      </wps:wsp>
-                    </wpg:wgp>
-                  </a:graphicData>
-                </a:graphic>
-              </wp:anchor>
-            </w:drawing>
-          </mc:Choice>
-          <mc:Fallback>
-            <w:pict>
-              <v:group w14:anchorId="776C2377" id="Group 75" o:spid="_x0000_s1090" style="position:absolute;margin-left:0;margin-top:.7pt;width:394.15pt;height:131.65pt;z-index:251681792;mso-position-horizontal:center;mso-position-horizontal-relative:margin" coordsize="50060,16725" o:gfxdata="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">
-                <v:group id="Group 76" o:spid="_x0000_s1091" style="position:absolute;width:50060;height:16725" coordsize="50060,16725" o:gfxdata="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">
-                  <v:rect id="Rectangle 77" o:spid="_x0000_s1092" style="position:absolute;width:50060;height:16725;visibility:visible;mso-wrap-style:square;v-text-anchor:middle" o:gfxdata="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" fillcolor="#bfbfbf [2412]" strokecolor="black [3213]" strokeweight="1pt"/>
-                  <v:shape id="Text Box 78" o:spid="_x0000_s1093" type="#_x0000_t202" style="position:absolute;left:18519;top:10822;width:14353;height:2951;visibility:visible;mso-wrap-style:square;v-text-anchor:top" o:gfxdata="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" fillcolor="#d8d8d8 [2732]" strokecolor="black [3213]" strokeweight=".5pt">
-                    <v:textbox>
-                      <w:txbxContent>
-                        <w:p>
-                          <w:pPr>
-                            <w:jc w:val="center"/>
-                          </w:pPr>
-                          <w:r>
-                            <w:t>OK</w:t>
-                          </w:r>
-                        </w:p>
-                        <w:p/>
-                        <w:p>
-                          <w:pPr>
-                            <w:jc w:val="center"/>
-                          </w:pPr>
-                        </w:p>
-                      </w:txbxContent>
-                    </v:textbox>
-                  </v:shape>
-                  <v:oval id="Oval 79" o:spid="_x0000_s1094" style="position:absolute;left:2372;top:3414;width:7697;height:6945;visibility:visible;mso-wrap-style:square;v-text-anchor:middle" o:gfxdata="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" fillcolor="red" strokecolor="black [3213]" strokeweight="1pt">
-                    <v:stroke joinstyle="miter"/>
-                  </v:oval>
-                  <v:rect id="Rectangle 80" o:spid="_x0000_s1095" style="position:absolute;left:5729;top:4456;width:751;height:4788;rotation:45;visibility:visible;mso-wrap-style:square;v-text-anchor:middle" o:gfxdata="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" fillcolor="white [3212]" stroked="f" strokeweight="1pt"/>
-                  <v:rect id="Rectangle 81" o:spid="_x0000_s1096" style="position:absolute;left:5729;top:4456;width:756;height:4788;rotation:135;visibility:visible;mso-wrap-style:square;v-text-anchor:middle" o:gfxdata="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" fillcolor="white [3212]" stroked="f" strokeweight="1pt"/>
-                </v:group>
-                <v:shape id="Text Box 82" o:spid="_x0000_s1097" type="#_x0000_t202" style="position:absolute;left:12095;top:3183;width:33625;height:6481;visibility:visible;mso-wrap-style:square;v-text-anchor:middle" o:gfxdata="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" filled="f" stroked="f" strokeweight=".5pt">
-                  <v:textbox>
-                    <w:txbxContent>
-                      <w:p>
-                        <w:r>
-                          <w:t>Warning: Slow Connection – Some changes may take a while to take effect</w:t>
-                        </w:r>
-                      </w:p>
-                    </w:txbxContent>
-                  </v:textbox>
-                </v:shape>
-                <w10:wrap anchorx="margin"/>
-              </v:group>
-            </w:pict>
-          </mc:Fallback>
-        </mc:AlternateContent>
-      </w:r>
-    </w:p>
-    <w:p/>
-    <w:p/>
-    <w:p/>
-    <w:p/>
-    <w:p/>
-    <w:p/>
-    <w:p/>
-    <w:p/>
-    <w:p>
-      <w:r>
-        <w:rPr>
-          <w:noProof/>
-          <w:lang w:eastAsia="en-GB"/>
-        </w:rPr>
-        <mc:AlternateContent>
-          <mc:Choice Requires="wpg">
-            <w:drawing>
-              <wp:anchor distT="0" distB="0" distL="114300" distR="114300" simplePos="0" relativeHeight="251683840" behindDoc="0" locked="0" layoutInCell="1" allowOverlap="1" wp14:anchorId="0EF3B1A7" wp14:editId="35F31083">
-                <wp:simplePos x="0" y="0"/>
-                <wp:positionH relativeFrom="margin">
-                  <wp:align>center</wp:align>
-                </wp:positionH>
-                <wp:positionV relativeFrom="paragraph">
-                  <wp:posOffset>9284</wp:posOffset>
-                </wp:positionV>
-                <wp:extent cx="5005705" cy="1671955"/>
-                <wp:effectExtent l="0" t="0" r="23495" b="23495"/>
-                <wp:wrapNone/>
-                <wp:docPr id="83" name="Group 83"/>
-                <wp:cNvGraphicFramePr/>
-                <a:graphic xmlns:a="http://schemas.openxmlformats.org/drawingml/2006/main">
-                  <a:graphicData uri="http://schemas.microsoft.com/office/word/2010/wordprocessingGroup">
-                    <wpg:wgp>
-                      <wpg:cNvGrpSpPr/>
-                      <wpg:grpSpPr>
-                        <a:xfrm>
-                          <a:off x="0" y="0"/>
-                          <a:ext cx="5005705" cy="1671955"/>
-                          <a:chOff x="0" y="0"/>
-                          <a:chExt cx="5006051" cy="1672542"/>
-                        </a:xfrm>
-                      </wpg:grpSpPr>
-                      <wpg:grpSp>
-                        <wpg:cNvPr id="84" name="Group 84"/>
-                        <wpg:cNvGrpSpPr/>
-                        <wpg:grpSpPr>
-                          <a:xfrm>
-                            <a:off x="0" y="0"/>
-                            <a:ext cx="5006051" cy="1672542"/>
-                            <a:chOff x="0" y="0"/>
-                            <a:chExt cx="5006051" cy="1672542"/>
-                          </a:xfrm>
-                        </wpg:grpSpPr>
-                        <wps:wsp>
-                          <wps:cNvPr id="85" name="Rectangle 85"/>
-                          <wps:cNvSpPr/>
-                          <wps:spPr>
-                            <a:xfrm>
-                              <a:off x="0" y="0"/>
-                              <a:ext cx="5006051" cy="1672542"/>
-                            </a:xfrm>
-                            <a:prstGeom prst="rect">
-                              <a:avLst/>
-                            </a:prstGeom>
-                            <a:solidFill>
-                              <a:schemeClr val="bg1">
-                                <a:lumMod val="75000"/>
-                              </a:schemeClr>
-                            </a:solidFill>
-                            <a:ln>
-                              <a:solidFill>
-                                <a:schemeClr val="tx1"/>
-                              </a:solidFill>
-                            </a:ln>
-                          </wps:spPr>
-                          <wps:style>
-                            <a:lnRef idx="2">
-                              <a:schemeClr val="accent1">
-                                <a:shade val="50000"/>
-                              </a:schemeClr>
-                            </a:lnRef>
-                            <a:fillRef idx="1">
-                              <a:schemeClr val="accent1"/>
-                            </a:fillRef>
-                            <a:effectRef idx="0">
-                              <a:schemeClr val="accent1"/>
-                            </a:effectRef>
-                            <a:fontRef idx="minor">
-                              <a:schemeClr val="lt1"/>
-                            </a:fontRef>
-                          </wps:style>
-                          <wps:bodyPr rot="0" spcFirstLastPara="0" vertOverflow="overflow" horzOverflow="overflow" vert="horz" wrap="square" lIns="91440" tIns="45720" rIns="91440" bIns="45720" numCol="1" spcCol="0" rtlCol="0" fromWordArt="0" anchor="ctr" anchorCtr="0" forceAA="0" compatLnSpc="1">
-                            <a:prstTxWarp prst="textNoShape">
-                              <a:avLst/>
-                            </a:prstTxWarp>
-                            <a:noAutofit/>
-                          </wps:bodyPr>
-                        </wps:wsp>
-                        <wps:wsp>
-                          <wps:cNvPr id="86" name="Text Box 86"/>
-                          <wps:cNvSpPr txBox="1"/>
-                          <wps:spPr>
-                            <a:xfrm>
-                              <a:off x="3356762" y="1180651"/>
-                              <a:ext cx="1435261" cy="295155"/>
-                            </a:xfrm>
-                            <a:prstGeom prst="rect">
-                              <a:avLst/>
-                            </a:prstGeom>
-                            <a:solidFill>
-                              <a:schemeClr val="bg1">
-                                <a:lumMod val="85000"/>
-                              </a:schemeClr>
-                            </a:solidFill>
-                            <a:ln w="6350">
-                              <a:solidFill>
-                                <a:schemeClr val="tx1"/>
-                              </a:solidFill>
-                            </a:ln>
-                            <a:effectLst/>
-                          </wps:spPr>
-                          <wps:style>
-                            <a:lnRef idx="0">
-                              <a:schemeClr val="accent1"/>
-                            </a:lnRef>
-                            <a:fillRef idx="0">
-                              <a:schemeClr val="accent1"/>
-                            </a:fillRef>
-                            <a:effectRef idx="0">
-                              <a:schemeClr val="accent1"/>
-                            </a:effectRef>
-                            <a:fontRef idx="minor">
-                              <a:schemeClr val="dk1"/>
-                            </a:fontRef>
-                          </wps:style>
-                          <wps:txbx>
-                            <w:txbxContent>
-                              <w:p>
-                                <w:pPr>
-                                  <w:jc w:val="center"/>
-                                </w:pPr>
-                                <w:r>
-                                  <w:t>Yes</w:t>
-                                </w:r>
-                              </w:p>
-                              <w:p/>
-                              <w:p>
-                                <w:pPr>
-                                  <w:jc w:val="center"/>
-                                </w:pPr>
-                              </w:p>
-                            </w:txbxContent>
-                          </wps:txbx>
-                          <wps:bodyPr rot="0" spcFirstLastPara="0" vertOverflow="overflow" horzOverflow="overflow" vert="horz" wrap="square" lIns="91440" tIns="45720" rIns="91440" bIns="45720" numCol="1" spcCol="0" rtlCol="0" fromWordArt="0" anchor="t" anchorCtr="0" forceAA="0" compatLnSpc="1">
-                            <a:prstTxWarp prst="textNoShape">
-                              <a:avLst/>
-                            </a:prstTxWarp>
-                            <a:noAutofit/>
-                          </wps:bodyPr>
-                        </wps:wsp>
-                        <wps:wsp>
-                          <wps:cNvPr id="87" name="Oval 87"/>
-                          <wps:cNvSpPr/>
-                          <wps:spPr>
-                            <a:xfrm>
-                              <a:off x="237281" y="341453"/>
-                              <a:ext cx="769716" cy="694481"/>
-                            </a:xfrm>
-                            <a:prstGeom prst="ellipse">
-                              <a:avLst/>
-                            </a:prstGeom>
-                            <a:solidFill>
-                              <a:srgbClr val="FF0000"/>
-                            </a:solidFill>
-                            <a:ln>
-                              <a:solidFill>
-                                <a:schemeClr val="tx1"/>
-                              </a:solidFill>
-                            </a:ln>
-                          </wps:spPr>
-                          <wps:style>
-                            <a:lnRef idx="2">
-                              <a:schemeClr val="accent1">
-                                <a:shade val="50000"/>
-                              </a:schemeClr>
-                            </a:lnRef>
-                            <a:fillRef idx="1">
-                              <a:schemeClr val="accent1"/>
-                            </a:fillRef>
-                            <a:effectRef idx="0">
-                              <a:schemeClr val="accent1"/>
-                            </a:effectRef>
-                            <a:fontRef idx="minor">
-                              <a:schemeClr val="lt1"/>
-                            </a:fontRef>
-                          </wps:style>
-                          <wps:bodyPr rot="0" spcFirstLastPara="0" vertOverflow="overflow" horzOverflow="overflow" vert="horz" wrap="square" lIns="91440" tIns="45720" rIns="91440" bIns="45720" numCol="1" spcCol="0" rtlCol="0" fromWordArt="0" anchor="ctr" anchorCtr="0" forceAA="0" compatLnSpc="1">
-                            <a:prstTxWarp prst="textNoShape">
-                              <a:avLst/>
-                            </a:prstTxWarp>
-                            <a:noAutofit/>
-                          </wps:bodyPr>
-                        </wps:wsp>
-                        <wps:wsp>
-                          <wps:cNvPr id="88" name="Rectangle 88"/>
-                          <wps:cNvSpPr/>
-                          <wps:spPr>
-                            <a:xfrm rot="2700000">
-                              <a:off x="572947" y="445625"/>
-                              <a:ext cx="75140" cy="478800"/>
-                            </a:xfrm>
-                            <a:prstGeom prst="rect">
-                              <a:avLst/>
-                            </a:prstGeom>
-                            <a:solidFill>
-                              <a:schemeClr val="bg1"/>
-                            </a:solidFill>
-                            <a:ln>
-                              <a:noFill/>
-                            </a:ln>
-                          </wps:spPr>
-                          <wps:style>
-                            <a:lnRef idx="2">
-                              <a:schemeClr val="accent1">
-                                <a:shade val="50000"/>
-                              </a:schemeClr>
-                            </a:lnRef>
-                            <a:fillRef idx="1">
-                              <a:schemeClr val="accent1"/>
-                            </a:fillRef>
-                            <a:effectRef idx="0">
-                              <a:schemeClr val="accent1"/>
-                            </a:effectRef>
-                            <a:fontRef idx="minor">
-                              <a:schemeClr val="lt1"/>
-                            </a:fontRef>
-                          </wps:style>
-                          <wps:bodyPr rot="0" spcFirstLastPara="0" vertOverflow="overflow" horzOverflow="overflow" vert="horz" wrap="square" lIns="91440" tIns="45720" rIns="91440" bIns="45720" numCol="1" spcCol="0" rtlCol="0" fromWordArt="0" anchor="ctr" anchorCtr="0" forceAA="0" compatLnSpc="1">
-                            <a:prstTxWarp prst="textNoShape">
-                              <a:avLst/>
-                            </a:prstTxWarp>
-                            <a:noAutofit/>
-                          </wps:bodyPr>
-                        </wps:wsp>
-                        <wps:wsp>
-                          <wps:cNvPr id="89" name="Rectangle 89"/>
-                          <wps:cNvSpPr/>
-                          <wps:spPr>
-                            <a:xfrm rot="8100000">
-                              <a:off x="572947" y="445625"/>
-                              <a:ext cx="75600" cy="478800"/>
-                            </a:xfrm>
-                            <a:prstGeom prst="rect">
-                              <a:avLst/>
-                            </a:prstGeom>
-                            <a:solidFill>
-                              <a:schemeClr val="bg1"/>
-                            </a:solidFill>
-                            <a:ln>
-                              <a:noFill/>
-                            </a:ln>
-                          </wps:spPr>
-                          <wps:style>
-                            <a:lnRef idx="2">
-                              <a:schemeClr val="accent1">
-                                <a:shade val="50000"/>
-                              </a:schemeClr>
-                            </a:lnRef>
-                            <a:fillRef idx="1">
-                              <a:schemeClr val="accent1"/>
-                            </a:fillRef>
-                            <a:effectRef idx="0">
-                              <a:schemeClr val="accent1"/>
-                            </a:effectRef>
-                            <a:fontRef idx="minor">
-                              <a:schemeClr val="lt1"/>
-                            </a:fontRef>
-                          </wps:style>
-                          <wps:bodyPr rot="0" spcFirstLastPara="0" vertOverflow="overflow" horzOverflow="overflow" vert="horz" wrap="square" lIns="91440" tIns="45720" rIns="91440" bIns="45720" numCol="1" spcCol="0" rtlCol="0" fromWordArt="0" anchor="ctr" anchorCtr="0" forceAA="0" compatLnSpc="1">
-                            <a:prstTxWarp prst="textNoShape">
-                              <a:avLst/>
-                            </a:prstTxWarp>
-                            <a:noAutofit/>
-                          </wps:bodyPr>
-                        </wps:wsp>
-                      </wpg:grpSp>
-                      <wps:wsp>
-                        <wps:cNvPr id="90" name="Text Box 90"/>
-                        <wps:cNvSpPr txBox="1"/>
-                        <wps:spPr>
-                          <a:xfrm>
-                            <a:off x="1209555" y="318304"/>
-                            <a:ext cx="3362445" cy="648182"/>
-                          </a:xfrm>
-                          <a:prstGeom prst="rect">
-                            <a:avLst/>
-                          </a:prstGeom>
-                          <a:noFill/>
-                          <a:ln w="6350">
-                            <a:noFill/>
-                          </a:ln>
-                          <a:effectLst/>
-                        </wps:spPr>
-                        <wps:style>
-                          <a:lnRef idx="0">
-                            <a:schemeClr val="accent1"/>
-                          </a:lnRef>
-                          <a:fillRef idx="0">
-                            <a:schemeClr val="accent1"/>
-                          </a:fillRef>
-                          <a:effectRef idx="0">
-                            <a:schemeClr val="accent1"/>
-                          </a:effectRef>
-                          <a:fontRef idx="minor">
-                            <a:schemeClr val="dk1"/>
-                          </a:fontRef>
-                        </wps:style>
-                        <wps:txbx>
-                          <w:txbxContent>
-                            <w:p>
-                              <w:r>
-                                <w:t xml:space="preserve">Warning: </w:t>
-                              </w:r>
-                              <w:r>
-                                <w:t>Are you sure you want to cancel? All changes will be lost.</w:t>
-                              </w:r>
-                            </w:p>
-                          </w:txbxContent>
-                        </wps:txbx>
-                        <wps:bodyPr rot="0" spcFirstLastPara="0" vertOverflow="overflow" horzOverflow="overflow" vert="horz" wrap="square" lIns="91440" tIns="45720" rIns="91440" bIns="45720" numCol="1" spcCol="0" rtlCol="0" fromWordArt="0" anchor="ctr" anchorCtr="0" forceAA="0" compatLnSpc="1">
-                          <a:prstTxWarp prst="textNoShape">
-                            <a:avLst/>
-                          </a:prstTxWarp>
-                          <a:noAutofit/>
-                        </wps:bodyPr>
-                      </wps:wsp>
-                    </wpg:wgp>
-                  </a:graphicData>
-                </a:graphic>
-              </wp:anchor>
-            </w:drawing>
-          </mc:Choice>
-          <mc:Fallback>
-            <w:pict>
-              <v:group w14:anchorId="0EF3B1A7" id="Group 83" o:spid="_x0000_s1098" style="position:absolute;margin-left:0;margin-top:.75pt;width:394.15pt;height:131.65pt;z-index:251683840;mso-position-horizontal:center;mso-position-horizontal-relative:margin" coordsize="50060,16725" o:gfxdata="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">
-                <v:group id="Group 84" o:spid="_x0000_s1099" style="position:absolute;width:50060;height:16725" coordsize="50060,16725" o:gfxdata="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">
-                  <v:rect id="Rectangle 85" o:spid="_x0000_s1100" style="position:absolute;width:50060;height:16725;visibility:visible;mso-wrap-style:square;v-text-anchor:middle" o:gfxdata="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" fillcolor="#bfbfbf [2412]" strokecolor="black [3213]" strokeweight="1pt"/>
-                  <v:shape id="Text Box 86" o:spid="_x0000_s1101" type="#_x0000_t202" style="position:absolute;left:33567;top:11806;width:14353;height:2952;visibility:visible;mso-wrap-style:square;v-text-anchor:top" o:gfxdata="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" fillcolor="#d8d8d8 [2732]" strokecolor="black [3213]" strokeweight=".5pt">
-                    <v:textbox>
-                      <w:txbxContent>
-                        <w:p>
-                          <w:pPr>
-                            <w:jc w:val="center"/>
-                          </w:pPr>
-                          <w:r>
-                            <w:t>Yes</w:t>
-                          </w:r>
-                        </w:p>
-                        <w:p/>
-                        <w:p>
-                          <w:pPr>
-                            <w:jc w:val="center"/>
-                          </w:pPr>
-                        </w:p>
-                      </w:txbxContent>
-                    </v:textbox>
-                  </v:shape>
-                  <v:oval id="Oval 87" o:spid="_x0000_s1102" style="position:absolute;left:2372;top:3414;width:7697;height:6945;visibility:visible;mso-wrap-style:square;v-text-anchor:middle" o:gfxdata="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" fillcolor="red" strokecolor="black [3213]" strokeweight="1pt">
-                    <v:stroke joinstyle="miter"/>
-                  </v:oval>
-                  <v:rect id="Rectangle 88" o:spid="_x0000_s1103" style="position:absolute;left:5729;top:4456;width:751;height:4788;rotation:45;visibility:visible;mso-wrap-style:square;v-text-anchor:middle" o:gfxdata="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" fillcolor="white [3212]" stroked="f" strokeweight="1pt"/>
-                  <v:rect id="Rectangle 89" o:spid="_x0000_s1104" style="position:absolute;left:5729;top:4456;width:756;height:4788;rotation:135;visibility:visible;mso-wrap-style:square;v-text-anchor:middle" o:gfxdata="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" fillcolor="white [3212]" stroked="f" strokeweight="1pt"/>
-                </v:group>
-                <v:shape id="Text Box 90" o:spid="_x0000_s1105" type="#_x0000_t202" style="position:absolute;left:12095;top:3183;width:33625;height:6481;visibility:visible;mso-wrap-style:square;v-text-anchor:middle" o:gfxdata="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" filled="f" stroked="f" strokeweight=".5pt">
-                  <v:textbox>
-                    <w:txbxContent>
-                      <w:p>
-                        <w:r>
-                          <w:t xml:space="preserve">Warning: </w:t>
-                        </w:r>
-                        <w:r>
-                          <w:t>Are you sure you want to cancel? All changes will be lost.</w:t>
-                        </w:r>
-                      </w:p>
-                    </w:txbxContent>
-                  </v:textbox>
-                </v:shape>
-                <w10:wrap anchorx="margin"/>
-              </v:group>
-            </w:pict>
-          </mc:Fallback>
-        </mc:AlternateContent>
-      </w:r>
-    </w:p>
-    <w:p/>
-    <w:p/>
     <w:p/>
     <w:p>
       <w:r>
@@ -3940,16 +3566,394 @@
         <mc:AlternateContent>
           <mc:Choice Requires="wps">
             <w:drawing>
-              <wp:anchor distT="0" distB="0" distL="114300" distR="114300" simplePos="0" relativeHeight="251685888" behindDoc="0" locked="0" layoutInCell="1" allowOverlap="1" wp14:anchorId="597FC476" wp14:editId="15A0D908">
+              <wp:anchor distT="0" distB="0" distL="114300" distR="114300" simplePos="0" relativeHeight="251666432" behindDoc="0" locked="0" layoutInCell="1" allowOverlap="1">
                 <wp:simplePos x="0" y="0"/>
                 <wp:positionH relativeFrom="column">
-                  <wp:posOffset>589280</wp:posOffset>
+                  <wp:posOffset>345057</wp:posOffset>
                 </wp:positionH>
                 <wp:positionV relativeFrom="paragraph">
-                  <wp:posOffset>61683</wp:posOffset>
+                  <wp:posOffset>94196</wp:posOffset>
+                </wp:positionV>
+                <wp:extent cx="5005705" cy="1671955"/>
+                <wp:effectExtent l="0" t="0" r="23495" b="23495"/>
+                <wp:wrapNone/>
+                <wp:docPr id="77" name="Rectangle 77"/>
+                <wp:cNvGraphicFramePr/>
+                <a:graphic xmlns:a="http://schemas.openxmlformats.org/drawingml/2006/main">
+                  <a:graphicData uri="http://schemas.microsoft.com/office/word/2010/wordprocessingShape">
+                    <wps:wsp>
+                      <wps:cNvSpPr/>
+                      <wps:spPr>
+                        <a:xfrm>
+                          <a:off x="0" y="0"/>
+                          <a:ext cx="5005705" cy="1671955"/>
+                        </a:xfrm>
+                        <a:prstGeom prst="rect">
+                          <a:avLst/>
+                        </a:prstGeom>
+                        <a:solidFill>
+                          <a:schemeClr val="bg1">
+                            <a:lumMod val="75000"/>
+                          </a:schemeClr>
+                        </a:solidFill>
+                        <a:ln>
+                          <a:solidFill>
+                            <a:schemeClr val="tx1"/>
+                          </a:solidFill>
+                        </a:ln>
+                      </wps:spPr>
+                      <wps:style>
+                        <a:lnRef idx="2">
+                          <a:schemeClr val="accent1">
+                            <a:shade val="50000"/>
+                          </a:schemeClr>
+                        </a:lnRef>
+                        <a:fillRef idx="1">
+                          <a:schemeClr val="accent1"/>
+                        </a:fillRef>
+                        <a:effectRef idx="0">
+                          <a:schemeClr val="accent1"/>
+                        </a:effectRef>
+                        <a:fontRef idx="minor">
+                          <a:schemeClr val="lt1"/>
+                        </a:fontRef>
+                      </wps:style>
+                      <wps:bodyPr rot="0" spcFirstLastPara="0" vertOverflow="overflow" horzOverflow="overflow" vert="horz" wrap="square" lIns="91440" tIns="45720" rIns="91440" bIns="45720" numCol="1" spcCol="0" rtlCol="0" fromWordArt="0" anchor="ctr" anchorCtr="0" forceAA="0" compatLnSpc="1">
+                        <a:prstTxWarp prst="textNoShape">
+                          <a:avLst/>
+                        </a:prstTxWarp>
+                        <a:noAutofit/>
+                      </wps:bodyPr>
+                    </wps:wsp>
+                  </a:graphicData>
+                </a:graphic>
+              </wp:anchor>
+            </w:drawing>
+          </mc:Choice>
+          <mc:Fallback>
+            <w:pict>
+              <v:rect id="Rectangle 77" o:spid="_x0000_s1026" style="position:absolute;margin-left:27.15pt;margin-top:7.4pt;width:394.15pt;height:131.65pt;z-index:251666432;visibility:visible;mso-wrap-style:square;mso-wrap-distance-left:9pt;mso-wrap-distance-top:0;mso-wrap-distance-right:9pt;mso-wrap-distance-bottom:0;mso-position-horizontal:absolute;mso-position-horizontal-relative:text;mso-position-vertical:absolute;mso-position-vertical-relative:text;v-text-anchor:middle" o:gfxdata="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" fillcolor="#bfbfbf [2412]" strokecolor="black [3213]" strokeweight="1pt"/>
+            </w:pict>
+          </mc:Fallback>
+        </mc:AlternateContent>
+      </w:r>
+    </w:p>
+    <w:p>
+      <w:r>
+        <w:rPr>
+          <w:noProof/>
+          <w:lang w:eastAsia="en-GB"/>
+        </w:rPr>
+        <mc:AlternateContent>
+          <mc:Choice Requires="wps">
+            <w:drawing>
+              <wp:anchor distT="0" distB="0" distL="114300" distR="114300" simplePos="0" relativeHeight="251671552" behindDoc="0" locked="0" layoutInCell="1" allowOverlap="1" wp14:anchorId="2F0790D6" wp14:editId="504C2FE4">
+                <wp:simplePos x="0" y="0"/>
+                <wp:positionH relativeFrom="column">
+                  <wp:posOffset>1554528</wp:posOffset>
+                </wp:positionH>
+                <wp:positionV relativeFrom="paragraph">
+                  <wp:posOffset>126638</wp:posOffset>
+                </wp:positionV>
+                <wp:extent cx="3362213" cy="647955"/>
+                <wp:effectExtent l="0" t="0" r="0" b="0"/>
+                <wp:wrapNone/>
+                <wp:docPr id="82" name="Text Box 82"/>
+                <wp:cNvGraphicFramePr/>
+                <a:graphic xmlns:a="http://schemas.openxmlformats.org/drawingml/2006/main">
+                  <a:graphicData uri="http://schemas.microsoft.com/office/word/2010/wordprocessingShape">
+                    <wps:wsp>
+                      <wps:cNvSpPr txBox="1"/>
+                      <wps:spPr>
+                        <a:xfrm>
+                          <a:off x="0" y="0"/>
+                          <a:ext cx="3362213" cy="647955"/>
+                        </a:xfrm>
+                        <a:prstGeom prst="rect">
+                          <a:avLst/>
+                        </a:prstGeom>
+                        <a:noFill/>
+                        <a:ln w="6350">
+                          <a:noFill/>
+                        </a:ln>
+                        <a:effectLst/>
+                      </wps:spPr>
+                      <wps:style>
+                        <a:lnRef idx="0">
+                          <a:schemeClr val="accent1"/>
+                        </a:lnRef>
+                        <a:fillRef idx="0">
+                          <a:schemeClr val="accent1"/>
+                        </a:fillRef>
+                        <a:effectRef idx="0">
+                          <a:schemeClr val="accent1"/>
+                        </a:effectRef>
+                        <a:fontRef idx="minor">
+                          <a:schemeClr val="dk1"/>
+                        </a:fontRef>
+                      </wps:style>
+                      <wps:txbx>
+                        <w:txbxContent>
+                          <w:p>
+                            <w:r>
+                              <w:t>Warning: Slow Connection – Some changes may take a while to take effect</w:t>
+                            </w:r>
+                          </w:p>
+                        </w:txbxContent>
+                      </wps:txbx>
+                      <wps:bodyPr rot="0" spcFirstLastPara="0" vertOverflow="overflow" horzOverflow="overflow" vert="horz" wrap="square" lIns="91440" tIns="45720" rIns="91440" bIns="45720" numCol="1" spcCol="0" rtlCol="0" fromWordArt="0" anchor="ctr" anchorCtr="0" forceAA="0" compatLnSpc="1">
+                        <a:prstTxWarp prst="textNoShape">
+                          <a:avLst/>
+                        </a:prstTxWarp>
+                        <a:noAutofit/>
+                      </wps:bodyPr>
+                    </wps:wsp>
+                  </a:graphicData>
+                </a:graphic>
+              </wp:anchor>
+            </w:drawing>
+          </mc:Choice>
+          <mc:Fallback>
+            <w:pict>
+              <v:shape id="Text Box 82" o:spid="_x0000_s1089" type="#_x0000_t202" style="position:absolute;margin-left:122.4pt;margin-top:9.95pt;width:264.75pt;height:51pt;z-index:251671552;visibility:visible;mso-wrap-style:square;mso-wrap-distance-left:9pt;mso-wrap-distance-top:0;mso-wrap-distance-right:9pt;mso-wrap-distance-bottom:0;mso-position-horizontal:absolute;mso-position-horizontal-relative:text;mso-position-vertical:absolute;mso-position-vertical-relative:text;v-text-anchor:middle" o:gfxdata="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" filled="f" stroked="f" strokeweight=".5pt">
+                <v:textbox>
+                  <w:txbxContent>
+                    <w:p>
+                      <w:r>
+                        <w:t>Warning: Slow Connection – Some changes may take a while to take effect</w:t>
+                      </w:r>
+                    </w:p>
+                  </w:txbxContent>
+                </v:textbox>
+              </v:shape>
+            </w:pict>
+          </mc:Fallback>
+        </mc:AlternateContent>
+      </w:r>
+    </w:p>
+    <w:p/>
+    <w:p/>
+    <w:p>
+      <w:r>
+        <w:rPr>
+          <w:noProof/>
+          <w:lang w:eastAsia="en-GB"/>
+        </w:rPr>
+        <mc:AlternateContent>
+          <mc:Choice Requires="wps">
+            <w:drawing>
+              <wp:anchor distT="0" distB="0" distL="114300" distR="114300" simplePos="0" relativeHeight="251667456" behindDoc="0" locked="0" layoutInCell="1" allowOverlap="1">
+                <wp:simplePos x="0" y="0"/>
+                <wp:positionH relativeFrom="column">
+                  <wp:posOffset>2196878</wp:posOffset>
+                </wp:positionH>
+                <wp:positionV relativeFrom="paragraph">
+                  <wp:posOffset>33049</wp:posOffset>
                 </wp:positionV>
                 <wp:extent cx="1435162" cy="295051"/>
-                <wp:effectExtent l="0" t="0" r="0" b="0"/>
+                <wp:effectExtent l="0" t="0" r="12700" b="10160"/>
+                <wp:wrapNone/>
+                <wp:docPr id="78" name="Text Box 78"/>
+                <wp:cNvGraphicFramePr/>
+                <a:graphic xmlns:a="http://schemas.openxmlformats.org/drawingml/2006/main">
+                  <a:graphicData uri="http://schemas.microsoft.com/office/word/2010/wordprocessingShape">
+                    <wps:wsp>
+                      <wps:cNvSpPr txBox="1"/>
+                      <wps:spPr>
+                        <a:xfrm>
+                          <a:off x="0" y="0"/>
+                          <a:ext cx="1435162" cy="295051"/>
+                        </a:xfrm>
+                        <a:prstGeom prst="rect">
+                          <a:avLst/>
+                        </a:prstGeom>
+                        <a:solidFill>
+                          <a:schemeClr val="bg1">
+                            <a:lumMod val="85000"/>
+                          </a:schemeClr>
+                        </a:solidFill>
+                        <a:ln w="6350">
+                          <a:solidFill>
+                            <a:schemeClr val="tx1"/>
+                          </a:solidFill>
+                        </a:ln>
+                        <a:effectLst/>
+                      </wps:spPr>
+                      <wps:style>
+                        <a:lnRef idx="0">
+                          <a:schemeClr val="accent1"/>
+                        </a:lnRef>
+                        <a:fillRef idx="0">
+                          <a:schemeClr val="accent1"/>
+                        </a:fillRef>
+                        <a:effectRef idx="0">
+                          <a:schemeClr val="accent1"/>
+                        </a:effectRef>
+                        <a:fontRef idx="minor">
+                          <a:schemeClr val="dk1"/>
+                        </a:fontRef>
+                      </wps:style>
+                      <wps:txbx>
+                        <w:txbxContent>
+                          <w:p>
+                            <w:pPr>
+                              <w:jc w:val="center"/>
+                            </w:pPr>
+                            <w:r>
+                              <w:t>OK</w:t>
+                            </w:r>
+                          </w:p>
+                          <w:p/>
+                          <w:p>
+                            <w:pPr>
+                              <w:jc w:val="center"/>
+                            </w:pPr>
+                          </w:p>
+                        </w:txbxContent>
+                      </wps:txbx>
+                      <wps:bodyPr rot="0" spcFirstLastPara="0" vertOverflow="overflow" horzOverflow="overflow" vert="horz" wrap="square" lIns="91440" tIns="45720" rIns="91440" bIns="45720" numCol="1" spcCol="0" rtlCol="0" fromWordArt="0" anchor="t" anchorCtr="0" forceAA="0" compatLnSpc="1">
+                        <a:prstTxWarp prst="textNoShape">
+                          <a:avLst/>
+                        </a:prstTxWarp>
+                        <a:noAutofit/>
+                      </wps:bodyPr>
+                    </wps:wsp>
+                  </a:graphicData>
+                </a:graphic>
+              </wp:anchor>
+            </w:drawing>
+          </mc:Choice>
+          <mc:Fallback>
+            <w:pict>
+              <v:shape id="Text Box 78" o:spid="_x0000_s1090" type="#_x0000_t202" style="position:absolute;margin-left:173pt;margin-top:2.6pt;width:113pt;height:23.25pt;z-index:251667456;visibility:visible;mso-wrap-style:square;mso-wrap-distance-left:9pt;mso-wrap-distance-top:0;mso-wrap-distance-right:9pt;mso-wrap-distance-bottom:0;mso-position-horizontal:absolute;mso-position-horizontal-relative:text;mso-position-vertical:absolute;mso-position-vertical-relative:text;v-text-anchor:top" o:gfxdata="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" fillcolor="#d8d8d8 [2732]" strokecolor="black [3213]" strokeweight=".5pt">
+                <v:textbox>
+                  <w:txbxContent>
+                    <w:p>
+                      <w:pPr>
+                        <w:jc w:val="center"/>
+                      </w:pPr>
+                      <w:r>
+                        <w:t>OK</w:t>
+                      </w:r>
+                    </w:p>
+                    <w:p/>
+                    <w:p>
+                      <w:pPr>
+                        <w:jc w:val="center"/>
+                      </w:pPr>
+                    </w:p>
+                  </w:txbxContent>
+                </v:textbox>
+              </v:shape>
+            </w:pict>
+          </mc:Fallback>
+        </mc:AlternateContent>
+      </w:r>
+    </w:p>
+    <w:p/>
+    <w:p/>
+    <w:p>
+      <w:bookmarkStart w:id="0" w:name="_GoBack"/>
+      <w:r>
+        <w:rPr>
+          <w:noProof/>
+          <w:lang w:eastAsia="en-GB"/>
+        </w:rPr>
+        <mc:AlternateContent>
+          <mc:Choice Requires="wps">
+            <w:drawing>
+              <wp:anchor distT="0" distB="0" distL="114300" distR="114300" simplePos="0" relativeHeight="251673600" behindDoc="0" locked="0" layoutInCell="1" allowOverlap="1">
+                <wp:simplePos x="0" y="0"/>
+                <wp:positionH relativeFrom="column">
+                  <wp:posOffset>353683</wp:posOffset>
+                </wp:positionH>
+                <wp:positionV relativeFrom="paragraph">
+                  <wp:posOffset>9645</wp:posOffset>
+                </wp:positionV>
+                <wp:extent cx="5005705" cy="1671955"/>
+                <wp:effectExtent l="0" t="0" r="23495" b="23495"/>
+                <wp:wrapNone/>
+                <wp:docPr id="85" name="Rectangle 85"/>
+                <wp:cNvGraphicFramePr/>
+                <a:graphic xmlns:a="http://schemas.openxmlformats.org/drawingml/2006/main">
+                  <a:graphicData uri="http://schemas.microsoft.com/office/word/2010/wordprocessingShape">
+                    <wps:wsp>
+                      <wps:cNvSpPr/>
+                      <wps:spPr>
+                        <a:xfrm>
+                          <a:off x="0" y="0"/>
+                          <a:ext cx="5005705" cy="1671955"/>
+                        </a:xfrm>
+                        <a:prstGeom prst="rect">
+                          <a:avLst/>
+                        </a:prstGeom>
+                        <a:solidFill>
+                          <a:schemeClr val="bg1">
+                            <a:lumMod val="75000"/>
+                          </a:schemeClr>
+                        </a:solidFill>
+                        <a:ln>
+                          <a:solidFill>
+                            <a:schemeClr val="tx1"/>
+                          </a:solidFill>
+                        </a:ln>
+                      </wps:spPr>
+                      <wps:style>
+                        <a:lnRef idx="2">
+                          <a:schemeClr val="accent1">
+                            <a:shade val="50000"/>
+                          </a:schemeClr>
+                        </a:lnRef>
+                        <a:fillRef idx="1">
+                          <a:schemeClr val="accent1"/>
+                        </a:fillRef>
+                        <a:effectRef idx="0">
+                          <a:schemeClr val="accent1"/>
+                        </a:effectRef>
+                        <a:fontRef idx="minor">
+                          <a:schemeClr val="lt1"/>
+                        </a:fontRef>
+                      </wps:style>
+                      <wps:bodyPr rot="0" spcFirstLastPara="0" vertOverflow="overflow" horzOverflow="overflow" vert="horz" wrap="square" lIns="91440" tIns="45720" rIns="91440" bIns="45720" numCol="1" spcCol="0" rtlCol="0" fromWordArt="0" anchor="ctr" anchorCtr="0" forceAA="0" compatLnSpc="1">
+                        <a:prstTxWarp prst="textNoShape">
+                          <a:avLst/>
+                        </a:prstTxWarp>
+                        <a:noAutofit/>
+                      </wps:bodyPr>
+                    </wps:wsp>
+                  </a:graphicData>
+                </a:graphic>
+              </wp:anchor>
+            </w:drawing>
+          </mc:Choice>
+          <mc:Fallback>
+            <w:pict>
+              <v:rect id="Rectangle 85" o:spid="_x0000_s1026" style="position:absolute;margin-left:27.85pt;margin-top:.75pt;width:394.15pt;height:131.65pt;z-index:251673600;visibility:visible;mso-wrap-style:square;mso-wrap-distance-left:9pt;mso-wrap-distance-top:0;mso-wrap-distance-right:9pt;mso-wrap-distance-bottom:0;mso-position-horizontal:absolute;mso-position-horizontal-relative:text;mso-position-vertical:absolute;mso-position-vertical-relative:text;v-text-anchor:middle" o:gfxdata="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" fillcolor="#bfbfbf [2412]" strokecolor="black [3213]" strokeweight="1pt"/>
+            </w:pict>
+          </mc:Fallback>
+        </mc:AlternateContent>
+      </w:r>
+      <w:bookmarkEnd w:id="0"/>
+    </w:p>
+    <w:p>
+      <w:r>
+        <w:rPr>
+          <w:noProof/>
+          <w:lang w:eastAsia="en-GB"/>
+        </w:rPr>
+        <mc:AlternateContent>
+          <mc:Choice Requires="wps">
+            <w:drawing>
+              <wp:anchor distT="0" distB="0" distL="114300" distR="114300" simplePos="0" relativeHeight="251680768" behindDoc="0" locked="0" layoutInCell="1" allowOverlap="1" wp14:anchorId="6C147CBF" wp14:editId="6902AD29">
+                <wp:simplePos x="0" y="0"/>
+                <wp:positionH relativeFrom="column">
+                  <wp:posOffset>3644900</wp:posOffset>
+                </wp:positionH>
+                <wp:positionV relativeFrom="paragraph">
+                  <wp:posOffset>891540</wp:posOffset>
+                </wp:positionV>
+                <wp:extent cx="1435100" cy="294640"/>
+                <wp:effectExtent l="0" t="0" r="12700" b="10160"/>
                 <wp:wrapNone/>
                 <wp:docPr id="91" name="Text Box 91"/>
                 <wp:cNvGraphicFramePr/>
@@ -3960,7 +3964,7 @@
                       <wps:spPr>
                         <a:xfrm>
                           <a:off x="0" y="0"/>
-                          <a:ext cx="1435162" cy="295051"/>
+                          <a:ext cx="1435100" cy="294640"/>
                         </a:xfrm>
                         <a:prstGeom prst="rect">
                           <a:avLst/>
@@ -4023,7 +4027,7 @@
           </mc:Choice>
           <mc:Fallback>
             <w:pict>
-              <v:shape w14:anchorId="597FC476" id="Text Box 91" o:spid="_x0000_s1106" type="#_x0000_t202" style="position:absolute;margin-left:46.4pt;margin-top:4.85pt;width:113pt;height:23.25pt;z-index:251685888;visibility:visible;mso-wrap-style:square;mso-wrap-distance-left:9pt;mso-wrap-distance-top:0;mso-wrap-distance-right:9pt;mso-wrap-distance-bottom:0;mso-position-horizontal:absolute;mso-position-horizontal-relative:text;mso-position-vertical:absolute;mso-position-vertical-relative:text;v-text-anchor:top" o:gfxdata="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" fillcolor="#d8d8d8 [2732]" strokecolor="black [3213]" strokeweight=".5pt">
+              <v:shape id="Text Box 91" o:spid="_x0000_s1091" type="#_x0000_t202" style="position:absolute;margin-left:287pt;margin-top:70.2pt;width:113pt;height:23.2pt;z-index:251680768;visibility:visible;mso-wrap-style:square;mso-wrap-distance-left:9pt;mso-wrap-distance-top:0;mso-wrap-distance-right:9pt;mso-wrap-distance-bottom:0;mso-position-horizontal:absolute;mso-position-horizontal-relative:text;mso-position-vertical:absolute;mso-position-vertical-relative:text;v-text-anchor:top" o:gfxdata="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" fillcolor="#d8d8d8 [2732]" strokecolor="black [3213]" strokeweight=".5pt">
                 <v:textbox>
                   <w:txbxContent>
                     <w:p>
@@ -4047,13 +4051,212 @@
           </mc:Fallback>
         </mc:AlternateContent>
       </w:r>
-    </w:p>
-    <w:p/>
-    <w:p/>
-    <w:p/>
-    <w:p>
-      <w:bookmarkStart w:id="0" w:name="_GoBack"/>
-      <w:bookmarkEnd w:id="0"/>
+      <w:r>
+        <w:rPr>
+          <w:noProof/>
+          <w:lang w:eastAsia="en-GB"/>
+        </w:rPr>
+        <mc:AlternateContent>
+          <mc:Choice Requires="wps">
+            <w:drawing>
+              <wp:anchor distT="0" distB="0" distL="114300" distR="114300" simplePos="0" relativeHeight="251674624" behindDoc="0" locked="0" layoutInCell="1" allowOverlap="1" wp14:anchorId="368C222A" wp14:editId="39076758">
+                <wp:simplePos x="0" y="0"/>
+                <wp:positionH relativeFrom="column">
+                  <wp:posOffset>807720</wp:posOffset>
+                </wp:positionH>
+                <wp:positionV relativeFrom="paragraph">
+                  <wp:posOffset>887095</wp:posOffset>
+                </wp:positionV>
+                <wp:extent cx="1435100" cy="294640"/>
+                <wp:effectExtent l="0" t="0" r="12700" b="10160"/>
+                <wp:wrapNone/>
+                <wp:docPr id="86" name="Text Box 86"/>
+                <wp:cNvGraphicFramePr/>
+                <a:graphic xmlns:a="http://schemas.openxmlformats.org/drawingml/2006/main">
+                  <a:graphicData uri="http://schemas.microsoft.com/office/word/2010/wordprocessingShape">
+                    <wps:wsp>
+                      <wps:cNvSpPr txBox="1"/>
+                      <wps:spPr>
+                        <a:xfrm>
+                          <a:off x="0" y="0"/>
+                          <a:ext cx="1435100" cy="294640"/>
+                        </a:xfrm>
+                        <a:prstGeom prst="rect">
+                          <a:avLst/>
+                        </a:prstGeom>
+                        <a:solidFill>
+                          <a:schemeClr val="bg1">
+                            <a:lumMod val="85000"/>
+                          </a:schemeClr>
+                        </a:solidFill>
+                        <a:ln w="6350">
+                          <a:solidFill>
+                            <a:schemeClr val="tx1"/>
+                          </a:solidFill>
+                        </a:ln>
+                        <a:effectLst/>
+                      </wps:spPr>
+                      <wps:style>
+                        <a:lnRef idx="0">
+                          <a:schemeClr val="accent1"/>
+                        </a:lnRef>
+                        <a:fillRef idx="0">
+                          <a:schemeClr val="accent1"/>
+                        </a:fillRef>
+                        <a:effectRef idx="0">
+                          <a:schemeClr val="accent1"/>
+                        </a:effectRef>
+                        <a:fontRef idx="minor">
+                          <a:schemeClr val="dk1"/>
+                        </a:fontRef>
+                      </wps:style>
+                      <wps:txbx>
+                        <w:txbxContent>
+                          <w:p>
+                            <w:pPr>
+                              <w:jc w:val="center"/>
+                            </w:pPr>
+                            <w:r>
+                              <w:t>Yes</w:t>
+                            </w:r>
+                          </w:p>
+                          <w:p/>
+                          <w:p>
+                            <w:pPr>
+                              <w:jc w:val="center"/>
+                            </w:pPr>
+                          </w:p>
+                        </w:txbxContent>
+                      </wps:txbx>
+                      <wps:bodyPr rot="0" spcFirstLastPara="0" vertOverflow="overflow" horzOverflow="overflow" vert="horz" wrap="square" lIns="91440" tIns="45720" rIns="91440" bIns="45720" numCol="1" spcCol="0" rtlCol="0" fromWordArt="0" anchor="t" anchorCtr="0" forceAA="0" compatLnSpc="1">
+                        <a:prstTxWarp prst="textNoShape">
+                          <a:avLst/>
+                        </a:prstTxWarp>
+                        <a:noAutofit/>
+                      </wps:bodyPr>
+                    </wps:wsp>
+                  </a:graphicData>
+                </a:graphic>
+              </wp:anchor>
+            </w:drawing>
+          </mc:Choice>
+          <mc:Fallback>
+            <w:pict>
+              <v:shape id="Text Box 86" o:spid="_x0000_s1092" type="#_x0000_t202" style="position:absolute;margin-left:63.6pt;margin-top:69.85pt;width:113pt;height:23.2pt;z-index:251674624;visibility:visible;mso-wrap-style:square;mso-wrap-distance-left:9pt;mso-wrap-distance-top:0;mso-wrap-distance-right:9pt;mso-wrap-distance-bottom:0;mso-position-horizontal:absolute;mso-position-horizontal-relative:text;mso-position-vertical:absolute;mso-position-vertical-relative:text;v-text-anchor:top" o:gfxdata="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" fillcolor="#d8d8d8 [2732]" strokecolor="black [3213]" strokeweight=".5pt">
+                <v:textbox>
+                  <w:txbxContent>
+                    <w:p>
+                      <w:pPr>
+                        <w:jc w:val="center"/>
+                      </w:pPr>
+                      <w:r>
+                        <w:t>Yes</w:t>
+                      </w:r>
+                    </w:p>
+                    <w:p/>
+                    <w:p>
+                      <w:pPr>
+                        <w:jc w:val="center"/>
+                      </w:pPr>
+                    </w:p>
+                  </w:txbxContent>
+                </v:textbox>
+              </v:shape>
+            </w:pict>
+          </mc:Fallback>
+        </mc:AlternateContent>
+      </w:r>
+      <w:r>
+        <w:rPr>
+          <w:noProof/>
+          <w:lang w:eastAsia="en-GB"/>
+        </w:rPr>
+        <mc:AlternateContent>
+          <mc:Choice Requires="wps">
+            <w:drawing>
+              <wp:anchor distT="0" distB="0" distL="114300" distR="114300" simplePos="0" relativeHeight="251678720" behindDoc="0" locked="0" layoutInCell="1" allowOverlap="1" wp14:anchorId="0A261E15" wp14:editId="735CB79C">
+                <wp:simplePos x="0" y="0"/>
+                <wp:positionH relativeFrom="column">
+                  <wp:posOffset>1563154</wp:posOffset>
+                </wp:positionH>
+                <wp:positionV relativeFrom="paragraph">
+                  <wp:posOffset>42087</wp:posOffset>
+                </wp:positionV>
+                <wp:extent cx="3362213" cy="647955"/>
+                <wp:effectExtent l="0" t="0" r="0" b="0"/>
+                <wp:wrapNone/>
+                <wp:docPr id="90" name="Text Box 90"/>
+                <wp:cNvGraphicFramePr/>
+                <a:graphic xmlns:a="http://schemas.openxmlformats.org/drawingml/2006/main">
+                  <a:graphicData uri="http://schemas.microsoft.com/office/word/2010/wordprocessingShape">
+                    <wps:wsp>
+                      <wps:cNvSpPr txBox="1"/>
+                      <wps:spPr>
+                        <a:xfrm>
+                          <a:off x="0" y="0"/>
+                          <a:ext cx="3362213" cy="647955"/>
+                        </a:xfrm>
+                        <a:prstGeom prst="rect">
+                          <a:avLst/>
+                        </a:prstGeom>
+                        <a:noFill/>
+                        <a:ln w="6350">
+                          <a:noFill/>
+                        </a:ln>
+                        <a:effectLst/>
+                      </wps:spPr>
+                      <wps:style>
+                        <a:lnRef idx="0">
+                          <a:schemeClr val="accent1"/>
+                        </a:lnRef>
+                        <a:fillRef idx="0">
+                          <a:schemeClr val="accent1"/>
+                        </a:fillRef>
+                        <a:effectRef idx="0">
+                          <a:schemeClr val="accent1"/>
+                        </a:effectRef>
+                        <a:fontRef idx="minor">
+                          <a:schemeClr val="dk1"/>
+                        </a:fontRef>
+                      </wps:style>
+                      <wps:txbx>
+                        <w:txbxContent>
+                          <w:p>
+                            <w:r>
+                              <w:t>Warning: Are you sure you want to cancel? All changes will be lost.</w:t>
+                            </w:r>
+                          </w:p>
+                        </w:txbxContent>
+                      </wps:txbx>
+                      <wps:bodyPr rot="0" spcFirstLastPara="0" vertOverflow="overflow" horzOverflow="overflow" vert="horz" wrap="square" lIns="91440" tIns="45720" rIns="91440" bIns="45720" numCol="1" spcCol="0" rtlCol="0" fromWordArt="0" anchor="ctr" anchorCtr="0" forceAA="0" compatLnSpc="1">
+                        <a:prstTxWarp prst="textNoShape">
+                          <a:avLst/>
+                        </a:prstTxWarp>
+                        <a:noAutofit/>
+                      </wps:bodyPr>
+                    </wps:wsp>
+                  </a:graphicData>
+                </a:graphic>
+              </wp:anchor>
+            </w:drawing>
+          </mc:Choice>
+          <mc:Fallback>
+            <w:pict>
+              <v:shape id="Text Box 90" o:spid="_x0000_s1093" type="#_x0000_t202" style="position:absolute;margin-left:123.1pt;margin-top:3.3pt;width:264.75pt;height:51pt;z-index:251678720;visibility:visible;mso-wrap-style:square;mso-wrap-distance-left:9pt;mso-wrap-distance-top:0;mso-wrap-distance-right:9pt;mso-wrap-distance-bottom:0;mso-position-horizontal:absolute;mso-position-horizontal-relative:text;mso-position-vertical:absolute;mso-position-vertical-relative:text;v-text-anchor:middle" o:gfxdata="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" filled="f" stroked="f" strokeweight=".5pt">
+                <v:textbox>
+                  <w:txbxContent>
+                    <w:p>
+                      <w:r>
+                        <w:t>Warning: Are you sure you want to cancel? All changes will be lost.</w:t>
+                      </w:r>
+                    </w:p>
+                  </w:txbxContent>
+                </v:textbox>
+              </v:shape>
+            </w:pict>
+          </mc:Fallback>
+        </mc:AlternateContent>
+      </w:r>
     </w:p>
     <w:sectPr>
       <w:pgSz w:w="11906" w:h="16838"/>
@@ -4066,7 +4269,7 @@
 </file>
 
 <file path=word/styles.xml><?xml version="1.0" encoding="utf-8"?>
-<w:styles xmlns:mc="http://schemas.openxmlformats.org/markup-compatibility/2006" xmlns:r="http://schemas.openxmlformats.org/officeDocument/2006/relationships" xmlns:w="http://schemas.openxmlformats.org/wordprocessingml/2006/main" xmlns:w14="http://schemas.microsoft.com/office/word/2010/wordml" xmlns:w15="http://schemas.microsoft.com/office/word/2012/wordml" mc:Ignorable="w14 w15">
+<w:styles xmlns:mc="http://schemas.openxmlformats.org/markup-compatibility/2006" xmlns:r="http://schemas.openxmlformats.org/officeDocument/2006/relationships" xmlns:w="http://schemas.openxmlformats.org/wordprocessingml/2006/main" xmlns:w14="http://schemas.microsoft.com/office/word/2010/wordml" mc:Ignorable="w14">
   <w:docDefaults>
     <w:rPrDefault>
       <w:rPr>
@@ -4082,378 +4285,334 @@
       </w:pPr>
     </w:pPrDefault>
   </w:docDefaults>
-  <w:latentStyles w:defLockedState="0" w:defUIPriority="99" w:defSemiHidden="0" w:defUnhideWhenUsed="0" w:defQFormat="0" w:count="371">
-    <w:lsdException w:name="Normal" w:uiPriority="0" w:qFormat="1"/>
-    <w:lsdException w:name="heading 1" w:uiPriority="9" w:qFormat="1"/>
-    <w:lsdException w:name="heading 2" w:semiHidden="1" w:uiPriority="9" w:unhideWhenUsed="1" w:qFormat="1"/>
-    <w:lsdException w:name="heading 3" w:semiHidden="1" w:uiPriority="9" w:unhideWhenUsed="1" w:qFormat="1"/>
-    <w:lsdException w:name="heading 4" w:semiHidden="1" w:uiPriority="9" w:unhideWhenUsed="1" w:qFormat="1"/>
-    <w:lsdException w:name="heading 5" w:semiHidden="1" w:uiPriority="9" w:unhideWhenUsed="1" w:qFormat="1"/>
-    <w:lsdException w:name="heading 6" w:semiHidden="1" w:uiPriority="9" w:unhideWhenUsed="1" w:qFormat="1"/>
-    <w:lsdException w:name="heading 7" w:semiHidden="1" w:uiPriority="9" w:unhideWhenUsed="1" w:qFormat="1"/>
-    <w:lsdException w:name="heading 8" w:semiHidden="1" w:uiPriority="9" w:unhideWhenUsed="1" w:qFormat="1"/>
-    <w:lsdException w:name="heading 9" w:semiHidden="1" w:uiPriority="9" w:unhideWhenUsed="1" w:qFormat="1"/>
-    <w:lsdException w:name="index 1" w:semiHidden="1" w:unhideWhenUsed="1"/>
-    <w:lsdException w:name="index 2" w:semiHidden="1" w:unhideWhenUsed="1"/>
-    <w:lsdException w:name="index 3" w:semiHidden="1" w:unhideWhenUsed="1"/>
-    <w:lsdException w:name="index 4" w:semiHidden="1" w:unhideWhenUsed="1"/>
-    <w:lsdException w:name="index 5" w:semiHidden="1" w:unhideWhenUsed="1"/>
-    <w:lsdException w:name="index 6" w:semiHidden="1" w:unhideWhenUsed="1"/>
-    <w:lsdException w:name="index 7" w:semiHidden="1" w:unhideWhenUsed="1"/>
-    <w:lsdException w:name="index 8" w:semiHidden="1" w:unhideWhenUsed="1"/>
-    <w:lsdException w:name="index 9" w:semiHidden="1" w:unhideWhenUsed="1"/>
-    <w:lsdException w:name="toc 1" w:semiHidden="1" w:uiPriority="39" w:unhideWhenUsed="1"/>
-    <w:lsdException w:name="toc 2" w:semiHidden="1" w:uiPriority="39" w:unhideWhenUsed="1"/>
-    <w:lsdException w:name="toc 3" w:semiHidden="1" w:uiPriority="39" w:unhideWhenUsed="1"/>
-    <w:lsdException w:name="toc 4" w:semiHidden="1" w:uiPriority="39" w:unhideWhenUsed="1"/>
-    <w:lsdException w:name="toc 5" w:semiHidden="1" w:uiPriority="39" w:unhideWhenUsed="1"/>
-    <w:lsdException w:name="toc 6" w:semiHidden="1" w:uiPriority="39" w:unhideWhenUsed="1"/>
-    <w:lsdException w:name="toc 7" w:semiHidden="1" w:uiPriority="39" w:unhideWhenUsed="1"/>
-    <w:lsdException w:name="toc 8" w:semiHidden="1" w:uiPriority="39" w:unhideWhenUsed="1"/>
-    <w:lsdException w:name="toc 9" w:semiHidden="1" w:uiPriority="39" w:unhideWhenUsed="1"/>
-    <w:lsdException w:name="Normal Indent" w:semiHidden="1" w:unhideWhenUsed="1"/>
-    <w:lsdException w:name="footnote text" w:semiHidden="1" w:unhideWhenUsed="1"/>
-    <w:lsdException w:name="annotation text" w:semiHidden="1" w:unhideWhenUsed="1"/>
-    <w:lsdException w:name="header" w:semiHidden="1" w:unhideWhenUsed="1"/>
-    <w:lsdException w:name="footer" w:semiHidden="1" w:unhideWhenUsed="1"/>
-    <w:lsdException w:name="index heading" w:semiHidden="1" w:unhideWhenUsed="1"/>
-    <w:lsdException w:name="caption" w:semiHidden="1" w:uiPriority="35" w:unhideWhenUsed="1" w:qFormat="1"/>
-    <w:lsdException w:name="table of figures" w:semiHidden="1" w:unhideWhenUsed="1"/>
-    <w:lsdException w:name="envelope address" w:semiHidden="1" w:unhideWhenUsed="1"/>
-    <w:lsdException w:name="envelope return" w:semiHidden="1" w:unhideWhenUsed="1"/>
-    <w:lsdException w:name="footnote reference" w:semiHidden="1" w:unhideWhenUsed="1"/>
-    <w:lsdException w:name="annotation reference" w:semiHidden="1" w:unhideWhenUsed="1"/>
-    <w:lsdException w:name="line number" w:semiHidden="1" w:unhideWhenUsed="1"/>
-    <w:lsdException w:name="page number" w:semiHidden="1" w:unhideWhenUsed="1"/>
-    <w:lsdException w:name="endnote reference" w:semiHidden="1" w:unhideWhenUsed="1"/>
-    <w:lsdException w:name="endnote text" w:semiHidden="1" w:unhideWhenUsed="1"/>
-    <w:lsdException w:name="table of authorities" w:semiHidden="1" w:unhideWhenUsed="1"/>
-    <w:lsdException w:name="macro" w:semiHidden="1" w:unhideWhenUsed="1"/>
-    <w:lsdException w:name="toa heading" w:semiHidden="1" w:unhideWhenUsed="1"/>
-    <w:lsdException w:name="List" w:semiHidden="1" w:unhideWhenUsed="1"/>
-    <w:lsdException w:name="List Bullet" w:semiHidden="1" w:unhideWhenUsed="1"/>
-    <w:lsdException w:name="List Number" w:semiHidden="1" w:unhideWhenUsed="1"/>
-    <w:lsdException w:name="List 2" w:semiHidden="1" w:unhideWhenUsed="1"/>
-    <w:lsdException w:name="List 3" w:semiHidden="1" w:unhideWhenUsed="1"/>
-    <w:lsdException w:name="List 4" w:semiHidden="1" w:unhideWhenUsed="1"/>
-    <w:lsdException w:name="List 5" w:semiHidden="1" w:unhideWhenUsed="1"/>
-    <w:lsdException w:name="List Bullet 2" w:semiHidden="1" w:unhideWhenUsed="1"/>
-    <w:lsdException w:name="List Bullet 3" w:semiHidden="1" w:unhideWhenUsed="1"/>
-    <w:lsdException w:name="List Bullet 4" w:semiHidden="1" w:unhideWhenUsed="1"/>
-    <w:lsdException w:name="List Bullet 5" w:semiHidden="1" w:unhideWhenUsed="1"/>
-    <w:lsdException w:name="List Number 2" w:semiHidden="1" w:unhideWhenUsed="1"/>
-    <w:lsdException w:name="List Number 3" w:semiHidden="1" w:unhideWhenUsed="1"/>
-    <w:lsdException w:name="List Number 4" w:semiHidden="1" w:unhideWhenUsed="1"/>
-    <w:lsdException w:name="List Number 5" w:semiHidden="1" w:unhideWhenUsed="1"/>
-    <w:lsdException w:name="Title" w:uiPriority="10" w:qFormat="1"/>
-    <w:lsdException w:name="Closing" w:semiHidden="1" w:unhideWhenUsed="1"/>
-    <w:lsdException w:name="Signature" w:semiHidden="1" w:unhideWhenUsed="1"/>
-    <w:lsdException w:name="Default Paragraph Font" w:semiHidden="1" w:uiPriority="1" w:unhideWhenUsed="1"/>
-    <w:lsdException w:name="Body Text" w:semiHidden="1" w:unhideWhenUsed="1"/>
-    <w:lsdException w:name="Body Text Indent" w:semiHidden="1" w:unhideWhenUsed="1"/>
-    <w:lsdException w:name="List Continue" w:semiHidden="1" w:unhideWhenUsed="1"/>
-    <w:lsdException w:name="List Continue 2" w:semiHidden="1" w:unhideWhenUsed="1"/>
-    <w:lsdException w:name="List Continue 3" w:semiHidden="1" w:unhideWhenUsed="1"/>
-    <w:lsdException w:name="List Continue 4" w:semiHidden="1" w:unhideWhenUsed="1"/>
-    <w:lsdException w:name="List Continue 5" w:semiHidden="1" w:unhideWhenUsed="1"/>
-    <w:lsdException w:name="Message Header" w:semiHidden="1" w:unhideWhenUsed="1"/>
-    <w:lsdException w:name="Subtitle" w:uiPriority="11" w:qFormat="1"/>
-    <w:lsdException w:name="Salutation" w:semiHidden="1" w:unhideWhenUsed="1"/>
-    <w:lsdException w:name="Date" w:semiHidden="1" w:unhideWhenUsed="1"/>
-    <w:lsdException w:name="Body Text First Indent" w:semiHidden="1" w:unhideWhenUsed="1"/>
-    <w:lsdException w:name="Body Text First Indent 2" w:semiHidden="1" w:unhideWhenUsed="1"/>
-    <w:lsdException w:name="Note Heading" w:semiHidden="1" w:unhideWhenUsed="1"/>
-    <w:lsdException w:name="Body Text 2" w:semiHidden="1" w:unhideWhenUsed="1"/>
-    <w:lsdException w:name="Body Text 3" w:semiHidden="1" w:unhideWhenUsed="1"/>
-    <w:lsdException w:name="Body Text Indent 2" w:semiHidden="1" w:unhideWhenUsed="1"/>
-    <w:lsdException w:name="Body Text Indent 3" w:semiHidden="1" w:unhideWhenUsed="1"/>
-    <w:lsdException w:name="Block Text" w:semiHidden="1" w:unhideWhenUsed="1"/>
-    <w:lsdException w:name="Hyperlink" w:semiHidden="1" w:unhideWhenUsed="1"/>
-    <w:lsdException w:name="FollowedHyperlink" w:semiHidden="1" w:unhideWhenUsed="1"/>
-    <w:lsdException w:name="Strong" w:uiPriority="22" w:qFormat="1"/>
-    <w:lsdException w:name="Emphasis" w:uiPriority="20" w:qFormat="1"/>
-    <w:lsdException w:name="Document Map" w:semiHidden="1" w:unhideWhenUsed="1"/>
-    <w:lsdException w:name="Plain Text" w:semiHidden="1" w:unhideWhenUsed="1"/>
-    <w:lsdException w:name="E-mail Signature" w:semiHidden="1" w:unhideWhenUsed="1"/>
-    <w:lsdException w:name="HTML Top of Form" w:semiHidden="1" w:unhideWhenUsed="1"/>
-    <w:lsdException w:name="HTML Bottom of Form" w:semiHidden="1" w:unhideWhenUsed="1"/>
-    <w:lsdException w:name="Normal (Web)" w:semiHidden="1" w:unhideWhenUsed="1"/>
-    <w:lsdException w:name="HTML Acronym" w:semiHidden="1" w:unhideWhenUsed="1"/>
-    <w:lsdException w:name="HTML Address" w:semiHidden="1" w:unhideWhenUsed="1"/>
-    <w:lsdException w:name="HTML Cite" w:semiHidden="1" w:unhideWhenUsed="1"/>
-    <w:lsdException w:name="HTML Code" w:semiHidden="1" w:unhideWhenUsed="1"/>
-    <w:lsdException w:name="HTML Definition" w:semiHidden="1" w:unhideWhenUsed="1"/>
-    <w:lsdException w:name="HTML Keyboard" w:semiHidden="1" w:unhideWhenUsed="1"/>
-    <w:lsdException w:name="HTML Preformatted" w:semiHidden="1" w:unhideWhenUsed="1"/>
-    <w:lsdException w:name="HTML Sample" w:semiHidden="1" w:unhideWhenUsed="1"/>
-    <w:lsdException w:name="HTML Typewriter" w:semiHidden="1" w:unhideWhenUsed="1"/>
-    <w:lsdException w:name="HTML Variable" w:semiHidden="1" w:unhideWhenUsed="1"/>
-    <w:lsdException w:name="Normal Table" w:semiHidden="1" w:unhideWhenUsed="1"/>
-    <w:lsdException w:name="annotation subject" w:semiHidden="1" w:unhideWhenUsed="1"/>
-    <w:lsdException w:name="No List" w:semiHidden="1" w:unhideWhenUsed="1"/>
-    <w:lsdException w:name="Outline List 1" w:semiHidden="1" w:unhideWhenUsed="1"/>
-    <w:lsdException w:name="Outline List 2" w:semiHidden="1" w:unhideWhenUsed="1"/>
-    <w:lsdException w:name="Outline List 3" w:semiHidden="1" w:unhideWhenUsed="1"/>
-    <w:lsdException w:name="Table Simple 1" w:semiHidden="1" w:unhideWhenUsed="1"/>
-    <w:lsdException w:name="Table Simple 2" w:semiHidden="1" w:unhideWhenUsed="1"/>
-    <w:lsdException w:name="Table Simple 3" w:semiHidden="1" w:unhideWhenUsed="1"/>
-    <w:lsdException w:name="Table Classic 1" w:semiHidden="1" w:unhideWhenUsed="1"/>
-    <w:lsdException w:name="Table Classic 2" w:semiHidden="1" w:unhideWhenUsed="1"/>
-    <w:lsdException w:name="Table Classic 3" w:semiHidden="1" w:unhideWhenUsed="1"/>
-    <w:lsdException w:name="Table Classic 4" w:semiHidden="1" w:unhideWhenUsed="1"/>
-    <w:lsdException w:name="Table Colorful 1" w:semiHidden="1" w:unhideWhenUsed="1"/>
-    <w:lsdException w:name="Table Colorful 2" w:semiHidden="1" w:unhideWhenUsed="1"/>
-    <w:lsdException w:name="Table Colorful 3" w:semiHidden="1" w:unhideWhenUsed="1"/>
-    <w:lsdException w:name="Table Columns 1" w:semiHidden="1" w:unhideWhenUsed="1"/>
-    <w:lsdException w:name="Table Columns 2" w:semiHidden="1" w:unhideWhenUsed="1"/>
-    <w:lsdException w:name="Table Columns 3" w:semiHidden="1" w:unhideWhenUsed="1"/>
-    <w:lsdException w:name="Table Columns 4" w:semiHidden="1" w:unhideWhenUsed="1"/>
-    <w:lsdException w:name="Table Columns 5" w:semiHidden="1" w:unhideWhenUsed="1"/>
-    <w:lsdException w:name="Table Grid 1" w:semiHidden="1" w:unhideWhenUsed="1"/>
-    <w:lsdException w:name="Table Grid 2" w:semiHidden="1" w:unhideWhenUsed="1"/>
-    <w:lsdException w:name="Table Grid 3" w:semiHidden="1" w:unhideWhenUsed="1"/>
-    <w:lsdException w:name="Table Grid 4" w:semiHidden="1" w:unhideWhenUsed="1"/>
-    <w:lsdException w:name="Table Grid 5" w:semiHidden="1" w:unhideWhenUsed="1"/>
-    <w:lsdException w:name="Table Grid 6" w:semiHidden="1" w:unhideWhenUsed="1"/>
-    <w:lsdException w:name="Table Grid 7" w:semiHidden="1" w:unhideWhenUsed="1"/>
-    <w:lsdException w:name="Table Grid 8" w:semiHidden="1" w:unhideWhenUsed="1"/>
-    <w:lsdException w:name="Table List 1" w:semiHidden="1" w:unhideWhenUsed="1"/>
-    <w:lsdException w:name="Table List 2" w:semiHidden="1" w:unhideWhenUsed="1"/>
-    <w:lsdException w:name="Table List 3" w:semiHidden="1" w:unhideWhenUsed="1"/>
-    <w:lsdException w:name="Table List 4" w:semiHidden="1" w:unhideWhenUsed="1"/>
-    <w:lsdException w:name="Table List 5" w:semiHidden="1" w:unhideWhenUsed="1"/>
-    <w:lsdException w:name="Table List 6" w:semiHidden="1" w:unhideWhenUsed="1"/>
-    <w:lsdException w:name="Table List 7" w:semiHidden="1" w:unhideWhenUsed="1"/>
-    <w:lsdException w:name="Table List 8" w:semiHidden="1" w:unhideWhenUsed="1"/>
-    <w:lsdException w:name="Table 3D effects 1" w:semiHidden="1" w:unhideWhenUsed="1"/>
-    <w:lsdException w:name="Table 3D effects 2" w:semiHidden="1" w:unhideWhenUsed="1"/>
-    <w:lsdException w:name="Table 3D effects 3" w:semiHidden="1" w:unhideWhenUsed="1"/>
-    <w:lsdException w:name="Table Contemporary" w:semiHidden="1" w:unhideWhenUsed="1"/>
-    <w:lsdException w:name="Table Elegant" w:semiHidden="1" w:unhideWhenUsed="1"/>
-    <w:lsdException w:name="Table Professional" w:semiHidden="1" w:unhideWhenUsed="1"/>
-    <w:lsdException w:name="Table Subtle 1" w:semiHidden="1" w:unhideWhenUsed="1"/>
-    <w:lsdException w:name="Table Subtle 2" w:semiHidden="1" w:unhideWhenUsed="1"/>
-    <w:lsdException w:name="Table Web 1" w:semiHidden="1" w:unhideWhenUsed="1"/>
-    <w:lsdException w:name="Table Web 2" w:semiHidden="1" w:unhideWhenUsed="1"/>
-    <w:lsdException w:name="Table Web 3" w:semiHidden="1" w:unhideWhenUsed="1"/>
-    <w:lsdException w:name="Balloon Text" w:semiHidden="1" w:unhideWhenUsed="1"/>
-    <w:lsdException w:name="Table Grid" w:uiPriority="39"/>
-    <w:lsdException w:name="Table Theme" w:semiHidden="1" w:unhideWhenUsed="1"/>
-    <w:lsdException w:name="Placeholder Text" w:semiHidden="1"/>
-    <w:lsdException w:name="No Spacing" w:uiPriority="1" w:qFormat="1"/>
-    <w:lsdException w:name="Light Shading" w:uiPriority="60"/>
-    <w:lsdException w:name="Light List" w:uiPriority="61"/>
-    <w:lsdException w:name="Light Grid" w:uiPriority="62"/>
-    <w:lsdException w:name="Medium Shading 1" w:uiPriority="63"/>
-    <w:lsdException w:name="Medium Shading 2" w:uiPriority="64"/>
-    <w:lsdException w:name="Medium List 1" w:uiPriority="65"/>
-    <w:lsdException w:name="Medium List 2" w:uiPriority="66"/>
-    <w:lsdException w:name="Medium Grid 1" w:uiPriority="67"/>
-    <w:lsdException w:name="Medium Grid 2" w:uiPriority="68"/>
-    <w:lsdException w:name="Medium Grid 3" w:uiPriority="69"/>
-    <w:lsdException w:name="Dark List" w:uiPriority="70"/>
-    <w:lsdException w:name="Colorful Shading" w:uiPriority="71"/>
-    <w:lsdException w:name="Colorful List" w:uiPriority="72"/>
-    <w:lsdException w:name="Colorful Grid" w:uiPriority="73"/>
-    <w:lsdException w:name="Light Shading Accent 1" w:uiPriority="60"/>
-    <w:lsdException w:name="Light List Accent 1" w:uiPriority="61"/>
-    <w:lsdException w:name="Light Grid Accent 1" w:uiPriority="62"/>
-    <w:lsdException w:name="Medium Shading 1 Accent 1" w:uiPriority="63"/>
-    <w:lsdException w:name="Medium Shading 2 Accent 1" w:uiPriority="64"/>
-    <w:lsdException w:name="Medium List 1 Accent 1" w:uiPriority="65"/>
-    <w:lsdException w:name="Revision" w:semiHidden="1"/>
-    <w:lsdException w:name="List Paragraph" w:uiPriority="34" w:qFormat="1"/>
-    <w:lsdException w:name="Quote" w:uiPriority="29" w:qFormat="1"/>
-    <w:lsdException w:name="Intense Quote" w:uiPriority="30" w:qFormat="1"/>
-    <w:lsdException w:name="Medium List 2 Accent 1" w:uiPriority="66"/>
-    <w:lsdException w:name="Medium Grid 1 Accent 1" w:uiPriority="67"/>
-    <w:lsdException w:name="Medium Grid 2 Accent 1" w:uiPriority="68"/>
-    <w:lsdException w:name="Medium Grid 3 Accent 1" w:uiPriority="69"/>
-    <w:lsdException w:name="Dark List Accent 1" w:uiPriority="70"/>
-    <w:lsdException w:name="Colorful Shading Accent 1" w:uiPriority="71"/>
-    <w:lsdException w:name="Colorful List Accent 1" w:uiPriority="72"/>
-    <w:lsdException w:name="Colorful Grid Accent 1" w:uiPriority="73"/>
-    <w:lsdException w:name="Light Shading Accent 2" w:uiPriority="60"/>
-    <w:lsdException w:name="Light List Accent 2" w:uiPriority="61"/>
-    <w:lsdException w:name="Light Grid Accent 2" w:uiPriority="62"/>
-    <w:lsdException w:name="Medium Shading 1 Accent 2" w:uiPriority="63"/>
-    <w:lsdException w:name="Medium Shading 2 Accent 2" w:uiPriority="64"/>
-    <w:lsdException w:name="Medium List 1 Accent 2" w:uiPriority="65"/>
-    <w:lsdException w:name="Medium List 2 Accent 2" w:uiPriority="66"/>
-    <w:lsdException w:name="Medium Grid 1 Accent 2" w:uiPriority="67"/>
-    <w:lsdException w:name="Medium Grid 2 Accent 2" w:uiPriority="68"/>
-    <w:lsdException w:name="Medium Grid 3 Accent 2" w:uiPriority="69"/>
-    <w:lsdException w:name="Dark List Accent 2" w:uiPriority="70"/>
-    <w:lsdException w:name="Colorful Shading Accent 2" w:uiPriority="71"/>
-    <w:lsdException w:name="Colorful List Accent 2" w:uiPriority="72"/>
-    <w:lsdException w:name="Colorful Grid Accent 2" w:uiPriority="73"/>
-    <w:lsdException w:name="Light Shading Accent 3" w:uiPriority="60"/>
-    <w:lsdException w:name="Light List Accent 3" w:uiPriority="61"/>
-    <w:lsdException w:name="Light Grid Accent 3" w:uiPriority="62"/>
-    <w:lsdException w:name="Medium Shading 1 Accent 3" w:uiPriority="63"/>
-    <w:lsdException w:name="Medium Shading 2 Accent 3" w:uiPriority="64"/>
-    <w:lsdException w:name="Medium List 1 Accent 3" w:uiPriority="65"/>
-    <w:lsdException w:name="Medium List 2 Accent 3" w:uiPriority="66"/>
-    <w:lsdException w:name="Medium Grid 1 Accent 3" w:uiPriority="67"/>
-    <w:lsdException w:name="Medium Grid 2 Accent 3" w:uiPriority="68"/>
-    <w:lsdException w:name="Medium Grid 3 Accent 3" w:uiPriority="69"/>
-    <w:lsdException w:name="Dark List Accent 3" w:uiPriority="70"/>
-    <w:lsdException w:name="Colorful Shading Accent 3" w:uiPriority="71"/>
-    <w:lsdException w:name="Colorful List Accent 3" w:uiPriority="72"/>
-    <w:lsdException w:name="Colorful Grid Accent 3" w:uiPriority="73"/>
-    <w:lsdException w:name="Light Shading Accent 4" w:uiPriority="60"/>
-    <w:lsdException w:name="Light List Accent 4" w:uiPriority="61"/>
-    <w:lsdException w:name="Light Grid Accent 4" w:uiPriority="62"/>
-    <w:lsdException w:name="Medium Shading 1 Accent 4" w:uiPriority="63"/>
-    <w:lsdException w:name="Medium Shading 2 Accent 4" w:uiPriority="64"/>
-    <w:lsdException w:name="Medium List 1 Accent 4" w:uiPriority="65"/>
-    <w:lsdException w:name="Medium List 2 Accent 4" w:uiPriority="66"/>
-    <w:lsdException w:name="Medium Grid 1 Accent 4" w:uiPriority="67"/>
-    <w:lsdException w:name="Medium Grid 2 Accent 4" w:uiPriority="68"/>
-    <w:lsdException w:name="Medium Grid 3 Accent 4" w:uiPriority="69"/>
-    <w:lsdException w:name="Dark List Accent 4" w:uiPriority="70"/>
-    <w:lsdException w:name="Colorful Shading Accent 4" w:uiPriority="71"/>
-    <w:lsdException w:name="Colorful List Accent 4" w:uiPriority="72"/>
-    <w:lsdException w:name="Colorful Grid Accent 4" w:uiPriority="73"/>
-    <w:lsdException w:name="Light Shading Accent 5" w:uiPriority="60"/>
-    <w:lsdException w:name="Light List Accent 5" w:uiPriority="61"/>
-    <w:lsdException w:name="Light Grid Accent 5" w:uiPriority="62"/>
-    <w:lsdException w:name="Medium Shading 1 Accent 5" w:uiPriority="63"/>
-    <w:lsdException w:name="Medium Shading 2 Accent 5" w:uiPriority="64"/>
-    <w:lsdException w:name="Medium List 1 Accent 5" w:uiPriority="65"/>
-    <w:lsdException w:name="Medium List 2 Accent 5" w:uiPriority="66"/>
-    <w:lsdException w:name="Medium Grid 1 Accent 5" w:uiPriority="67"/>
-    <w:lsdException w:name="Medium Grid 2 Accent 5" w:uiPriority="68"/>
-    <w:lsdException w:name="Medium Grid 3 Accent 5" w:uiPriority="69"/>
-    <w:lsdException w:name="Dark List Accent 5" w:uiPriority="70"/>
-    <w:lsdException w:name="Colorful Shading Accent 5" w:uiPriority="71"/>
-    <w:lsdException w:name="Colorful List Accent 5" w:uiPriority="72"/>
-    <w:lsdException w:name="Colorful Grid Accent 5" w:uiPriority="73"/>
-    <w:lsdException w:name="Light Shading Accent 6" w:uiPriority="60"/>
-    <w:lsdException w:name="Light List Accent 6" w:uiPriority="61"/>
-    <w:lsdException w:name="Light Grid Accent 6" w:uiPriority="62"/>
-    <w:lsdException w:name="Medium Shading 1 Accent 6" w:uiPriority="63"/>
-    <w:lsdException w:name="Medium Shading 2 Accent 6" w:uiPriority="64"/>
-    <w:lsdException w:name="Medium List 1 Accent 6" w:uiPriority="65"/>
-    <w:lsdException w:name="Medium List 2 Accent 6" w:uiPriority="66"/>
-    <w:lsdException w:name="Medium Grid 1 Accent 6" w:uiPriority="67"/>
-    <w:lsdException w:name="Medium Grid 2 Accent 6" w:uiPriority="68"/>
-    <w:lsdException w:name="Medium Grid 3 Accent 6" w:uiPriority="69"/>
-    <w:lsdException w:name="Dark List Accent 6" w:uiPriority="70"/>
-    <w:lsdException w:name="Colorful Shading Accent 6" w:uiPriority="71"/>
-    <w:lsdException w:name="Colorful List Accent 6" w:uiPriority="72"/>
-    <w:lsdException w:name="Colorful Grid Accent 6" w:uiPriority="73"/>
-    <w:lsdException w:name="Subtle Emphasis" w:uiPriority="19" w:qFormat="1"/>
-    <w:lsdException w:name="Intense Emphasis" w:uiPriority="21" w:qFormat="1"/>
-    <w:lsdException w:name="Subtle Reference" w:uiPriority="31" w:qFormat="1"/>
-    <w:lsdException w:name="Intense Reference" w:uiPriority="32" w:qFormat="1"/>
-    <w:lsdException w:name="Book Title" w:uiPriority="33" w:qFormat="1"/>
-    <w:lsdException w:name="Bibliography" w:semiHidden="1" w:uiPriority="37" w:unhideWhenUsed="1"/>
-    <w:lsdException w:name="TOC Heading" w:semiHidden="1" w:uiPriority="39" w:unhideWhenUsed="1" w:qFormat="1"/>
-    <w:lsdException w:name="Plain Table 1" w:uiPriority="41"/>
-    <w:lsdException w:name="Plain Table 2" w:uiPriority="42"/>
-    <w:lsdException w:name="Plain Table 3" w:uiPriority="43"/>
-    <w:lsdException w:name="Plain Table 4" w:uiPriority="44"/>
-    <w:lsdException w:name="Plain Table 5" w:uiPriority="45"/>
-    <w:lsdException w:name="Grid Table Light" w:uiPriority="40"/>
-    <w:lsdException w:name="Grid Table 1 Light" w:uiPriority="46"/>
-    <w:lsdException w:name="Grid Table 2" w:uiPriority="47"/>
-    <w:lsdException w:name="Grid Table 3" w:uiPriority="48"/>
-    <w:lsdException w:name="Grid Table 4" w:uiPriority="49"/>
-    <w:lsdException w:name="Grid Table 5 Dark" w:uiPriority="50"/>
-    <w:lsdException w:name="Grid Table 6 Colorful" w:uiPriority="51"/>
-    <w:lsdException w:name="Grid Table 7 Colorful" w:uiPriority="52"/>
-    <w:lsdException w:name="Grid Table 1 Light Accent 1" w:uiPriority="46"/>
-    <w:lsdException w:name="Grid Table 2 Accent 1" w:uiPriority="47"/>
-    <w:lsdException w:name="Grid Table 3 Accent 1" w:uiPriority="48"/>
-    <w:lsdException w:name="Grid Table 4 Accent 1" w:uiPriority="49"/>
-    <w:lsdException w:name="Grid Table 5 Dark Accent 1" w:uiPriority="50"/>
-    <w:lsdException w:name="Grid Table 6 Colorful Accent 1" w:uiPriority="51"/>
-    <w:lsdException w:name="Grid Table 7 Colorful Accent 1" w:uiPriority="52"/>
-    <w:lsdException w:name="Grid Table 1 Light Accent 2" w:uiPriority="46"/>
-    <w:lsdException w:name="Grid Table 2 Accent 2" w:uiPriority="47"/>
-    <w:lsdException w:name="Grid Table 3 Accent 2" w:uiPriority="48"/>
-    <w:lsdException w:name="Grid Table 4 Accent 2" w:uiPriority="49"/>
-    <w:lsdException w:name="Grid Table 5 Dark Accent 2" w:uiPriority="50"/>
-    <w:lsdException w:name="Grid Table 6 Colorful Accent 2" w:uiPriority="51"/>
-    <w:lsdException w:name="Grid Table 7 Colorful Accent 2" w:uiPriority="52"/>
-    <w:lsdException w:name="Grid Table 1 Light Accent 3" w:uiPriority="46"/>
-    <w:lsdException w:name="Grid Table 2 Accent 3" w:uiPriority="47"/>
-    <w:lsdException w:name="Grid Table 3 Accent 3" w:uiPriority="48"/>
-    <w:lsdException w:name="Grid Table 4 Accent 3" w:uiPriority="49"/>
-    <w:lsdException w:name="Grid Table 5 Dark Accent 3" w:uiPriority="50"/>
-    <w:lsdException w:name="Grid Table 6 Colorful Accent 3" w:uiPriority="51"/>
-    <w:lsdException w:name="Grid Table 7 Colorful Accent 3" w:uiPriority="52"/>
-    <w:lsdException w:name="Grid Table 1 Light Accent 4" w:uiPriority="46"/>
-    <w:lsdException w:name="Grid Table 2 Accent 4" w:uiPriority="47"/>
-    <w:lsdException w:name="Grid Table 3 Accent 4" w:uiPriority="48"/>
-    <w:lsdException w:name="Grid Table 4 Accent 4" w:uiPriority="49"/>
-    <w:lsdException w:name="Grid Table 5 Dark Accent 4" w:uiPriority="50"/>
-    <w:lsdException w:name="Grid Table 6 Colorful Accent 4" w:uiPriority="51"/>
-    <w:lsdException w:name="Grid Table 7 Colorful Accent 4" w:uiPriority="52"/>
-    <w:lsdException w:name="Grid Table 1 Light Accent 5" w:uiPriority="46"/>
-    <w:lsdException w:name="Grid Table 2 Accent 5" w:uiPriority="47"/>
-    <w:lsdException w:name="Grid Table 3 Accent 5" w:uiPriority="48"/>
-    <w:lsdException w:name="Grid Table 4 Accent 5" w:uiPriority="49"/>
-    <w:lsdException w:name="Grid Table 5 Dark Accent 5" w:uiPriority="50"/>
-    <w:lsdException w:name="Grid Table 6 Colorful Accent 5" w:uiPriority="51"/>
-    <w:lsdException w:name="Grid Table 7 Colorful Accent 5" w:uiPriority="52"/>
-    <w:lsdException w:name="Grid Table 1 Light Accent 6" w:uiPriority="46"/>
-    <w:lsdException w:name="Grid Table 2 Accent 6" w:uiPriority="47"/>
-    <w:lsdException w:name="Grid Table 3 Accent 6" w:uiPriority="48"/>
-    <w:lsdException w:name="Grid Table 4 Accent 6" w:uiPriority="49"/>
-    <w:lsdException w:name="Grid Table 5 Dark Accent 6" w:uiPriority="50"/>
-    <w:lsdException w:name="Grid Table 6 Colorful Accent 6" w:uiPriority="51"/>
-    <w:lsdException w:name="Grid Table 7 Colorful Accent 6" w:uiPriority="52"/>
-    <w:lsdException w:name="List Table 1 Light" w:uiPriority="46"/>
-    <w:lsdException w:name="List Table 2" w:uiPriority="47"/>
-    <w:lsdException w:name="List Table 3" w:uiPriority="48"/>
-    <w:lsdException w:name="List Table 4" w:uiPriority="49"/>
-    <w:lsdException w:name="List Table 5 Dark" w:uiPriority="50"/>
-    <w:lsdException w:name="List Table 6 Colorful" w:uiPriority="51"/>
-    <w:lsdException w:name="List Table 7 Colorful" w:uiPriority="52"/>
-    <w:lsdException w:name="List Table 1 Light Accent 1" w:uiPriority="46"/>
-    <w:lsdException w:name="List Table 2 Accent 1" w:uiPriority="47"/>
-    <w:lsdException w:name="List Table 3 Accent 1" w:uiPriority="48"/>
-    <w:lsdException w:name="List Table 4 Accent 1" w:uiPriority="49"/>
-    <w:lsdException w:name="List Table 5 Dark Accent 1" w:uiPriority="50"/>
-    <w:lsdException w:name="List Table 6 Colorful Accent 1" w:uiPriority="51"/>
-    <w:lsdException w:name="List Table 7 Colorful Accent 1" w:uiPriority="52"/>
-    <w:lsdException w:name="List Table 1 Light Accent 2" w:uiPriority="46"/>
-    <w:lsdException w:name="List Table 2 Accent 2" w:uiPriority="47"/>
-    <w:lsdException w:name="List Table 3 Accent 2" w:uiPriority="48"/>
-    <w:lsdException w:name="List Table 4 Accent 2" w:uiPriority="49"/>
-    <w:lsdException w:name="List Table 5 Dark Accent 2" w:uiPriority="50"/>
-    <w:lsdException w:name="List Table 6 Colorful Accent 2" w:uiPriority="51"/>
-    <w:lsdException w:name="List Table 7 Colorful Accent 2" w:uiPriority="52"/>
-    <w:lsdException w:name="List Table 1 Light Accent 3" w:uiPriority="46"/>
-    <w:lsdException w:name="List Table 2 Accent 3" w:uiPriority="47"/>
-    <w:lsdException w:name="List Table 3 Accent 3" w:uiPriority="48"/>
-    <w:lsdException w:name="List Table 4 Accent 3" w:uiPriority="49"/>
-    <w:lsdException w:name="List Table 5 Dark Accent 3" w:uiPriority="50"/>
-    <w:lsdException w:name="List Table 6 Colorful Accent 3" w:uiPriority="51"/>
-    <w:lsdException w:name="List Table 7 Colorful Accent 3" w:uiPriority="52"/>
-    <w:lsdException w:name="List Table 1 Light Accent 4" w:uiPriority="46"/>
-    <w:lsdException w:name="List Table 2 Accent 4" w:uiPriority="47"/>
-    <w:lsdException w:name="List Table 3 Accent 4" w:uiPriority="48"/>
-    <w:lsdException w:name="List Table 4 Accent 4" w:uiPriority="49"/>
-    <w:lsdException w:name="List Table 5 Dark Accent 4" w:uiPriority="50"/>
-    <w:lsdException w:name="List Table 6 Colorful Accent 4" w:uiPriority="51"/>
-    <w:lsdException w:name="List Table 7 Colorful Accent 4" w:uiPriority="52"/>
-    <w:lsdException w:name="List Table 1 Light Accent 5" w:uiPriority="46"/>
-    <w:lsdException w:name="List Table 2 Accent 5" w:uiPriority="47"/>
-    <w:lsdException w:name="List Table 3 Accent 5" w:uiPriority="48"/>
-    <w:lsdException w:name="List Table 4 Accent 5" w:uiPriority="49"/>
-    <w:lsdException w:name="List Table 5 Dark Accent 5" w:uiPriority="50"/>
-    <w:lsdException w:name="List Table 6 Colorful Accent 5" w:uiPriority="51"/>
-    <w:lsdException w:name="List Table 7 Colorful Accent 5" w:uiPriority="52"/>
-    <w:lsdException w:name="List Table 1 Light Accent 6" w:uiPriority="46"/>
-    <w:lsdException w:name="List Table 2 Accent 6" w:uiPriority="47"/>
-    <w:lsdException w:name="List Table 3 Accent 6" w:uiPriority="48"/>
-    <w:lsdException w:name="List Table 4 Accent 6" w:uiPriority="49"/>
-    <w:lsdException w:name="List Table 5 Dark Accent 6" w:uiPriority="50"/>
-    <w:lsdException w:name="List Table 6 Colorful Accent 6" w:uiPriority="51"/>
-    <w:lsdException w:name="List Table 7 Colorful Accent 6" w:uiPriority="52"/>
+  <w:latentStyles w:defLockedState="0" w:defUIPriority="99" w:defSemiHidden="1" w:defUnhideWhenUsed="1" w:defQFormat="0" w:count="267">
+    <w:lsdException w:name="Normal" w:semiHidden="0" w:uiPriority="0" w:unhideWhenUsed="0" w:qFormat="1"/>
+    <w:lsdException w:name="heading 1" w:semiHidden="0" w:uiPriority="9" w:unhideWhenUsed="0" w:qFormat="1"/>
+    <w:lsdException w:name="heading 2" w:uiPriority="9" w:qFormat="1"/>
+    <w:lsdException w:name="heading 3" w:uiPriority="9" w:qFormat="1"/>
+    <w:lsdException w:name="heading 4" w:uiPriority="9" w:qFormat="1"/>
+    <w:lsdException w:name="heading 5" w:uiPriority="9" w:qFormat="1"/>
+    <w:lsdException w:name="heading 6" w:uiPriority="9" w:qFormat="1"/>
+    <w:lsdException w:name="heading 7" w:uiPriority="9" w:qFormat="1"/>
+    <w:lsdException w:name="heading 8" w:uiPriority="9" w:qFormat="1"/>
+    <w:lsdException w:name="heading 9" w:uiPriority="9" w:qFormat="1"/>
+    <w:lsdException w:name="toc 1" w:uiPriority="39"/>
+    <w:lsdException w:name="toc 2" w:uiPriority="39"/>
+    <w:lsdException w:name="toc 3" w:uiPriority="39"/>
+    <w:lsdException w:name="toc 4" w:uiPriority="39"/>
+    <w:lsdException w:name="toc 5" w:uiPriority="39"/>
+    <w:lsdException w:name="toc 6" w:uiPriority="39"/>
+    <w:lsdException w:name="toc 7" w:uiPriority="39"/>
+    <w:lsdException w:name="toc 8" w:uiPriority="39"/>
+    <w:lsdException w:name="toc 9" w:uiPriority="39"/>
+    <w:lsdException w:name="caption" w:uiPriority="35" w:qFormat="1"/>
+    <w:lsdException w:name="Title" w:semiHidden="0" w:uiPriority="10" w:unhideWhenUsed="0" w:qFormat="1"/>
+    <w:lsdException w:name="Default Paragraph Font" w:uiPriority="1"/>
+    <w:lsdException w:name="Subtitle" w:semiHidden="0" w:uiPriority="11" w:unhideWhenUsed="0" w:qFormat="1"/>
+    <w:lsdException w:name="Strong" w:semiHidden="0" w:uiPriority="22" w:unhideWhenUsed="0" w:qFormat="1"/>
+    <w:lsdException w:name="Emphasis" w:semiHidden="0" w:uiPriority="20" w:unhideWhenUsed="0" w:qFormat="1"/>
+    <w:lsdException w:name="Table Grid" w:semiHidden="0" w:uiPriority="39" w:unhideWhenUsed="0"/>
+    <w:lsdException w:name="Placeholder Text" w:unhideWhenUsed="0"/>
+    <w:lsdException w:name="No Spacing" w:semiHidden="0" w:uiPriority="1" w:unhideWhenUsed="0" w:qFormat="1"/>
+    <w:lsdException w:name="Light Shading" w:semiHidden="0" w:uiPriority="60" w:unhideWhenUsed="0"/>
+    <w:lsdException w:name="Light List" w:semiHidden="0" w:uiPriority="61" w:unhideWhenUsed="0"/>
+    <w:lsdException w:name="Light Grid" w:semiHidden="0" w:uiPriority="62" w:unhideWhenUsed="0"/>
+    <w:lsdException w:name="Medium Shading 1" w:semiHidden="0" w:uiPriority="63" w:unhideWhenUsed="0"/>
+    <w:lsdException w:name="Medium Shading 2" w:semiHidden="0" w:uiPriority="64" w:unhideWhenUsed="0"/>
+    <w:lsdException w:name="Medium List 1" w:semiHidden="0" w:uiPriority="65" w:unhideWhenUsed="0"/>
+    <w:lsdException w:name="Medium List 2" w:semiHidden="0" w:uiPriority="66" w:unhideWhenUsed="0"/>
+    <w:lsdException w:name="Medium Grid 1" w:semiHidden="0" w:uiPriority="67" w:unhideWhenUsed="0"/>
+    <w:lsdException w:name="Medium Grid 2" w:semiHidden="0" w:uiPriority="68" w:unhideWhenUsed="0"/>
+    <w:lsdException w:name="Medium Grid 3" w:semiHidden="0" w:uiPriority="69" w:unhideWhenUsed="0"/>
+    <w:lsdException w:name="Dark List" w:semiHidden="0" w:uiPriority="70" w:unhideWhenUsed="0"/>
+    <w:lsdException w:name="Colorful Shading" w:semiHidden="0" w:uiPriority="71" w:unhideWhenUsed="0"/>
+    <w:lsdException w:name="Colorful List" w:semiHidden="0" w:uiPriority="72" w:unhideWhenUsed="0"/>
+    <w:lsdException w:name="Colorful Grid" w:semiHidden="0" w:uiPriority="73" w:unhideWhenUsed="0"/>
+    <w:lsdException w:name="Light Shading Accent 1" w:semiHidden="0" w:uiPriority="60" w:unhideWhenUsed="0"/>
+    <w:lsdException w:name="Light List Accent 1" w:semiHidden="0" w:uiPriority="61" w:unhideWhenUsed="0"/>
+    <w:lsdException w:name="Light Grid Accent 1" w:semiHidden="0" w:uiPriority="62" w:unhideWhenUsed="0"/>
+    <w:lsdException w:name="Medium Shading 1 Accent 1" w:semiHidden="0" w:uiPriority="63" w:unhideWhenUsed="0"/>
+    <w:lsdException w:name="Medium Shading 2 Accent 1" w:semiHidden="0" w:uiPriority="64" w:unhideWhenUsed="0"/>
+    <w:lsdException w:name="Medium List 1 Accent 1" w:semiHidden="0" w:uiPriority="65" w:unhideWhenUsed="0"/>
+    <w:lsdException w:name="Revision" w:unhideWhenUsed="0"/>
+    <w:lsdException w:name="List Paragraph" w:semiHidden="0" w:uiPriority="34" w:unhideWhenUsed="0" w:qFormat="1"/>
+    <w:lsdException w:name="Quote" w:semiHidden="0" w:uiPriority="29" w:unhideWhenUsed="0" w:qFormat="1"/>
+    <w:lsdException w:name="Intense Quote" w:semiHidden="0" w:uiPriority="30" w:unhideWhenUsed="0" w:qFormat="1"/>
+    <w:lsdException w:name="Medium List 2 Accent 1" w:semiHidden="0" w:uiPriority="66" w:unhideWhenUsed="0"/>
+    <w:lsdException w:name="Medium Grid 1 Accent 1" w:semiHidden="0" w:uiPriority="67" w:unhideWhenUsed="0"/>
+    <w:lsdException w:name="Medium Grid 2 Accent 1" w:semiHidden="0" w:uiPriority="68" w:unhideWhenUsed="0"/>
+    <w:lsdException w:name="Medium Grid 3 Accent 1" w:semiHidden="0" w:uiPriority="69" w:unhideWhenUsed="0"/>
+    <w:lsdException w:name="Dark List Accent 1" w:semiHidden="0" w:uiPriority="70" w:unhideWhenUsed="0"/>
+    <w:lsdException w:name="Colorful Shading Accent 1" w:semiHidden="0" w:uiPriority="71" w:unhideWhenUsed="0"/>
+    <w:lsdException w:name="Colorful List Accent 1" w:semiHidden="0" w:uiPriority="72" w:unhideWhenUsed="0"/>
+    <w:lsdException w:name="Colorful Grid Accent 1" w:semiHidden="0" w:uiPriority="73" w:unhideWhenUsed="0"/>
+    <w:lsdException w:name="Light Shading Accent 2" w:semiHidden="0" w:uiPriority="60" w:unhideWhenUsed="0"/>
+    <w:lsdException w:name="Light List Accent 2" w:semiHidden="0" w:uiPriority="61" w:unhideWhenUsed="0"/>
+    <w:lsdException w:name="Light Grid Accent 2" w:semiHidden="0" w:uiPriority="62" w:unhideWhenUsed="0"/>
+    <w:lsdException w:name="Medium Shading 1 Accent 2" w:semiHidden="0" w:uiPriority="63" w:unhideWhenUsed="0"/>
+    <w:lsdException w:name="Medium Shading 2 Accent 2" w:semiHidden="0" w:uiPriority="64" w:unhideWhenUsed="0"/>
+    <w:lsdException w:name="Medium List 1 Accent 2" w:semiHidden="0" w:uiPriority="65" w:unhideWhenUsed="0"/>
+    <w:lsdException w:name="Medium List 2 Accent 2" w:semiHidden="0" w:uiPriority="66" w:unhideWhenUsed="0"/>
+    <w:lsdException w:name="Medium Grid 1 Accent 2" w:semiHidden="0" w:uiPriority="67" w:unhideWhenUsed="0"/>
+    <w:lsdException w:name="Medium Grid 2 Accent 2" w:semiHidden="0" w:uiPriority="68" w:unhideWhenUsed="0"/>
+    <w:lsdException w:name="Medium Grid 3 Accent 2" w:semiHidden="0" w:uiPriority="69" w:unhideWhenUsed="0"/>
+    <w:lsdException w:name="Dark List Accent 2" w:semiHidden="0" w:uiPriority="70" w:unhideWhenUsed="0"/>
+    <w:lsdException w:name="Colorful Shading Accent 2" w:semiHidden="0" w:uiPriority="71" w:unhideWhenUsed="0"/>
+    <w:lsdException w:name="Colorful List Accent 2" w:semiHidden="0" w:uiPriority="72" w:unhideWhenUsed="0"/>
+    <w:lsdException w:name="Colorful Grid Accent 2" w:semiHidden="0" w:uiPriority="73" w:unhideWhenUsed="0"/>
+    <w:lsdException w:name="Light Shading Accent 3" w:semiHidden="0" w:uiPriority="60" w:unhideWhenUsed="0"/>
+    <w:lsdException w:name="Light List Accent 3" w:semiHidden="0" w:uiPriority="61" w:unhideWhenUsed="0"/>
+    <w:lsdException w:name="Light Grid Accent 3" w:semiHidden="0" w:uiPriority="62" w:unhideWhenUsed="0"/>
+    <w:lsdException w:name="Medium Shading 1 Accent 3" w:semiHidden="0" w:uiPriority="63" w:unhideWhenUsed="0"/>
+    <w:lsdException w:name="Medium Shading 2 Accent 3" w:semiHidden="0" w:uiPriority="64" w:unhideWhenUsed="0"/>
+    <w:lsdException w:name="Medium List 1 Accent 3" w:semiHidden="0" w:uiPriority="65" w:unhideWhenUsed="0"/>
+    <w:lsdException w:name="Medium List 2 Accent 3" w:semiHidden="0" w:uiPriority="66" w:unhideWhenUsed="0"/>
+    <w:lsdException w:name="Medium Grid 1 Accent 3" w:semiHidden="0" w:uiPriority="67" w:unhideWhenUsed="0"/>
+    <w:lsdException w:name="Medium Grid 2 Accent 3" w:semiHidden="0" w:uiPriority="68" w:unhideWhenUsed="0"/>
+    <w:lsdException w:name="Medium Grid 3 Accent 3" w:semiHidden="0" w:uiPriority="69" w:unhideWhenUsed="0"/>
+    <w:lsdException w:name="Dark List Accent 3" w:semiHidden="0" w:uiPriority="70" w:unhideWhenUsed="0"/>
+    <w:lsdException w:name="Colorful Shading Accent 3" w:semiHidden="0" w:uiPriority="71" w:unhideWhenUsed="0"/>
+    <w:lsdException w:name="Colorful List Accent 3" w:semiHidden="0" w:uiPriority="72" w:unhideWhenUsed="0"/>
+    <w:lsdException w:name="Colorful Grid Accent 3" w:semiHidden="0" w:uiPriority="73" w:unhideWhenUsed="0"/>
+    <w:lsdException w:name="Light Shading Accent 4" w:semiHidden="0" w:uiPriority="60" w:unhideWhenUsed="0"/>
+    <w:lsdException w:name="Light List Accent 4" w:semiHidden="0" w:uiPriority="61" w:unhideWhenUsed="0"/>
+    <w:lsdException w:name="Light Grid Accent 4" w:semiHidden="0" w:uiPriority="62" w:unhideWhenUsed="0"/>
+    <w:lsdException w:name="Medium Shading 1 Accent 4" w:semiHidden="0" w:uiPriority="63" w:unhideWhenUsed="0"/>
+    <w:lsdException w:name="Medium Shading 2 Accent 4" w:semiHidden="0" w:uiPriority="64" w:unhideWhenUsed="0"/>
+    <w:lsdException w:name="Medium List 1 Accent 4" w:semiHidden="0" w:uiPriority="65" w:unhideWhenUsed="0"/>
+    <w:lsdException w:name="Medium List 2 Accent 4" w:semiHidden="0" w:uiPriority="66" w:unhideWhenUsed="0"/>
+    <w:lsdException w:name="Medium Grid 1 Accent 4" w:semiHidden="0" w:uiPriority="67" w:unhideWhenUsed="0"/>
+    <w:lsdException w:name="Medium Grid 2 Accent 4" w:semiHidden="0" w:uiPriority="68" w:unhideWhenUsed="0"/>
+    <w:lsdException w:name="Medium Grid 3 Accent 4" w:semiHidden="0" w:uiPriority="69" w:unhideWhenUsed="0"/>
+    <w:lsdException w:name="Dark List Accent 4" w:semiHidden="0" w:uiPriority="70" w:unhideWhenUsed="0"/>
+    <w:lsdException w:name="Colorful Shading Accent 4" w:semiHidden="0" w:uiPriority="71" w:unhideWhenUsed="0"/>
+    <w:lsdException w:name="Colorful List Accent 4" w:semiHidden="0" w:uiPriority="72" w:unhideWhenUsed="0"/>
+    <w:lsdException w:name="Colorful Grid Accent 4" w:semiHidden="0" w:uiPriority="73" w:unhideWhenUsed="0"/>
+    <w:lsdException w:name="Light Shading Accent 5" w:semiHidden="0" w:uiPriority="60" w:unhideWhenUsed="0"/>
+    <w:lsdException w:name="Light List Accent 5" w:semiHidden="0" w:uiPriority="61" w:unhideWhenUsed="0"/>
+    <w:lsdException w:name="Light Grid Accent 5" w:semiHidden="0" w:uiPriority="62" w:unhideWhenUsed="0"/>
+    <w:lsdException w:name="Medium Shading 1 Accent 5" w:semiHidden="0" w:uiPriority="63" w:unhideWhenUsed="0"/>
+    <w:lsdException w:name="Medium Shading 2 Accent 5" w:semiHidden="0" w:uiPriority="64" w:unhideWhenUsed="0"/>
+    <w:lsdException w:name="Medium List 1 Accent 5" w:semiHidden="0" w:uiPriority="65" w:unhideWhenUsed="0"/>
+    <w:lsdException w:name="Medium List 2 Accent 5" w:semiHidden="0" w:uiPriority="66" w:unhideWhenUsed="0"/>
+    <w:lsdException w:name="Medium Grid 1 Accent 5" w:semiHidden="0" w:uiPriority="67" w:unhideWhenUsed="0"/>
+    <w:lsdException w:name="Medium Grid 2 Accent 5" w:semiHidden="0" w:uiPriority="68" w:unhideWhenUsed="0"/>
+    <w:lsdException w:name="Medium Grid 3 Accent 5" w:semiHidden="0" w:uiPriority="69" w:unhideWhenUsed="0"/>
+    <w:lsdException w:name="Dark List Accent 5" w:semiHidden="0" w:uiPriority="70" w:unhideWhenUsed="0"/>
+    <w:lsdException w:name="Colorful Shading Accent 5" w:semiHidden="0" w:uiPriority="71" w:unhideWhenUsed="0"/>
+    <w:lsdException w:name="Colorful List Accent 5" w:semiHidden="0" w:uiPriority="72" w:unhideWhenUsed="0"/>
+    <w:lsdException w:name="Colorful Grid Accent 5" w:semiHidden="0" w:uiPriority="73" w:unhideWhenUsed="0"/>
+    <w:lsdException w:name="Light Shading Accent 6" w:semiHidden="0" w:uiPriority="60" w:unhideWhenUsed="0"/>
+    <w:lsdException w:name="Light List Accent 6" w:semiHidden="0" w:uiPriority="61" w:unhideWhenUsed="0"/>
+    <w:lsdException w:name="Light Grid Accent 6" w:semiHidden="0" w:uiPriority="62" w:unhideWhenUsed="0"/>
+    <w:lsdException w:name="Medium Shading 1 Accent 6" w:semiHidden="0" w:uiPriority="63" w:unhideWhenUsed="0"/>
+    <w:lsdException w:name="Medium Shading 2 Accent 6" w:semiHidden="0" w:uiPriority="64" w:unhideWhenUsed="0"/>
+    <w:lsdException w:name="Medium List 1 Accent 6" w:semiHidden="0" w:uiPriority="65" w:unhideWhenUsed="0"/>
+    <w:lsdException w:name="Medium List 2 Accent 6" w:semiHidden="0" w:uiPriority="66" w:unhideWhenUsed="0"/>
+    <w:lsdException w:name="Medium Grid 1 Accent 6" w:semiHidden="0" w:uiPriority="67" w:unhideWhenUsed="0"/>
+    <w:lsdException w:name="Medium Grid 2 Accent 6" w:semiHidden="0" w:uiPriority="68" w:unhideWhenUsed="0"/>
+    <w:lsdException w:name="Medium Grid 3 Accent 6" w:semiHidden="0" w:uiPriority="69" w:unhideWhenUsed="0"/>
+    <w:lsdException w:name="Dark List Accent 6" w:semiHidden="0" w:uiPriority="70" w:unhideWhenUsed="0"/>
+    <w:lsdException w:name="Colorful Shading Accent 6" w:semiHidden="0" w:uiPriority="71" w:unhideWhenUsed="0"/>
+    <w:lsdException w:name="Colorful List Accent 6" w:semiHidden="0" w:uiPriority="72" w:unhideWhenUsed="0"/>
+    <w:lsdException w:name="Colorful Grid Accent 6" w:semiHidden="0" w:uiPriority="73" w:unhideWhenUsed="0"/>
+    <w:lsdException w:name="Subtle Emphasis" w:semiHidden="0" w:uiPriority="19" w:unhideWhenUsed="0" w:qFormat="1"/>
+    <w:lsdException w:name="Intense Emphasis" w:semiHidden="0" w:uiPriority="21" w:unhideWhenUsed="0" w:qFormat="1"/>
+    <w:lsdException w:name="Subtle Reference" w:semiHidden="0" w:uiPriority="31" w:unhideWhenUsed="0" w:qFormat="1"/>
+    <w:lsdException w:name="Intense Reference" w:semiHidden="0" w:uiPriority="32" w:unhideWhenUsed="0" w:qFormat="1"/>
+    <w:lsdException w:name="Book Title" w:semiHidden="0" w:uiPriority="33" w:unhideWhenUsed="0" w:qFormat="1"/>
+    <w:lsdException w:name="Bibliography" w:uiPriority="37"/>
+    <w:lsdException w:name="TOC Heading" w:uiPriority="39" w:qFormat="1"/>
+  </w:latentStyles>
+  <w:style w:type="paragraph" w:default="1" w:styleId="Normal">
+    <w:name w:val="Normal"/>
+    <w:qFormat/>
+  </w:style>
+  <w:style w:type="character" w:default="1" w:styleId="DefaultParagraphFont">
+    <w:name w:val="Default Paragraph Font"/>
+    <w:uiPriority w:val="1"/>
+    <w:semiHidden/>
+    <w:unhideWhenUsed/>
+  </w:style>
+  <w:style w:type="table" w:default="1" w:styleId="TableNormal">
+    <w:name w:val="Normal Table"/>
+    <w:uiPriority w:val="99"/>
+    <w:semiHidden/>
+    <w:unhideWhenUsed/>
+    <w:tblPr>
+      <w:tblInd w:w="0" w:type="dxa"/>
+      <w:tblCellMar>
+        <w:top w:w="0" w:type="dxa"/>
+        <w:left w:w="108" w:type="dxa"/>
+        <w:bottom w:w="0" w:type="dxa"/>
+        <w:right w:w="108" w:type="dxa"/>
+      </w:tblCellMar>
+    </w:tblPr>
+  </w:style>
+  <w:style w:type="numbering" w:default="1" w:styleId="NoList">
+    <w:name w:val="No List"/>
+    <w:uiPriority w:val="99"/>
+    <w:semiHidden/>
+    <w:unhideWhenUsed/>
+  </w:style>
+</w:styles>
+</file>
+
+<file path=word/stylesWithEffects.xml><?xml version="1.0" encoding="utf-8"?>
+<w:styles xmlns:wpc="http://schemas.microsoft.com/office/word/2010/wordprocessingCanvas" xmlns:mc="http://schemas.openxmlformats.org/markup-compatibility/2006" xmlns:o="urn:schemas-microsoft-com:office:office" xmlns:r="http://schemas.openxmlformats.org/officeDocument/2006/relationships" xmlns:m="http://schemas.openxmlformats.org/officeDocument/2006/math" xmlns:v="urn:schemas-microsoft-com:vml" xmlns:wp14="http://schemas.microsoft.com/office/word/2010/wordprocessingDrawing" xmlns:wp="http://schemas.openxmlformats.org/drawingml/2006/wordprocessingDrawing" xmlns:w10="urn:schemas-microsoft-com:office:word" xmlns:w="http://schemas.openxmlformats.org/wordprocessingml/2006/main" xmlns:w14="http://schemas.microsoft.com/office/word/2010/wordml" xmlns:wpg="http://schemas.microsoft.com/office/word/2010/wordprocessingGroup" xmlns:wpi="http://schemas.microsoft.com/office/word/2010/wordprocessingInk" xmlns:wne="http://schemas.microsoft.com/office/word/2006/wordml" xmlns:wps="http://schemas.microsoft.com/office/word/2010/wordprocessingShape" mc:Ignorable="w14 wp14">
+  <w:docDefaults>
+    <w:rPrDefault>
+      <w:rPr>
+        <w:rFonts w:asciiTheme="minorHAnsi" w:eastAsiaTheme="minorHAnsi" w:hAnsiTheme="minorHAnsi" w:cstheme="minorBidi"/>
+        <w:sz w:val="22"/>
+        <w:szCs w:val="22"/>
+        <w:lang w:val="en-GB" w:eastAsia="en-US" w:bidi="ar-SA"/>
+      </w:rPr>
+    </w:rPrDefault>
+    <w:pPrDefault>
+      <w:pPr>
+        <w:spacing w:after="160" w:line="259" w:lineRule="auto"/>
+      </w:pPr>
+    </w:pPrDefault>
+  </w:docDefaults>
+  <w:latentStyles w:defLockedState="0" w:defUIPriority="99" w:defSemiHidden="1" w:defUnhideWhenUsed="1" w:defQFormat="0" w:count="267">
+    <w:lsdException w:name="Normal" w:semiHidden="0" w:uiPriority="0" w:unhideWhenUsed="0" w:qFormat="1"/>
+    <w:lsdException w:name="heading 1" w:semiHidden="0" w:uiPriority="9" w:unhideWhenUsed="0" w:qFormat="1"/>
+    <w:lsdException w:name="heading 2" w:uiPriority="9" w:qFormat="1"/>
+    <w:lsdException w:name="heading 3" w:uiPriority="9" w:qFormat="1"/>
+    <w:lsdException w:name="heading 4" w:uiPriority="9" w:qFormat="1"/>
+    <w:lsdException w:name="heading 5" w:uiPriority="9" w:qFormat="1"/>
+    <w:lsdException w:name="heading 6" w:uiPriority="9" w:qFormat="1"/>
+    <w:lsdException w:name="heading 7" w:uiPriority="9" w:qFormat="1"/>
+    <w:lsdException w:name="heading 8" w:uiPriority="9" w:qFormat="1"/>
+    <w:lsdException w:name="heading 9" w:uiPriority="9" w:qFormat="1"/>
+    <w:lsdException w:name="toc 1" w:uiPriority="39"/>
+    <w:lsdException w:name="toc 2" w:uiPriority="39"/>
+    <w:lsdException w:name="toc 3" w:uiPriority="39"/>
+    <w:lsdException w:name="toc 4" w:uiPriority="39"/>
+    <w:lsdException w:name="toc 5" w:uiPriority="39"/>
+    <w:lsdException w:name="toc 6" w:uiPriority="39"/>
+    <w:lsdException w:name="toc 7" w:uiPriority="39"/>
+    <w:lsdException w:name="toc 8" w:uiPriority="39"/>
+    <w:lsdException w:name="toc 9" w:uiPriority="39"/>
+    <w:lsdException w:name="caption" w:uiPriority="35" w:qFormat="1"/>
+    <w:lsdException w:name="Title" w:semiHidden="0" w:uiPriority="10" w:unhideWhenUsed="0" w:qFormat="1"/>
+    <w:lsdException w:name="Default Paragraph Font" w:uiPriority="1"/>
+    <w:lsdException w:name="Subtitle" w:semiHidden="0" w:uiPriority="11" w:unhideWhenUsed="0" w:qFormat="1"/>
+    <w:lsdException w:name="Strong" w:semiHidden="0" w:uiPriority="22" w:unhideWhenUsed="0" w:qFormat="1"/>
+    <w:lsdException w:name="Emphasis" w:semiHidden="0" w:uiPriority="20" w:unhideWhenUsed="0" w:qFormat="1"/>
+    <w:lsdException w:name="Table Grid" w:semiHidden="0" w:uiPriority="39" w:unhideWhenUsed="0"/>
+    <w:lsdException w:name="Placeholder Text" w:unhideWhenUsed="0"/>
+    <w:lsdException w:name="No Spacing" w:semiHidden="0" w:uiPriority="1" w:unhideWhenUsed="0" w:qFormat="1"/>
+    <w:lsdException w:name="Light Shading" w:semiHidden="0" w:uiPriority="60" w:unhideWhenUsed="0"/>
+    <w:lsdException w:name="Light List" w:semiHidden="0" w:uiPriority="61" w:unhideWhenUsed="0"/>
+    <w:lsdException w:name="Light Grid" w:semiHidden="0" w:uiPriority="62" w:unhideWhenUsed="0"/>
+    <w:lsdException w:name="Medium Shading 1" w:semiHidden="0" w:uiPriority="63" w:unhideWhenUsed="0"/>
+    <w:lsdException w:name="Medium Shading 2" w:semiHidden="0" w:uiPriority="64" w:unhideWhenUsed="0"/>
+    <w:lsdException w:name="Medium List 1" w:semiHidden="0" w:uiPriority="65" w:unhideWhenUsed="0"/>
+    <w:lsdException w:name="Medium List 2" w:semiHidden="0" w:uiPriority="66" w:unhideWhenUsed="0"/>
+    <w:lsdException w:name="Medium Grid 1" w:semiHidden="0" w:uiPriority="67" w:unhideWhenUsed="0"/>
+    <w:lsdException w:name="Medium Grid 2" w:semiHidden="0" w:uiPriority="68" w:unhideWhenUsed="0"/>
+    <w:lsdException w:name="Medium Grid 3" w:semiHidden="0" w:uiPriority="69" w:unhideWhenUsed="0"/>
+    <w:lsdException w:name="Dark List" w:semiHidden="0" w:uiPriority="70" w:unhideWhenUsed="0"/>
+    <w:lsdException w:name="Colorful Shading" w:semiHidden="0" w:uiPriority="71" w:unhideWhenUsed="0"/>
+    <w:lsdException w:name="Colorful List" w:semiHidden="0" w:uiPriority="72" w:unhideWhenUsed="0"/>
+    <w:lsdException w:name="Colorful Grid" w:semiHidden="0" w:uiPriority="73" w:unhideWhenUsed="0"/>
+    <w:lsdException w:name="Light Shading Accent 1" w:semiHidden="0" w:uiPriority="60" w:unhideWhenUsed="0"/>
+    <w:lsdException w:name="Light List Accent 1" w:semiHidden="0" w:uiPriority="61" w:unhideWhenUsed="0"/>
+    <w:lsdException w:name="Light Grid Accent 1" w:semiHidden="0" w:uiPriority="62" w:unhideWhenUsed="0"/>
+    <w:lsdException w:name="Medium Shading 1 Accent 1" w:semiHidden="0" w:uiPriority="63" w:unhideWhenUsed="0"/>
+    <w:lsdException w:name="Medium Shading 2 Accent 1" w:semiHidden="0" w:uiPriority="64" w:unhideWhenUsed="0"/>
+    <w:lsdException w:name="Medium List 1 Accent 1" w:semiHidden="0" w:uiPriority="65" w:unhideWhenUsed="0"/>
+    <w:lsdException w:name="Revision" w:unhideWhenUsed="0"/>
+    <w:lsdException w:name="List Paragraph" w:semiHidden="0" w:uiPriority="34" w:unhideWhenUsed="0" w:qFormat="1"/>
+    <w:lsdException w:name="Quote" w:semiHidden="0" w:uiPriority="29" w:unhideWhenUsed="0" w:qFormat="1"/>
+    <w:lsdException w:name="Intense Quote" w:semiHidden="0" w:uiPriority="30" w:unhideWhenUsed="0" w:qFormat="1"/>
+    <w:lsdException w:name="Medium List 2 Accent 1" w:semiHidden="0" w:uiPriority="66" w:unhideWhenUsed="0"/>
+    <w:lsdException w:name="Medium Grid 1 Accent 1" w:semiHidden="0" w:uiPriority="67" w:unhideWhenUsed="0"/>
+    <w:lsdException w:name="Medium Grid 2 Accent 1" w:semiHidden="0" w:uiPriority="68" w:unhideWhenUsed="0"/>
+    <w:lsdException w:name="Medium Grid 3 Accent 1" w:semiHidden="0" w:uiPriority="69" w:unhideWhenUsed="0"/>
+    <w:lsdException w:name="Dark List Accent 1" w:semiHidden="0" w:uiPriority="70" w:unhideWhenUsed="0"/>
+    <w:lsdException w:name="Colorful Shading Accent 1" w:semiHidden="0" w:uiPriority="71" w:unhideWhenUsed="0"/>
+    <w:lsdException w:name="Colorful List Accent 1" w:semiHidden="0" w:uiPriority="72" w:unhideWhenUsed="0"/>
+    <w:lsdException w:name="Colorful Grid Accent 1" w:semiHidden="0" w:uiPriority="73" w:unhideWhenUsed="0"/>
+    <w:lsdException w:name="Light Shading Accent 2" w:semiHidden="0" w:uiPriority="60" w:unhideWhenUsed="0"/>
+    <w:lsdException w:name="Light List Accent 2" w:semiHidden="0" w:uiPriority="61" w:unhideWhenUsed="0"/>
+    <w:lsdException w:name="Light Grid Accent 2" w:semiHidden="0" w:uiPriority="62" w:unhideWhenUsed="0"/>
+    <w:lsdException w:name="Medium Shading 1 Accent 2" w:semiHidden="0" w:uiPriority="63" w:unhideWhenUsed="0"/>
+    <w:lsdException w:name="Medium Shading 2 Accent 2" w:semiHidden="0" w:uiPriority="64" w:unhideWhenUsed="0"/>
+    <w:lsdException w:name="Medium List 1 Accent 2" w:semiHidden="0" w:uiPriority="65" w:unhideWhenUsed="0"/>
+    <w:lsdException w:name="Medium List 2 Accent 2" w:semiHidden="0" w:uiPriority="66" w:unhideWhenUsed="0"/>
+    <w:lsdException w:name="Medium Grid 1 Accent 2" w:semiHidden="0" w:uiPriority="67" w:unhideWhenUsed="0"/>
+    <w:lsdException w:name="Medium Grid 2 Accent 2" w:semiHidden="0" w:uiPriority="68" w:unhideWhenUsed="0"/>
+    <w:lsdException w:name="Medium Grid 3 Accent 2" w:semiHidden="0" w:uiPriority="69" w:unhideWhenUsed="0"/>
+    <w:lsdException w:name="Dark List Accent 2" w:semiHidden="0" w:uiPriority="70" w:unhideWhenUsed="0"/>
+    <w:lsdException w:name="Colorful Shading Accent 2" w:semiHidden="0" w:uiPriority="71" w:unhideWhenUsed="0"/>
+    <w:lsdException w:name="Colorful List Accent 2" w:semiHidden="0" w:uiPriority="72" w:unhideWhenUsed="0"/>
+    <w:lsdException w:name="Colorful Grid Accent 2" w:semiHidden="0" w:uiPriority="73" w:unhideWhenUsed="0"/>
+    <w:lsdException w:name="Light Shading Accent 3" w:semiHidden="0" w:uiPriority="60" w:unhideWhenUsed="0"/>
+    <w:lsdException w:name="Light List Accent 3" w:semiHidden="0" w:uiPriority="61" w:unhideWhenUsed="0"/>
+    <w:lsdException w:name="Light Grid Accent 3" w:semiHidden="0" w:uiPriority="62" w:unhideWhenUsed="0"/>
+    <w:lsdException w:name="Medium Shading 1 Accent 3" w:semiHidden="0" w:uiPriority="63" w:unhideWhenUsed="0"/>
+    <w:lsdException w:name="Medium Shading 2 Accent 3" w:semiHidden="0" w:uiPriority="64" w:unhideWhenUsed="0"/>
+    <w:lsdException w:name="Medium List 1 Accent 3" w:semiHidden="0" w:uiPriority="65" w:unhideWhenUsed="0"/>
+    <w:lsdException w:name="Medium List 2 Accent 3" w:semiHidden="0" w:uiPriority="66" w:unhideWhenUsed="0"/>
+    <w:lsdException w:name="Medium Grid 1 Accent 3" w:semiHidden="0" w:uiPriority="67" w:unhideWhenUsed="0"/>
+    <w:lsdException w:name="Medium Grid 2 Accent 3" w:semiHidden="0" w:uiPriority="68" w:unhideWhenUsed="0"/>
+    <w:lsdException w:name="Medium Grid 3 Accent 3" w:semiHidden="0" w:uiPriority="69" w:unhideWhenUsed="0"/>
+    <w:lsdException w:name="Dark List Accent 3" w:semiHidden="0" w:uiPriority="70" w:unhideWhenUsed="0"/>
+    <w:lsdException w:name="Colorful Shading Accent 3" w:semiHidden="0" w:uiPriority="71" w:unhideWhenUsed="0"/>
+    <w:lsdException w:name="Colorful List Accent 3" w:semiHidden="0" w:uiPriority="72" w:unhideWhenUsed="0"/>
+    <w:lsdException w:name="Colorful Grid Accent 3" w:semiHidden="0" w:uiPriority="73" w:unhideWhenUsed="0"/>
+    <w:lsdException w:name="Light Shading Accent 4" w:semiHidden="0" w:uiPriority="60" w:unhideWhenUsed="0"/>
+    <w:lsdException w:name="Light List Accent 4" w:semiHidden="0" w:uiPriority="61" w:unhideWhenUsed="0"/>
+    <w:lsdException w:name="Light Grid Accent 4" w:semiHidden="0" w:uiPriority="62" w:unhideWhenUsed="0"/>
+    <w:lsdException w:name="Medium Shading 1 Accent 4" w:semiHidden="0" w:uiPriority="63" w:unhideWhenUsed="0"/>
+    <w:lsdException w:name="Medium Shading 2 Accent 4" w:semiHidden="0" w:uiPriority="64" w:unhideWhenUsed="0"/>
+    <w:lsdException w:name="Medium List 1 Accent 4" w:semiHidden="0" w:uiPriority="65" w:unhideWhenUsed="0"/>
+    <w:lsdException w:name="Medium List 2 Accent 4" w:semiHidden="0" w:uiPriority="66" w:unhideWhenUsed="0"/>
+    <w:lsdException w:name="Medium Grid 1 Accent 4" w:semiHidden="0" w:uiPriority="67" w:unhideWhenUsed="0"/>
+    <w:lsdException w:name="Medium Grid 2 Accent 4" w:semiHidden="0" w:uiPriority="68" w:unhideWhenUsed="0"/>
+    <w:lsdException w:name="Medium Grid 3 Accent 4" w:semiHidden="0" w:uiPriority="69" w:unhideWhenUsed="0"/>
+    <w:lsdException w:name="Dark List Accent 4" w:semiHidden="0" w:uiPriority="70" w:unhideWhenUsed="0"/>
+    <w:lsdException w:name="Colorful Shading Accent 4" w:semiHidden="0" w:uiPriority="71" w:unhideWhenUsed="0"/>
+    <w:lsdException w:name="Colorful List Accent 4" w:semiHidden="0" w:uiPriority="72" w:unhideWhenUsed="0"/>
+    <w:lsdException w:name="Colorful Grid Accent 4" w:semiHidden="0" w:uiPriority="73" w:unhideWhenUsed="0"/>
+    <w:lsdException w:name="Light Shading Accent 5" w:semiHidden="0" w:uiPriority="60" w:unhideWhenUsed="0"/>
+    <w:lsdException w:name="Light List Accent 5" w:semiHidden="0" w:uiPriority="61" w:unhideWhenUsed="0"/>
+    <w:lsdException w:name="Light Grid Accent 5" w:semiHidden="0" w:uiPriority="62" w:unhideWhenUsed="0"/>
+    <w:lsdException w:name="Medium Shading 1 Accent 5" w:semiHidden="0" w:uiPriority="63" w:unhideWhenUsed="0"/>
+    <w:lsdException w:name="Medium Shading 2 Accent 5" w:semiHidden="0" w:uiPriority="64" w:unhideWhenUsed="0"/>
+    <w:lsdException w:name="Medium List 1 Accent 5" w:semiHidden="0" w:uiPriority="65" w:unhideWhenUsed="0"/>
+    <w:lsdException w:name="Medium List 2 Accent 5" w:semiHidden="0" w:uiPriority="66" w:unhideWhenUsed="0"/>
+    <w:lsdException w:name="Medium Grid 1 Accent 5" w:semiHidden="0" w:uiPriority="67" w:unhideWhenUsed="0"/>
+    <w:lsdException w:name="Medium Grid 2 Accent 5" w:semiHidden="0" w:uiPriority="68" w:unhideWhenUsed="0"/>
+    <w:lsdException w:name="Medium Grid 3 Accent 5" w:semiHidden="0" w:uiPriority="69" w:unhideWhenUsed="0"/>
+    <w:lsdException w:name="Dark List Accent 5" w:semiHidden="0" w:uiPriority="70" w:unhideWhenUsed="0"/>
+    <w:lsdException w:name="Colorful Shading Accent 5" w:semiHidden="0" w:uiPriority="71" w:unhideWhenUsed="0"/>
+    <w:lsdException w:name="Colorful List Accent 5" w:semiHidden="0" w:uiPriority="72" w:unhideWhenUsed="0"/>
+    <w:lsdException w:name="Colorful Grid Accent 5" w:semiHidden="0" w:uiPriority="73" w:unhideWhenUsed="0"/>
+    <w:lsdException w:name="Light Shading Accent 6" w:semiHidden="0" w:uiPriority="60" w:unhideWhenUsed="0"/>
+    <w:lsdException w:name="Light List Accent 6" w:semiHidden="0" w:uiPriority="61" w:unhideWhenUsed="0"/>
+    <w:lsdException w:name="Light Grid Accent 6" w:semiHidden="0" w:uiPriority="62" w:unhideWhenUsed="0"/>
+    <w:lsdException w:name="Medium Shading 1 Accent 6" w:semiHidden="0" w:uiPriority="63" w:unhideWhenUsed="0"/>
+    <w:lsdException w:name="Medium Shading 2 Accent 6" w:semiHidden="0" w:uiPriority="64" w:unhideWhenUsed="0"/>
+    <w:lsdException w:name="Medium List 1 Accent 6" w:semiHidden="0" w:uiPriority="65" w:unhideWhenUsed="0"/>
+    <w:lsdException w:name="Medium List 2 Accent 6" w:semiHidden="0" w:uiPriority="66" w:unhideWhenUsed="0"/>
+    <w:lsdException w:name="Medium Grid 1 Accent 6" w:semiHidden="0" w:uiPriority="67" w:unhideWhenUsed="0"/>
+    <w:lsdException w:name="Medium Grid 2 Accent 6" w:semiHidden="0" w:uiPriority="68" w:unhideWhenUsed="0"/>
+    <w:lsdException w:name="Medium Grid 3 Accent 6" w:semiHidden="0" w:uiPriority="69" w:unhideWhenUsed="0"/>
+    <w:lsdException w:name="Dark List Accent 6" w:semiHidden="0" w:uiPriority="70" w:unhideWhenUsed="0"/>
+    <w:lsdException w:name="Colorful Shading Accent 6" w:semiHidden="0" w:uiPriority="71" w:unhideWhenUsed="0"/>
+    <w:lsdException w:name="Colorful List Accent 6" w:semiHidden="0" w:uiPriority="72" w:unhideWhenUsed="0"/>
+    <w:lsdException w:name="Colorful Grid Accent 6" w:semiHidden="0" w:uiPriority="73" w:unhideWhenUsed="0"/>
+    <w:lsdException w:name="Subtle Emphasis" w:semiHidden="0" w:uiPriority="19" w:unhideWhenUsed="0" w:qFormat="1"/>
+    <w:lsdException w:name="Intense Emphasis" w:semiHidden="0" w:uiPriority="21" w:unhideWhenUsed="0" w:qFormat="1"/>
+    <w:lsdException w:name="Subtle Reference" w:semiHidden="0" w:uiPriority="31" w:unhideWhenUsed="0" w:qFormat="1"/>
+    <w:lsdException w:name="Intense Reference" w:semiHidden="0" w:uiPriority="32" w:unhideWhenUsed="0" w:qFormat="1"/>
+    <w:lsdException w:name="Book Title" w:semiHidden="0" w:uiPriority="33" w:unhideWhenUsed="0" w:qFormat="1"/>
+    <w:lsdException w:name="Bibliography" w:uiPriority="37"/>
+    <w:lsdException w:name="TOC Heading" w:uiPriority="39" w:qFormat="1"/>
   </w:latentStyles>
   <w:style w:type="paragraph" w:default="1" w:styleId="Normal">
     <w:name w:val="Normal"/>
@@ -4744,7 +4903,7 @@
   <a:extraClrSchemeLst/>
   <a:extLst>
     <a:ext uri="{05A4C25C-085E-4340-85A3-A5531E510DB2}">
-      <thm15:themeFamily xmlns:thm15="http://schemas.microsoft.com/office/thememl/2012/main" name="Office Theme" id="{62F939B6-93AF-4DB8-9C6B-D6C7DFDC589F}" vid="{4A3C46E8-61CC-4603-A589-7422A47A8E4A}"/>
+      <thm15:themeFamily xmlns:thm15="http://schemas.microsoft.com/office/thememl/2012/main" xmlns="" name="Office Theme" id="{62F939B6-93AF-4DB8-9C6B-D6C7DFDC589F}" vid="{4A3C46E8-61CC-4603-A589-7422A47A8E4A}"/>
     </a:ext>
   </a:extLst>
 </a:theme>

</xml_diff>

<commit_message>
Added one more warning sign to mock up
</commit_message>
<xml_diff>
--- a/docs/to review/Error Dialogue Boxes.docx
+++ b/docs/to review/Error Dialogue Boxes.docx
@@ -1,6 +1,6 @@
 
 <file path=word/document.xml><?xml version="1.0" encoding="utf-8"?>
-<w:document xmlns:wpc="http://schemas.microsoft.com/office/word/2010/wordprocessingCanvas" xmlns:mc="http://schemas.openxmlformats.org/markup-compatibility/2006" xmlns:o="urn:schemas-microsoft-com:office:office" xmlns:r="http://schemas.openxmlformats.org/officeDocument/2006/relationships" xmlns:m="http://schemas.openxmlformats.org/officeDocument/2006/math" xmlns:v="urn:schemas-microsoft-com:vml" xmlns:wp14="http://schemas.microsoft.com/office/word/2010/wordprocessingDrawing" xmlns:wp="http://schemas.openxmlformats.org/drawingml/2006/wordprocessingDrawing" xmlns:w10="urn:schemas-microsoft-com:office:word" xmlns:w="http://schemas.openxmlformats.org/wordprocessingml/2006/main" xmlns:w14="http://schemas.microsoft.com/office/word/2010/wordml" xmlns:w15="http://schemas.microsoft.com/office/word/2012/wordml" xmlns:wpg="http://schemas.microsoft.com/office/word/2010/wordprocessingGroup" xmlns:wpi="http://schemas.microsoft.com/office/word/2010/wordprocessingInk" xmlns:wne="http://schemas.microsoft.com/office/word/2006/wordml" xmlns:wps="http://schemas.microsoft.com/office/word/2010/wordprocessingShape" mc:Ignorable="w14 w15 wp14">
+<w:document xmlns:wpc="http://schemas.microsoft.com/office/word/2010/wordprocessingCanvas" xmlns:mc="http://schemas.openxmlformats.org/markup-compatibility/2006" xmlns:o="urn:schemas-microsoft-com:office:office" xmlns:r="http://schemas.openxmlformats.org/officeDocument/2006/relationships" xmlns:m="http://schemas.openxmlformats.org/officeDocument/2006/math" xmlns:v="urn:schemas-microsoft-com:vml" xmlns:wp14="http://schemas.microsoft.com/office/word/2010/wordprocessingDrawing" xmlns:wp="http://schemas.openxmlformats.org/drawingml/2006/wordprocessingDrawing" xmlns:w10="urn:schemas-microsoft-com:office:word" xmlns:w="http://schemas.openxmlformats.org/wordprocessingml/2006/main" xmlns:w14="http://schemas.microsoft.com/office/word/2010/wordml" xmlns:wpg="http://schemas.microsoft.com/office/word/2010/wordprocessingGroup" xmlns:wpi="http://schemas.microsoft.com/office/word/2010/wordprocessingInk" xmlns:wne="http://schemas.microsoft.com/office/word/2006/wordml" xmlns:wps="http://schemas.microsoft.com/office/word/2010/wordprocessingShape" mc:Ignorable="w14 wp14">
   <w:body>
     <w:p>
       <w:r>
@@ -334,7 +334,7 @@
               </wp:anchor>
             </w:drawing>
           </mc:Choice>
-          <mc:Fallback>
+          <mc:Fallback xmlns:w15="http://schemas.microsoft.com/office/word/2012/wordml">
             <w:pict>
               <v:group w14:anchorId="1575F756" id="Group 16" o:spid="_x0000_s1026" style="position:absolute;margin-left:22.8pt;margin-top:-26.45pt;width:394.2pt;height:131.7pt;z-index:251649024" coordsize="50060,16725" o:gfxdata="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">
                 <v:group id="Group 7" o:spid="_x0000_s1027" style="position:absolute;width:50060;height:16725" coordsize="50060,16725" o:gfxdata="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">
@@ -724,7 +724,7 @@
               </wp:anchor>
             </w:drawing>
           </mc:Choice>
-          <mc:Fallback>
+          <mc:Fallback xmlns:w15="http://schemas.microsoft.com/office/word/2012/wordml">
             <w:pict>
               <v:group w14:anchorId="3962E092" id="Group 17" o:spid="_x0000_s1034" style="position:absolute;margin-left:0;margin-top:.4pt;width:394.2pt;height:131.7pt;z-index:251651072;mso-position-horizontal:center;mso-position-horizontal-relative:margin" coordsize="50060,16725" o:gfxdata="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">
                 <v:group id="Group 18" o:spid="_x0000_s1035" style="position:absolute;width:50060;height:16725" coordsize="50060,16725" o:gfxdata="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">
@@ -1112,7 +1112,7 @@
               </wp:anchor>
             </w:drawing>
           </mc:Choice>
-          <mc:Fallback>
+          <mc:Fallback xmlns:w15="http://schemas.microsoft.com/office/word/2012/wordml">
             <w:pict>
               <v:group w14:anchorId="173C14B4" id="Group 25" o:spid="_x0000_s1042" style="position:absolute;margin-left:0;margin-top:.55pt;width:394.2pt;height:131.7pt;z-index:251653120;mso-position-horizontal:center;mso-position-horizontal-relative:margin" coordsize="50060,16725" o:gfxdata="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">
                 <v:group id="Group 26" o:spid="_x0000_s1043" style="position:absolute;width:50060;height:16725" coordsize="50060,16725" o:gfxdata="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">
@@ -1501,7 +1501,7 @@
               </wp:anchor>
             </w:drawing>
           </mc:Choice>
-          <mc:Fallback>
+          <mc:Fallback xmlns:w15="http://schemas.microsoft.com/office/word/2012/wordml">
             <w:pict>
               <v:group w14:anchorId="1AECEF4B" id="Group 33" o:spid="_x0000_s1050" style="position:absolute;margin-left:0;margin-top:1.5pt;width:394.2pt;height:131.7pt;z-index:251655168;mso-position-horizontal:center;mso-position-horizontal-relative:margin" coordsize="50060,16725" o:gfxdata="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">
                 <v:group id="Group 34" o:spid="_x0000_s1051" style="position:absolute;width:50060;height:16725" coordsize="50060,16725" o:gfxdata="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">
@@ -1888,7 +1888,7 @@
               </wp:anchor>
             </w:drawing>
           </mc:Choice>
-          <mc:Fallback>
+          <mc:Fallback xmlns:w15="http://schemas.microsoft.com/office/word/2012/wordml">
             <w:pict>
               <v:group w14:anchorId="44A30809" id="Group 41" o:spid="_x0000_s1058" style="position:absolute;margin-left:0;margin-top:0;width:394.2pt;height:131.7pt;z-index:251657216;mso-position-horizontal:center;mso-position-horizontal-relative:margin" coordsize="50060,16725" o:gfxdata="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">
                 <v:group id="Group 42" o:spid="_x0000_s1059" style="position:absolute;width:50060;height:16725" coordsize="50060,16725" o:gfxdata="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">
@@ -2286,7 +2286,7 @@
               </wp:anchor>
             </w:drawing>
           </mc:Choice>
-          <mc:Fallback>
+          <mc:Fallback xmlns:w15="http://schemas.microsoft.com/office/word/2012/wordml">
             <w:pict>
               <v:group w14:anchorId="70962281" id="Group 49" o:spid="_x0000_s1066" style="position:absolute;margin-left:0;margin-top:.5pt;width:394.2pt;height:131.7pt;z-index:251659264;mso-position-horizontal:center;mso-position-horizontal-relative:margin;mso-width-relative:margin" coordsize="50060,16725" o:gfxdata="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">
                 <v:group id="Group 50" o:spid="_x0000_s1067" style="position:absolute;width:50060;height:16725" coordsize="50060,16725" o:gfxdata="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">
@@ -2685,7 +2685,7 @@
               </wp:anchor>
             </w:drawing>
           </mc:Choice>
-          <mc:Fallback>
+          <mc:Fallback xmlns:w15="http://schemas.microsoft.com/office/word/2012/wordml">
             <w:pict>
               <v:group w14:anchorId="4B858B97" id="Group 57" o:spid="_x0000_s1074" style="position:absolute;margin-left:0;margin-top:4.05pt;width:394.2pt;height:131.7pt;z-index:251661312;mso-position-horizontal:center;mso-position-horizontal-relative:margin" coordsize="50060,16725" o:gfxdata="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">
                 <v:group id="Group 58" o:spid="_x0000_s1075" style="position:absolute;width:50060;height:16725" coordsize="50060,16725" o:gfxdata="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">
@@ -2818,7 +2818,7 @@
               </wp:anchor>
             </w:drawing>
           </mc:Choice>
-          <mc:Fallback>
+          <mc:Fallback xmlns:w15="http://schemas.microsoft.com/office/word/2012/wordml">
             <w:pict>
               <v:rect w14:anchorId="2E15FCA9" id="Rectangle 10" o:spid="_x0000_s1026" style="position:absolute;margin-left:26.5pt;margin-top:5.75pt;width:394.15pt;height:131.65pt;z-index:251681792;visibility:visible;mso-wrap-style:square;mso-wrap-distance-left:9pt;mso-wrap-distance-top:0;mso-wrap-distance-right:9pt;mso-wrap-distance-bottom:0;mso-position-horizontal:absolute;mso-position-horizontal-relative:text;mso-position-vertical:absolute;mso-position-vertical-relative:text;v-text-anchor:middle" o:gfxdata="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" fillcolor="#bfbfbf [2412]" strokecolor="black [3213]" strokeweight="1pt"/>
             </w:pict>
@@ -2897,7 +2897,7 @@
               </wp:anchor>
             </w:drawing>
           </mc:Choice>
-          <mc:Fallback>
+          <mc:Fallback xmlns:w15="http://schemas.microsoft.com/office/word/2012/wordml">
             <w:pict>
               <v:oval w14:anchorId="132D6143" id="Oval 12" o:spid="_x0000_s1026" style="position:absolute;margin-left:58.1pt;margin-top:8.75pt;width:60.6pt;height:54.7pt;z-index:251683840;visibility:visible;mso-wrap-style:square;mso-wrap-distance-left:9pt;mso-wrap-distance-top:0;mso-wrap-distance-right:9pt;mso-wrap-distance-bottom:0;mso-position-horizontal:absolute;mso-position-horizontal-relative:text;mso-position-vertical:absolute;mso-position-vertical-relative:text;v-text-anchor:middle" o:gfxdata="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" fillcolor="red" strokecolor="black [3213]" strokeweight="1pt">
                 <v:stroke joinstyle="miter"/>
@@ -2974,7 +2974,7 @@
               </wp:anchor>
             </w:drawing>
           </mc:Choice>
-          <mc:Fallback>
+          <mc:Fallback xmlns:w15="http://schemas.microsoft.com/office/word/2012/wordml">
             <w:pict>
               <v:rect w14:anchorId="033C88BA" id="Rectangle 13" o:spid="_x0000_s1026" style="position:absolute;margin-left:84.55pt;margin-top:16.95pt;width:5.9pt;height:37.7pt;rotation:45;z-index:251684864;visibility:visible;mso-wrap-style:square;mso-wrap-distance-left:9pt;mso-wrap-distance-top:0;mso-wrap-distance-right:9pt;mso-wrap-distance-bottom:0;mso-position-horizontal:absolute;mso-position-horizontal-relative:text;mso-position-vertical:absolute;mso-position-vertical-relative:text;v-text-anchor:middle" o:gfxdata="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" fillcolor="white [3212]" stroked="f" strokeweight="1pt"/>
             </w:pict>
@@ -3049,7 +3049,7 @@
               </wp:anchor>
             </w:drawing>
           </mc:Choice>
-          <mc:Fallback>
+          <mc:Fallback xmlns:w15="http://schemas.microsoft.com/office/word/2012/wordml">
             <w:pict>
               <v:rect w14:anchorId="5B28F7EC" id="Rectangle 14" o:spid="_x0000_s1026" style="position:absolute;margin-left:84.55pt;margin-top:16.95pt;width:5.95pt;height:37.7pt;rotation:135;z-index:251685888;visibility:visible;mso-wrap-style:square;mso-wrap-distance-left:9pt;mso-wrap-distance-top:0;mso-wrap-distance-right:9pt;mso-wrap-distance-bottom:0;mso-position-horizontal:absolute;mso-position-horizontal-relative:text;mso-position-vertical:absolute;mso-position-vertical-relative:text;v-text-anchor:middle" o:gfxdata="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" fillcolor="white [3212]" stroked="f" strokeweight="1pt"/>
             </w:pict>
@@ -3135,7 +3135,7 @@
               </wp:anchor>
             </w:drawing>
           </mc:Choice>
-          <mc:Fallback>
+          <mc:Fallback xmlns:w15="http://schemas.microsoft.com/office/word/2012/wordml">
             <w:pict>
               <v:shape w14:anchorId="0E161A45" id="Text Box 15" o:spid="_x0000_s1082" type="#_x0000_t202" style="position:absolute;margin-left:135.35pt;margin-top:6.7pt;width:264.75pt;height:51.05pt;z-index:251686912;visibility:visible;mso-wrap-style:square;mso-wrap-distance-left:9pt;mso-wrap-distance-top:0;mso-wrap-distance-right:9pt;mso-wrap-distance-bottom:0;mso-position-horizontal:absolute;mso-position-horizontal-relative:text;mso-position-vertical:absolute;mso-position-vertical-relative:text;v-text-anchor:middle" o:gfxdata="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" filled="f" stroked="f" strokeweight=".5pt">
                 <v:textbox>
@@ -3250,7 +3250,7 @@
               </wp:anchor>
             </w:drawing>
           </mc:Choice>
-          <mc:Fallback>
+          <mc:Fallback xmlns:w15="http://schemas.microsoft.com/office/word/2012/wordml">
             <w:pict>
               <v:shape id="Text Box 11" o:spid="_x0000_s1083" type="#_x0000_t202" style="position:absolute;margin-left:185.25pt;margin-top:-.4pt;width:113pt;height:23.25pt;z-index:251682816;visibility:visible;mso-wrap-style:square;mso-wrap-distance-left:9pt;mso-wrap-distance-top:0;mso-wrap-distance-right:9pt;mso-wrap-distance-bottom:0;mso-position-horizontal:absolute;mso-position-horizontal-relative:text;mso-position-vertical:absolute;mso-position-vertical-relative:text;v-text-anchor:top" o:gfxdata="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" fillcolor="#d8d8d8 [2732]" strokecolor="black [3213]" strokeweight=".5pt">
                 <v:textbox>
@@ -3289,7 +3289,7 @@
         <mc:AlternateContent>
           <mc:Choice Requires="wpg">
             <w:drawing>
-              <wp:anchor distT="0" distB="0" distL="114300" distR="114300" simplePos="0" relativeHeight="251663360" behindDoc="0" locked="0" layoutInCell="1" allowOverlap="1" wp14:anchorId="459518FA" wp14:editId="03EBFB07">
+              <wp:anchor distT="0" distB="0" distL="114300" distR="114300" simplePos="0" relativeHeight="251663360" behindDoc="0" locked="0" layoutInCell="1" allowOverlap="1" wp14:anchorId="3B2F9B4F" wp14:editId="2C65E757">
                 <wp:simplePos x="0" y="0"/>
                 <wp:positionH relativeFrom="margin">
                   <wp:posOffset>336430</wp:posOffset>
@@ -3494,7 +3494,7 @@
               </wp:anchor>
             </w:drawing>
           </mc:Choice>
-          <mc:Fallback>
+          <mc:Fallback xmlns:w15="http://schemas.microsoft.com/office/word/2012/wordml">
             <w:pict>
               <v:group w14:anchorId="459518FA" id="Group 65" o:spid="_x0000_s1084" style="position:absolute;margin-left:26.5pt;margin-top:4.15pt;width:394.15pt;height:131.65pt;z-index:251663360;mso-position-horizontal-relative:margin;mso-height-relative:margin" coordsize="50060,16725" o:gfxdata="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">
                 <v:group id="Group 66" o:spid="_x0000_s1085" style="position:absolute;width:50060;height:16725" coordsize="50060,16725" o:gfxdata="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">
@@ -3544,6 +3544,92 @@
       </w:r>
     </w:p>
     <w:p>
+      <w:bookmarkStart w:id="0" w:name="_GoBack"/>
+      <w:r>
+        <mc:AlternateContent>
+          <mc:Choice Requires="wps">
+            <w:drawing>
+              <wp:anchor distT="0" distB="0" distL="114300" distR="114300" simplePos="0" relativeHeight="251688960" behindDoc="0" locked="0" layoutInCell="1" allowOverlap="1" wp14:anchorId="751F5FEF" wp14:editId="4FB05812">
+                <wp:simplePos x="0" y="0"/>
+                <wp:positionH relativeFrom="column">
+                  <wp:posOffset>499292</wp:posOffset>
+                </wp:positionH>
+                <wp:positionV relativeFrom="paragraph">
+                  <wp:posOffset>134756</wp:posOffset>
+                </wp:positionV>
+                <wp:extent cx="920115" cy="716915"/>
+                <wp:effectExtent l="19050" t="19050" r="32385" b="26035"/>
+                <wp:wrapNone/>
+                <wp:docPr id="79" name="Isosceles Triangle 79"/>
+                <wp:cNvGraphicFramePr/>
+                <a:graphic xmlns:a="http://schemas.openxmlformats.org/drawingml/2006/main">
+                  <a:graphicData uri="http://schemas.microsoft.com/office/word/2010/wordprocessingShape">
+                    <wps:wsp>
+                      <wps:cNvSpPr/>
+                      <wps:spPr>
+                        <a:xfrm>
+                          <a:off x="0" y="0"/>
+                          <a:ext cx="920115" cy="716915"/>
+                        </a:xfrm>
+                        <a:prstGeom prst="triangle">
+                          <a:avLst/>
+                        </a:prstGeom>
+                        <a:solidFill>
+                          <a:srgbClr val="FFFF00"/>
+                        </a:solidFill>
+                        <a:ln>
+                          <a:solidFill>
+                            <a:schemeClr val="tx1"/>
+                          </a:solidFill>
+                        </a:ln>
+                      </wps:spPr>
+                      <wps:style>
+                        <a:lnRef idx="2">
+                          <a:schemeClr val="accent1">
+                            <a:shade val="50000"/>
+                          </a:schemeClr>
+                        </a:lnRef>
+                        <a:fillRef idx="1">
+                          <a:schemeClr val="accent1"/>
+                        </a:fillRef>
+                        <a:effectRef idx="0">
+                          <a:schemeClr val="accent1"/>
+                        </a:effectRef>
+                        <a:fontRef idx="minor">
+                          <a:schemeClr val="lt1"/>
+                        </a:fontRef>
+                      </wps:style>
+                      <wps:bodyPr rot="0" spcFirstLastPara="0" vertOverflow="overflow" horzOverflow="overflow" vert="horz" wrap="square" lIns="91440" tIns="45720" rIns="91440" bIns="45720" numCol="1" spcCol="0" rtlCol="0" fromWordArt="0" anchor="ctr" anchorCtr="0" forceAA="0" compatLnSpc="1">
+                        <a:prstTxWarp prst="textNoShape">
+                          <a:avLst/>
+                        </a:prstTxWarp>
+                        <a:noAutofit/>
+                      </wps:bodyPr>
+                    </wps:wsp>
+                  </a:graphicData>
+                </a:graphic>
+              </wp:anchor>
+            </w:drawing>
+          </mc:Choice>
+          <mc:Fallback>
+            <w:pict>
+              <v:shapetype id="_x0000_t5" coordsize="21600,21600" o:spt="5" adj="10800" path="m@0,l,21600r21600,xe">
+                <v:stroke joinstyle="miter"/>
+                <v:formulas>
+                  <v:f eqn="val #0"/>
+                  <v:f eqn="prod #0 1 2"/>
+                  <v:f eqn="sum @1 10800 0"/>
+                </v:formulas>
+                <v:path gradientshapeok="t" o:connecttype="custom" o:connectlocs="@0,0;@1,10800;0,21600;10800,21600;21600,21600;@2,10800" textboxrect="0,10800,10800,18000;5400,10800,16200,18000;10800,10800,21600,18000;0,7200,7200,21600;7200,7200,14400,21600;14400,7200,21600,21600"/>
+                <v:handles>
+                  <v:h position="#0,topLeft" xrange="0,21600"/>
+                </v:handles>
+              </v:shapetype>
+              <v:shape id="Isosceles Triangle 79" o:spid="_x0000_s1026" type="#_x0000_t5" style="position:absolute;margin-left:39.3pt;margin-top:10.6pt;width:72.45pt;height:56.45pt;z-index:251688960;visibility:visible;mso-wrap-style:square;mso-wrap-distance-left:9pt;mso-wrap-distance-top:0;mso-wrap-distance-right:9pt;mso-wrap-distance-bottom:0;mso-position-horizontal:absolute;mso-position-horizontal-relative:text;mso-position-vertical:absolute;mso-position-vertical-relative:text;v-text-anchor:middle" o:gfxdata="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" fillcolor="yellow" strokecolor="black [3213]" strokeweight="1pt"/>
+            </w:pict>
+          </mc:Fallback>
+        </mc:AlternateContent>
+      </w:r>
       <w:r>
         <w:rPr>
           <w:noProof/>
@@ -3552,7 +3638,7 @@
         <mc:AlternateContent>
           <mc:Choice Requires="wpg">
             <w:drawing>
-              <wp:anchor distT="0" distB="0" distL="114300" distR="114300" simplePos="0" relativeHeight="251651584" behindDoc="0" locked="0" layoutInCell="1" allowOverlap="1" wp14:anchorId="0BF7B106" wp14:editId="384EDAE4">
+              <wp:anchor distT="0" distB="0" distL="114300" distR="114300" simplePos="0" relativeHeight="251651584" behindDoc="0" locked="0" layoutInCell="1" allowOverlap="1" wp14:anchorId="581B45AC" wp14:editId="294CBA8B">
                 <wp:simplePos x="0" y="0"/>
                 <wp:positionH relativeFrom="column">
                   <wp:posOffset>613458</wp:posOffset>
@@ -3687,20 +3773,12 @@
           </mc:Choice>
           <mc:Fallback>
             <w:pict>
-              <v:group w14:anchorId="0BF7B106" id="Group 69" o:spid="_x0000_s1089" style="position:absolute;margin-left:48.3pt;margin-top:11.8pt;width:72.45pt;height:58.8pt;z-index:251651584" coordsize="9201,7465" o:gfxdata="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">
-                <v:shapetype id="_x0000_t5" coordsize="21600,21600" o:spt="5" adj="10800" path="m@0,l,21600r21600,xe">
+              <v:group id="Group 69" o:spid="_x0000_s1089" style="position:absolute;margin-left:48.3pt;margin-top:11.8pt;width:72.45pt;height:58.8pt;z-index:251651584" coordsize="9201,7465" o:gfxdata="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">
+                <v:shape id="Isosceles Triangle 2" o:spid="_x0000_s1090" type="#_x0000_t5" style="position:absolute;width:9201;height:7176;visibility:visible;mso-wrap-style:square;v-text-anchor:middle" o:gfxdata="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" fillcolor="yellow" strokecolor="black [3213]" strokeweight="1pt"/>
+                <v:shapetype id="_x0000_t202" coordsize="21600,21600" o:spt="202" path="m,l,21600r21600,l21600,xe">
                   <v:stroke joinstyle="miter"/>
-                  <v:formulas>
-                    <v:f eqn="val #0"/>
-                    <v:f eqn="prod #0 1 2"/>
-                    <v:f eqn="sum @1 10800 0"/>
-                  </v:formulas>
-                  <v:path gradientshapeok="t" o:connecttype="custom" o:connectlocs="@0,0;@1,10800;0,21600;10800,21600;21600,21600;@2,10800" textboxrect="0,10800,10800,18000;5400,10800,16200,18000;10800,10800,21600,18000;0,7200,7200,21600;7200,7200,14400,21600;14400,7200,21600,21600"/>
-                  <v:handles>
-                    <v:h position="#0,topLeft" xrange="0,21600"/>
-                  </v:handles>
+                  <v:path gradientshapeok="t" o:connecttype="rect"/>
                 </v:shapetype>
-                <v:shape id="Isosceles Triangle 2" o:spid="_x0000_s1090" type="#_x0000_t5" style="position:absolute;width:9201;height:7176;visibility:visible;mso-wrap-style:square;v-text-anchor:middle" o:gfxdata="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" fillcolor="yellow" strokecolor="black [3213]" strokeweight="1pt"/>
                 <v:shape id="Text Box 9" o:spid="_x0000_s1091" type="#_x0000_t202" style="position:absolute;left:3067;top:1736;width:4340;height:5729;visibility:visible;mso-wrap-style:square;v-text-anchor:top" o:gfxdata="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" filled="f" stroked="f" strokeweight=".5pt">
                   <v:textbox>
                     <w:txbxContent>
@@ -3730,7 +3808,120 @@
         </mc:AlternateContent>
       </w:r>
     </w:p>
-    <w:p/>
+    <w:p>
+      <w:r>
+        <mc:AlternateContent>
+          <mc:Choice Requires="wps">
+            <w:drawing>
+              <wp:anchor distT="0" distB="0" distL="114300" distR="114300" simplePos="0" relativeHeight="251689984" behindDoc="0" locked="0" layoutInCell="1" allowOverlap="1" wp14:anchorId="3990F984" wp14:editId="09C10D81">
+                <wp:simplePos x="0" y="0"/>
+                <wp:positionH relativeFrom="column">
+                  <wp:posOffset>805997</wp:posOffset>
+                </wp:positionH>
+                <wp:positionV relativeFrom="paragraph">
+                  <wp:posOffset>22361</wp:posOffset>
+                </wp:positionV>
+                <wp:extent cx="433705" cy="572135"/>
+                <wp:effectExtent l="0" t="0" r="0" b="0"/>
+                <wp:wrapNone/>
+                <wp:docPr id="80" name="Text Box 80"/>
+                <wp:cNvGraphicFramePr/>
+                <a:graphic xmlns:a="http://schemas.openxmlformats.org/drawingml/2006/main">
+                  <a:graphicData uri="http://schemas.microsoft.com/office/word/2010/wordprocessingShape">
+                    <wps:wsp>
+                      <wps:cNvSpPr txBox="1"/>
+                      <wps:spPr>
+                        <a:xfrm>
+                          <a:off x="0" y="0"/>
+                          <a:ext cx="433705" cy="572135"/>
+                        </a:xfrm>
+                        <a:prstGeom prst="rect">
+                          <a:avLst/>
+                        </a:prstGeom>
+                        <a:noFill/>
+                        <a:ln w="6350">
+                          <a:noFill/>
+                        </a:ln>
+                        <a:effectLst/>
+                      </wps:spPr>
+                      <wps:style>
+                        <a:lnRef idx="0">
+                          <a:schemeClr val="accent1"/>
+                        </a:lnRef>
+                        <a:fillRef idx="0">
+                          <a:schemeClr val="accent1"/>
+                        </a:fillRef>
+                        <a:effectRef idx="0">
+                          <a:schemeClr val="accent1"/>
+                        </a:effectRef>
+                        <a:fontRef idx="minor">
+                          <a:schemeClr val="dk1"/>
+                        </a:fontRef>
+                      </wps:style>
+                      <wps:txbx>
+                        <w:txbxContent>
+                          <w:p>
+                            <w:pPr>
+                              <w:rPr>
+                                <w:b/>
+                                <w:sz w:val="56"/>
+                                <w:szCs w:val="56"/>
+                              </w:rPr>
+                            </w:pPr>
+                            <w:r>
+                              <w:rPr>
+                                <w:b/>
+                                <w:sz w:val="56"/>
+                                <w:szCs w:val="56"/>
+                              </w:rPr>
+                              <w:t>!</w:t>
+                            </w:r>
+                          </w:p>
+                        </w:txbxContent>
+                      </wps:txbx>
+                      <wps:bodyPr rot="0" spcFirstLastPara="0" vertOverflow="overflow" horzOverflow="overflow" vert="horz" wrap="square" lIns="91440" tIns="45720" rIns="91440" bIns="45720" numCol="1" spcCol="0" rtlCol="0" fromWordArt="0" anchor="t" anchorCtr="0" forceAA="0" compatLnSpc="1">
+                        <a:prstTxWarp prst="textNoShape">
+                          <a:avLst/>
+                        </a:prstTxWarp>
+                        <a:noAutofit/>
+                      </wps:bodyPr>
+                    </wps:wsp>
+                  </a:graphicData>
+                </a:graphic>
+              </wp:anchor>
+            </w:drawing>
+          </mc:Choice>
+          <mc:Fallback>
+            <w:pict>
+              <v:shape id="Text Box 80" o:spid="_x0000_s1092" type="#_x0000_t202" style="position:absolute;margin-left:63.45pt;margin-top:1.75pt;width:34.15pt;height:45.05pt;z-index:251689984;visibility:visible;mso-wrap-style:square;mso-wrap-distance-left:9pt;mso-wrap-distance-top:0;mso-wrap-distance-right:9pt;mso-wrap-distance-bottom:0;mso-position-horizontal:absolute;mso-position-horizontal-relative:text;mso-position-vertical:absolute;mso-position-vertical-relative:text;v-text-anchor:top" o:gfxdata="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" filled="f" stroked="f" strokeweight=".5pt">
+                <v:textbox>
+                  <w:txbxContent>
+                    <w:p>
+                      <w:pPr>
+                        <w:rPr>
+                          <w:b/>
+                          <w:sz w:val="56"/>
+                          <w:szCs w:val="56"/>
+                        </w:rPr>
+                      </w:pPr>
+                      <w:r>
+                        <w:rPr>
+                          <w:b/>
+                          <w:sz w:val="56"/>
+                          <w:szCs w:val="56"/>
+                        </w:rPr>
+                        <w:t>!</w:t>
+                      </w:r>
+                    </w:p>
+                  </w:txbxContent>
+                </v:textbox>
+              </v:shape>
+            </w:pict>
+          </mc:Fallback>
+        </mc:AlternateContent>
+      </w:r>
+      <w:bookmarkEnd w:id="0"/>
+    </w:p>
     <w:p/>
     <w:p/>
     <w:p/>
@@ -3748,7 +3939,7 @@
         <mc:AlternateContent>
           <mc:Choice Requires="wps">
             <w:drawing>
-              <wp:anchor distT="0" distB="0" distL="114300" distR="114300" simplePos="0" relativeHeight="251641344" behindDoc="0" locked="0" layoutInCell="1" allowOverlap="1" wp14:anchorId="15249CEB" wp14:editId="38A49EDD">
+              <wp:anchor distT="0" distB="0" distL="114300" distR="114300" simplePos="0" relativeHeight="251641344" behindDoc="0" locked="0" layoutInCell="1" allowOverlap="1" wp14:anchorId="1B8A8040" wp14:editId="2B66E9E6">
                 <wp:simplePos x="0" y="0"/>
                 <wp:positionH relativeFrom="column">
                   <wp:posOffset>345057</wp:posOffset>
@@ -3812,7 +4003,7 @@
               </wp:anchor>
             </w:drawing>
           </mc:Choice>
-          <mc:Fallback>
+          <mc:Fallback xmlns:w15="http://schemas.microsoft.com/office/word/2012/wordml">
             <w:pict>
               <v:rect w14:anchorId="2972309F" id="Rectangle 77" o:spid="_x0000_s1026" style="position:absolute;margin-left:27.15pt;margin-top:7.4pt;width:394.15pt;height:131.65pt;z-index:251641344;visibility:visible;mso-wrap-style:square;mso-wrap-distance-left:9pt;mso-wrap-distance-top:0;mso-wrap-distance-right:9pt;mso-wrap-distance-bottom:0;mso-position-horizontal:absolute;mso-position-horizontal-relative:text;mso-position-vertical:absolute;mso-position-vertical-relative:text;v-text-anchor:middle" o:gfxdata="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" fillcolor="#bfbfbf [2412]" strokecolor="black [3213]" strokeweight="1pt"/>
             </w:pict>
@@ -3829,7 +4020,7 @@
         <mc:AlternateContent>
           <mc:Choice Requires="wps">
             <w:drawing>
-              <wp:anchor distT="0" distB="0" distL="114300" distR="114300" simplePos="0" relativeHeight="251643392" behindDoc="0" locked="0" layoutInCell="1" allowOverlap="1" wp14:anchorId="6E40D888" wp14:editId="48BFC095">
+              <wp:anchor distT="0" distB="0" distL="114300" distR="114300" simplePos="0" relativeHeight="251643392" behindDoc="0" locked="0" layoutInCell="1" allowOverlap="1" wp14:anchorId="2627DD72" wp14:editId="62671D6D">
                 <wp:simplePos x="0" y="0"/>
                 <wp:positionH relativeFrom="column">
                   <wp:posOffset>1554528</wp:posOffset>
@@ -3897,7 +4088,7 @@
           </mc:Choice>
           <mc:Fallback>
             <w:pict>
-              <v:shape w14:anchorId="6E40D888" id="Text Box 82" o:spid="_x0000_s1092" type="#_x0000_t202" style="position:absolute;margin-left:122.4pt;margin-top:9.95pt;width:264.75pt;height:51pt;z-index:251643392;visibility:visible;mso-wrap-style:square;mso-wrap-distance-left:9pt;mso-wrap-distance-top:0;mso-wrap-distance-right:9pt;mso-wrap-distance-bottom:0;mso-position-horizontal:absolute;mso-position-horizontal-relative:text;mso-position-vertical:absolute;mso-position-vertical-relative:text;v-text-anchor:middle" o:gfxdata="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" filled="f" stroked="f" strokeweight=".5pt">
+              <v:shape id="Text Box 82" o:spid="_x0000_s1093" type="#_x0000_t202" style="position:absolute;margin-left:122.4pt;margin-top:9.95pt;width:264.75pt;height:51pt;z-index:251643392;visibility:visible;mso-wrap-style:square;mso-wrap-distance-left:9pt;mso-wrap-distance-top:0;mso-wrap-distance-right:9pt;mso-wrap-distance-bottom:0;mso-position-horizontal:absolute;mso-position-horizontal-relative:text;mso-position-vertical:absolute;mso-position-vertical-relative:text;v-text-anchor:middle" o:gfxdata="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" filled="f" stroked="f" strokeweight=".5pt">
                 <v:textbox>
                   <w:txbxContent>
                     <w:p>
@@ -3922,7 +4113,7 @@
         <mc:AlternateContent>
           <mc:Choice Requires="wpg">
             <w:drawing>
-              <wp:anchor distT="0" distB="0" distL="114300" distR="114300" simplePos="0" relativeHeight="251666944" behindDoc="0" locked="0" layoutInCell="1" allowOverlap="1" wp14:anchorId="0F3817F8" wp14:editId="75FC48C0">
+              <wp:anchor distT="0" distB="0" distL="114300" distR="114300" simplePos="0" relativeHeight="251666944" behindDoc="0" locked="0" layoutInCell="1" allowOverlap="1" wp14:anchorId="5B2E3B6C" wp14:editId="17AA7C0C">
                 <wp:simplePos x="0" y="0"/>
                 <wp:positionH relativeFrom="column">
                   <wp:posOffset>597977</wp:posOffset>
@@ -4057,9 +4248,9 @@
           </mc:Choice>
           <mc:Fallback>
             <w:pict>
-              <v:group w14:anchorId="0F3817F8" id="Group 70" o:spid="_x0000_s1093" style="position:absolute;margin-left:47.1pt;margin-top:.85pt;width:72.45pt;height:58.8pt;z-index:251666944" coordsize="9201,7465" o:gfxdata="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">
-                <v:shape id="Isosceles Triangle 71" o:spid="_x0000_s1094" type="#_x0000_t5" style="position:absolute;width:9201;height:7176;visibility:visible;mso-wrap-style:square;v-text-anchor:middle" o:gfxdata="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" fillcolor="yellow" strokecolor="black [3213]" strokeweight="1pt"/>
-                <v:shape id="Text Box 73" o:spid="_x0000_s1095" type="#_x0000_t202" style="position:absolute;left:3067;top:1736;width:4340;height:5729;visibility:visible;mso-wrap-style:square;v-text-anchor:top" o:gfxdata="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" filled="f" stroked="f" strokeweight=".5pt">
+              <v:group id="Group 70" o:spid="_x0000_s1094" style="position:absolute;margin-left:47.1pt;margin-top:.85pt;width:72.45pt;height:58.8pt;z-index:251666944" coordsize="9201,7465" o:gfxdata="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">
+                <v:shape id="Isosceles Triangle 71" o:spid="_x0000_s1095" type="#_x0000_t5" style="position:absolute;width:9201;height:7176;visibility:visible;mso-wrap-style:square;v-text-anchor:middle" o:gfxdata="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" fillcolor="yellow" strokecolor="black [3213]" strokeweight="1pt"/>
+                <v:shape id="Text Box 73" o:spid="_x0000_s1096" type="#_x0000_t202" style="position:absolute;left:3067;top:1736;width:4340;height:5729;visibility:visible;mso-wrap-style:square;v-text-anchor:top" o:gfxdata="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" filled="f" stroked="f" strokeweight=".5pt">
                   <v:textbox>
                     <w:txbxContent>
                       <w:p>
@@ -4179,7 +4370,7 @@
               </wp:anchor>
             </w:drawing>
           </mc:Choice>
-          <mc:Fallback>
+          <mc:Fallback xmlns:w15="http://schemas.microsoft.com/office/word/2012/wordml">
             <w:pict>
               <v:shape w14:anchorId="369EED7D" id="Text Box 78" o:spid="_x0000_s1096" type="#_x0000_t202" style="position:absolute;margin-left:173pt;margin-top:2.6pt;width:113pt;height:23.25pt;z-index:251642368;visibility:visible;mso-wrap-style:square;mso-wrap-distance-left:9pt;mso-wrap-distance-top:0;mso-wrap-distance-right:9pt;mso-wrap-distance-bottom:0;mso-position-horizontal:absolute;mso-position-horizontal-relative:text;mso-position-vertical:absolute;mso-position-vertical-relative:text;v-text-anchor:top" o:gfxdata="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" fillcolor="#d8d8d8 [2732]" strokecolor="black [3213]" strokeweight=".5pt">
                 <v:textbox>
@@ -4209,7 +4400,6 @@
     <w:p/>
     <w:p/>
     <w:p>
-      <w:bookmarkStart w:id="0" w:name="_GoBack"/>
       <w:r>
         <w:rPr>
           <w:noProof/>
@@ -4351,7 +4541,7 @@
               </wp:anchor>
             </w:drawing>
           </mc:Choice>
-          <mc:Fallback>
+          <mc:Fallback xmlns:w15="http://schemas.microsoft.com/office/word/2012/wordml">
             <w:pict>
               <v:group w14:anchorId="53F8422D" id="Group 74" o:spid="_x0000_s1097" style="position:absolute;margin-left:50.2pt;margin-top:22.8pt;width:72.45pt;height:58.75pt;z-index:251674112" coordsize="9201,7465" o:gfxdata="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">
                 <v:shape id="Isosceles Triangle 75" o:spid="_x0000_s1098" type="#_x0000_t5" style="position:absolute;width:9201;height:7176;visibility:visible;mso-wrap-style:square;v-text-anchor:middle" o:gfxdata="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" fillcolor="yellow" strokecolor="black [3213]" strokeweight="1pt"/>
@@ -4383,7 +4573,6 @@
           </mc:Fallback>
         </mc:AlternateContent>
       </w:r>
-      <w:bookmarkEnd w:id="0"/>
       <w:r>
         <w:rPr>
           <w:noProof/>
@@ -4456,7 +4645,7 @@
               </wp:anchor>
             </w:drawing>
           </mc:Choice>
-          <mc:Fallback>
+          <mc:Fallback xmlns:w15="http://schemas.microsoft.com/office/word/2012/wordml">
             <w:pict>
               <v:rect w14:anchorId="4175352B" id="Rectangle 85" o:spid="_x0000_s1026" style="position:absolute;margin-left:27.85pt;margin-top:.75pt;width:394.15pt;height:131.65pt;z-index:251645440;visibility:visible;mso-wrap-style:square;mso-wrap-distance-left:9pt;mso-wrap-distance-top:0;mso-wrap-distance-right:9pt;mso-wrap-distance-bottom:0;mso-position-horizontal:absolute;mso-position-horizontal-relative:text;mso-position-vertical:absolute;mso-position-vertical-relative:text;v-text-anchor:middle" o:gfxdata="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" fillcolor="#bfbfbf [2412]" strokecolor="black [3213]" strokeweight="1pt"/>
             </w:pict>
@@ -4554,7 +4743,7 @@
               </wp:anchor>
             </w:drawing>
           </mc:Choice>
-          <mc:Fallback>
+          <mc:Fallback xmlns:w15="http://schemas.microsoft.com/office/word/2012/wordml">
             <w:pict>
               <v:shape w14:anchorId="6C147CBF" id="Text Box 91" o:spid="_x0000_s1100" type="#_x0000_t202" style="position:absolute;margin-left:287pt;margin-top:70.2pt;width:113pt;height:23.2pt;z-index:251679744;visibility:visible;mso-wrap-style:square;mso-wrap-distance-left:9pt;mso-wrap-distance-top:0;mso-wrap-distance-right:9pt;mso-wrap-distance-bottom:0;mso-position-horizontal:absolute;mso-position-horizontal-relative:text;mso-position-vertical:absolute;mso-position-vertical-relative:text;v-text-anchor:top" o:gfxdata="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" fillcolor="#d8d8d8 [2732]" strokecolor="black [3213]" strokeweight=".5pt">
                 <v:textbox>
@@ -4669,7 +4858,7 @@
               </wp:anchor>
             </w:drawing>
           </mc:Choice>
-          <mc:Fallback>
+          <mc:Fallback xmlns:w15="http://schemas.microsoft.com/office/word/2012/wordml">
             <w:pict>
               <v:shape w14:anchorId="368C222A" id="Text Box 86" o:spid="_x0000_s1101" type="#_x0000_t202" style="position:absolute;margin-left:63.6pt;margin-top:69.85pt;width:113pt;height:23.2pt;z-index:251673600;visibility:visible;mso-wrap-style:square;mso-wrap-distance-left:9pt;mso-wrap-distance-top:0;mso-wrap-distance-right:9pt;mso-wrap-distance-bottom:0;mso-position-horizontal:absolute;mso-position-horizontal-relative:text;mso-position-vertical:absolute;mso-position-vertical-relative:text;v-text-anchor:top" o:gfxdata="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" fillcolor="#d8d8d8 [2732]" strokecolor="black [3213]" strokeweight=".5pt">
                 <v:textbox>
@@ -4769,7 +4958,7 @@
               </wp:anchor>
             </w:drawing>
           </mc:Choice>
-          <mc:Fallback>
+          <mc:Fallback xmlns:w15="http://schemas.microsoft.com/office/word/2012/wordml">
             <w:pict>
               <v:shape w14:anchorId="0A261E15" id="Text Box 90" o:spid="_x0000_s1102" type="#_x0000_t202" style="position:absolute;margin-left:123.1pt;margin-top:3.3pt;width:264.75pt;height:51pt;z-index:251677696;visibility:visible;mso-wrap-style:square;mso-wrap-distance-left:9pt;mso-wrap-distance-top:0;mso-wrap-distance-right:9pt;mso-wrap-distance-bottom:0;mso-position-horizontal:absolute;mso-position-horizontal-relative:text;mso-position-vertical:absolute;mso-position-vertical-relative:text;v-text-anchor:middle" o:gfxdata="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" filled="f" stroked="f" strokeweight=".5pt">
                 <v:textbox>
@@ -4798,7 +4987,7 @@
 </file>
 
 <file path=word/styles.xml><?xml version="1.0" encoding="utf-8"?>
-<w:styles xmlns:mc="http://schemas.openxmlformats.org/markup-compatibility/2006" xmlns:r="http://schemas.openxmlformats.org/officeDocument/2006/relationships" xmlns:w="http://schemas.openxmlformats.org/wordprocessingml/2006/main" xmlns:w14="http://schemas.microsoft.com/office/word/2010/wordml" xmlns:w15="http://schemas.microsoft.com/office/word/2012/wordml" mc:Ignorable="w14 w15">
+<w:styles xmlns:mc="http://schemas.openxmlformats.org/markup-compatibility/2006" xmlns:r="http://schemas.openxmlformats.org/officeDocument/2006/relationships" xmlns:w="http://schemas.openxmlformats.org/wordprocessingml/2006/main" xmlns:w14="http://schemas.microsoft.com/office/word/2010/wordml" mc:Ignorable="w14">
   <w:docDefaults>
     <w:rPrDefault>
       <w:rPr>
@@ -4814,378 +5003,334 @@
       </w:pPr>
     </w:pPrDefault>
   </w:docDefaults>
-  <w:latentStyles w:defLockedState="0" w:defUIPriority="99" w:defSemiHidden="0" w:defUnhideWhenUsed="0" w:defQFormat="0" w:count="371">
-    <w:lsdException w:name="Normal" w:uiPriority="0" w:qFormat="1"/>
-    <w:lsdException w:name="heading 1" w:uiPriority="9" w:qFormat="1"/>
-    <w:lsdException w:name="heading 2" w:semiHidden="1" w:uiPriority="9" w:unhideWhenUsed="1" w:qFormat="1"/>
-    <w:lsdException w:name="heading 3" w:semiHidden="1" w:uiPriority="9" w:unhideWhenUsed="1" w:qFormat="1"/>
-    <w:lsdException w:name="heading 4" w:semiHidden="1" w:uiPriority="9" w:unhideWhenUsed="1" w:qFormat="1"/>
-    <w:lsdException w:name="heading 5" w:semiHidden="1" w:uiPriority="9" w:unhideWhenUsed="1" w:qFormat="1"/>
-    <w:lsdException w:name="heading 6" w:semiHidden="1" w:uiPriority="9" w:unhideWhenUsed="1" w:qFormat="1"/>
-    <w:lsdException w:name="heading 7" w:semiHidden="1" w:uiPriority="9" w:unhideWhenUsed="1" w:qFormat="1"/>
-    <w:lsdException w:name="heading 8" w:semiHidden="1" w:uiPriority="9" w:unhideWhenUsed="1" w:qFormat="1"/>
-    <w:lsdException w:name="heading 9" w:semiHidden="1" w:uiPriority="9" w:unhideWhenUsed="1" w:qFormat="1"/>
-    <w:lsdException w:name="index 1" w:semiHidden="1" w:unhideWhenUsed="1"/>
-    <w:lsdException w:name="index 2" w:semiHidden="1" w:unhideWhenUsed="1"/>
-    <w:lsdException w:name="index 3" w:semiHidden="1" w:unhideWhenUsed="1"/>
-    <w:lsdException w:name="index 4" w:semiHidden="1" w:unhideWhenUsed="1"/>
-    <w:lsdException w:name="index 5" w:semiHidden="1" w:unhideWhenUsed="1"/>
-    <w:lsdException w:name="index 6" w:semiHidden="1" w:unhideWhenUsed="1"/>
-    <w:lsdException w:name="index 7" w:semiHidden="1" w:unhideWhenUsed="1"/>
-    <w:lsdException w:name="index 8" w:semiHidden="1" w:unhideWhenUsed="1"/>
-    <w:lsdException w:name="index 9" w:semiHidden="1" w:unhideWhenUsed="1"/>
-    <w:lsdException w:name="toc 1" w:semiHidden="1" w:uiPriority="39" w:unhideWhenUsed="1"/>
-    <w:lsdException w:name="toc 2" w:semiHidden="1" w:uiPriority="39" w:unhideWhenUsed="1"/>
-    <w:lsdException w:name="toc 3" w:semiHidden="1" w:uiPriority="39" w:unhideWhenUsed="1"/>
-    <w:lsdException w:name="toc 4" w:semiHidden="1" w:uiPriority="39" w:unhideWhenUsed="1"/>
-    <w:lsdException w:name="toc 5" w:semiHidden="1" w:uiPriority="39" w:unhideWhenUsed="1"/>
-    <w:lsdException w:name="toc 6" w:semiHidden="1" w:uiPriority="39" w:unhideWhenUsed="1"/>
-    <w:lsdException w:name="toc 7" w:semiHidden="1" w:uiPriority="39" w:unhideWhenUsed="1"/>
-    <w:lsdException w:name="toc 8" w:semiHidden="1" w:uiPriority="39" w:unhideWhenUsed="1"/>
-    <w:lsdException w:name="toc 9" w:semiHidden="1" w:uiPriority="39" w:unhideWhenUsed="1"/>
-    <w:lsdException w:name="Normal Indent" w:semiHidden="1" w:unhideWhenUsed="1"/>
-    <w:lsdException w:name="footnote text" w:semiHidden="1" w:unhideWhenUsed="1"/>
-    <w:lsdException w:name="annotation text" w:semiHidden="1" w:unhideWhenUsed="1"/>
-    <w:lsdException w:name="header" w:semiHidden="1" w:unhideWhenUsed="1"/>
-    <w:lsdException w:name="footer" w:semiHidden="1" w:unhideWhenUsed="1"/>
-    <w:lsdException w:name="index heading" w:semiHidden="1" w:unhideWhenUsed="1"/>
-    <w:lsdException w:name="caption" w:semiHidden="1" w:uiPriority="35" w:unhideWhenUsed="1" w:qFormat="1"/>
-    <w:lsdException w:name="table of figures" w:semiHidden="1" w:unhideWhenUsed="1"/>
-    <w:lsdException w:name="envelope address" w:semiHidden="1" w:unhideWhenUsed="1"/>
-    <w:lsdException w:name="envelope return" w:semiHidden="1" w:unhideWhenUsed="1"/>
-    <w:lsdException w:name="footnote reference" w:semiHidden="1" w:unhideWhenUsed="1"/>
-    <w:lsdException w:name="annotation reference" w:semiHidden="1" w:unhideWhenUsed="1"/>
-    <w:lsdException w:name="line number" w:semiHidden="1" w:unhideWhenUsed="1"/>
-    <w:lsdException w:name="page number" w:semiHidden="1" w:unhideWhenUsed="1"/>
-    <w:lsdException w:name="endnote reference" w:semiHidden="1" w:unhideWhenUsed="1"/>
-    <w:lsdException w:name="endnote text" w:semiHidden="1" w:unhideWhenUsed="1"/>
-    <w:lsdException w:name="table of authorities" w:semiHidden="1" w:unhideWhenUsed="1"/>
-    <w:lsdException w:name="macro" w:semiHidden="1" w:unhideWhenUsed="1"/>
-    <w:lsdException w:name="toa heading" w:semiHidden="1" w:unhideWhenUsed="1"/>
-    <w:lsdException w:name="List" w:semiHidden="1" w:unhideWhenUsed="1"/>
-    <w:lsdException w:name="List Bullet" w:semiHidden="1" w:unhideWhenUsed="1"/>
-    <w:lsdException w:name="List Number" w:semiHidden="1" w:unhideWhenUsed="1"/>
-    <w:lsdException w:name="List 2" w:semiHidden="1" w:unhideWhenUsed="1"/>
-    <w:lsdException w:name="List 3" w:semiHidden="1" w:unhideWhenUsed="1"/>
-    <w:lsdException w:name="List 4" w:semiHidden="1" w:unhideWhenUsed="1"/>
-    <w:lsdException w:name="List 5" w:semiHidden="1" w:unhideWhenUsed="1"/>
-    <w:lsdException w:name="List Bullet 2" w:semiHidden="1" w:unhideWhenUsed="1"/>
-    <w:lsdException w:name="List Bullet 3" w:semiHidden="1" w:unhideWhenUsed="1"/>
-    <w:lsdException w:name="List Bullet 4" w:semiHidden="1" w:unhideWhenUsed="1"/>
-    <w:lsdException w:name="List Bullet 5" w:semiHidden="1" w:unhideWhenUsed="1"/>
-    <w:lsdException w:name="List Number 2" w:semiHidden="1" w:unhideWhenUsed="1"/>
-    <w:lsdException w:name="List Number 3" w:semiHidden="1" w:unhideWhenUsed="1"/>
-    <w:lsdException w:name="List Number 4" w:semiHidden="1" w:unhideWhenUsed="1"/>
-    <w:lsdException w:name="List Number 5" w:semiHidden="1" w:unhideWhenUsed="1"/>
-    <w:lsdException w:name="Title" w:uiPriority="10" w:qFormat="1"/>
-    <w:lsdException w:name="Closing" w:semiHidden="1" w:unhideWhenUsed="1"/>
-    <w:lsdException w:name="Signature" w:semiHidden="1" w:unhideWhenUsed="1"/>
-    <w:lsdException w:name="Default Paragraph Font" w:semiHidden="1" w:uiPriority="1" w:unhideWhenUsed="1"/>
-    <w:lsdException w:name="Body Text" w:semiHidden="1" w:unhideWhenUsed="1"/>
-    <w:lsdException w:name="Body Text Indent" w:semiHidden="1" w:unhideWhenUsed="1"/>
-    <w:lsdException w:name="List Continue" w:semiHidden="1" w:unhideWhenUsed="1"/>
-    <w:lsdException w:name="List Continue 2" w:semiHidden="1" w:unhideWhenUsed="1"/>
-    <w:lsdException w:name="List Continue 3" w:semiHidden="1" w:unhideWhenUsed="1"/>
-    <w:lsdException w:name="List Continue 4" w:semiHidden="1" w:unhideWhenUsed="1"/>
-    <w:lsdException w:name="List Continue 5" w:semiHidden="1" w:unhideWhenUsed="1"/>
-    <w:lsdException w:name="Message Header" w:semiHidden="1" w:unhideWhenUsed="1"/>
-    <w:lsdException w:name="Subtitle" w:uiPriority="11" w:qFormat="1"/>
-    <w:lsdException w:name="Salutation" w:semiHidden="1" w:unhideWhenUsed="1"/>
-    <w:lsdException w:name="Date" w:semiHidden="1" w:unhideWhenUsed="1"/>
-    <w:lsdException w:name="Body Text First Indent" w:semiHidden="1" w:unhideWhenUsed="1"/>
-    <w:lsdException w:name="Body Text First Indent 2" w:semiHidden="1" w:unhideWhenUsed="1"/>
-    <w:lsdException w:name="Note Heading" w:semiHidden="1" w:unhideWhenUsed="1"/>
-    <w:lsdException w:name="Body Text 2" w:semiHidden="1" w:unhideWhenUsed="1"/>
-    <w:lsdException w:name="Body Text 3" w:semiHidden="1" w:unhideWhenUsed="1"/>
-    <w:lsdException w:name="Body Text Indent 2" w:semiHidden="1" w:unhideWhenUsed="1"/>
-    <w:lsdException w:name="Body Text Indent 3" w:semiHidden="1" w:unhideWhenUsed="1"/>
-    <w:lsdException w:name="Block Text" w:semiHidden="1" w:unhideWhenUsed="1"/>
-    <w:lsdException w:name="Hyperlink" w:semiHidden="1" w:unhideWhenUsed="1"/>
-    <w:lsdException w:name="FollowedHyperlink" w:semiHidden="1" w:unhideWhenUsed="1"/>
-    <w:lsdException w:name="Strong" w:uiPriority="22" w:qFormat="1"/>
-    <w:lsdException w:name="Emphasis" w:uiPriority="20" w:qFormat="1"/>
-    <w:lsdException w:name="Document Map" w:semiHidden="1" w:unhideWhenUsed="1"/>
-    <w:lsdException w:name="Plain Text" w:semiHidden="1" w:unhideWhenUsed="1"/>
-    <w:lsdException w:name="E-mail Signature" w:semiHidden="1" w:unhideWhenUsed="1"/>
-    <w:lsdException w:name="HTML Top of Form" w:semiHidden="1" w:unhideWhenUsed="1"/>
-    <w:lsdException w:name="HTML Bottom of Form" w:semiHidden="1" w:unhideWhenUsed="1"/>
-    <w:lsdException w:name="Normal (Web)" w:semiHidden="1" w:unhideWhenUsed="1"/>
-    <w:lsdException w:name="HTML Acronym" w:semiHidden="1" w:unhideWhenUsed="1"/>
-    <w:lsdException w:name="HTML Address" w:semiHidden="1" w:unhideWhenUsed="1"/>
-    <w:lsdException w:name="HTML Cite" w:semiHidden="1" w:unhideWhenUsed="1"/>
-    <w:lsdException w:name="HTML Code" w:semiHidden="1" w:unhideWhenUsed="1"/>
-    <w:lsdException w:name="HTML Definition" w:semiHidden="1" w:unhideWhenUsed="1"/>
-    <w:lsdException w:name="HTML Keyboard" w:semiHidden="1" w:unhideWhenUsed="1"/>
-    <w:lsdException w:name="HTML Preformatted" w:semiHidden="1" w:unhideWhenUsed="1"/>
-    <w:lsdException w:name="HTML Sample" w:semiHidden="1" w:unhideWhenUsed="1"/>
-    <w:lsdException w:name="HTML Typewriter" w:semiHidden="1" w:unhideWhenUsed="1"/>
-    <w:lsdException w:name="HTML Variable" w:semiHidden="1" w:unhideWhenUsed="1"/>
-    <w:lsdException w:name="Normal Table" w:semiHidden="1" w:unhideWhenUsed="1"/>
-    <w:lsdException w:name="annotation subject" w:semiHidden="1" w:unhideWhenUsed="1"/>
-    <w:lsdException w:name="No List" w:semiHidden="1" w:unhideWhenUsed="1"/>
-    <w:lsdException w:name="Outline List 1" w:semiHidden="1" w:unhideWhenUsed="1"/>
-    <w:lsdException w:name="Outline List 2" w:semiHidden="1" w:unhideWhenUsed="1"/>
-    <w:lsdException w:name="Outline List 3" w:semiHidden="1" w:unhideWhenUsed="1"/>
-    <w:lsdException w:name="Table Simple 1" w:semiHidden="1" w:unhideWhenUsed="1"/>
-    <w:lsdException w:name="Table Simple 2" w:semiHidden="1" w:unhideWhenUsed="1"/>
-    <w:lsdException w:name="Table Simple 3" w:semiHidden="1" w:unhideWhenUsed="1"/>
-    <w:lsdException w:name="Table Classic 1" w:semiHidden="1" w:unhideWhenUsed="1"/>
-    <w:lsdException w:name="Table Classic 2" w:semiHidden="1" w:unhideWhenUsed="1"/>
-    <w:lsdException w:name="Table Classic 3" w:semiHidden="1" w:unhideWhenUsed="1"/>
-    <w:lsdException w:name="Table Classic 4" w:semiHidden="1" w:unhideWhenUsed="1"/>
-    <w:lsdException w:name="Table Colorful 1" w:semiHidden="1" w:unhideWhenUsed="1"/>
-    <w:lsdException w:name="Table Colorful 2" w:semiHidden="1" w:unhideWhenUsed="1"/>
-    <w:lsdException w:name="Table Colorful 3" w:semiHidden="1" w:unhideWhenUsed="1"/>
-    <w:lsdException w:name="Table Columns 1" w:semiHidden="1" w:unhideWhenUsed="1"/>
-    <w:lsdException w:name="Table Columns 2" w:semiHidden="1" w:unhideWhenUsed="1"/>
-    <w:lsdException w:name="Table Columns 3" w:semiHidden="1" w:unhideWhenUsed="1"/>
-    <w:lsdException w:name="Table Columns 4" w:semiHidden="1" w:unhideWhenUsed="1"/>
-    <w:lsdException w:name="Table Columns 5" w:semiHidden="1" w:unhideWhenUsed="1"/>
-    <w:lsdException w:name="Table Grid 1" w:semiHidden="1" w:unhideWhenUsed="1"/>
-    <w:lsdException w:name="Table Grid 2" w:semiHidden="1" w:unhideWhenUsed="1"/>
-    <w:lsdException w:name="Table Grid 3" w:semiHidden="1" w:unhideWhenUsed="1"/>
-    <w:lsdException w:name="Table Grid 4" w:semiHidden="1" w:unhideWhenUsed="1"/>
-    <w:lsdException w:name="Table Grid 5" w:semiHidden="1" w:unhideWhenUsed="1"/>
-    <w:lsdException w:name="Table Grid 6" w:semiHidden="1" w:unhideWhenUsed="1"/>
-    <w:lsdException w:name="Table Grid 7" w:semiHidden="1" w:unhideWhenUsed="1"/>
-    <w:lsdException w:name="Table Grid 8" w:semiHidden="1" w:unhideWhenUsed="1"/>
-    <w:lsdException w:name="Table List 1" w:semiHidden="1" w:unhideWhenUsed="1"/>
-    <w:lsdException w:name="Table List 2" w:semiHidden="1" w:unhideWhenUsed="1"/>
-    <w:lsdException w:name="Table List 3" w:semiHidden="1" w:unhideWhenUsed="1"/>
-    <w:lsdException w:name="Table List 4" w:semiHidden="1" w:unhideWhenUsed="1"/>
-    <w:lsdException w:name="Table List 5" w:semiHidden="1" w:unhideWhenUsed="1"/>
-    <w:lsdException w:name="Table List 6" w:semiHidden="1" w:unhideWhenUsed="1"/>
-    <w:lsdException w:name="Table List 7" w:semiHidden="1" w:unhideWhenUsed="1"/>
-    <w:lsdException w:name="Table List 8" w:semiHidden="1" w:unhideWhenUsed="1"/>
-    <w:lsdException w:name="Table 3D effects 1" w:semiHidden="1" w:unhideWhenUsed="1"/>
-    <w:lsdException w:name="Table 3D effects 2" w:semiHidden="1" w:unhideWhenUsed="1"/>
-    <w:lsdException w:name="Table 3D effects 3" w:semiHidden="1" w:unhideWhenUsed="1"/>
-    <w:lsdException w:name="Table Contemporary" w:semiHidden="1" w:unhideWhenUsed="1"/>
-    <w:lsdException w:name="Table Elegant" w:semiHidden="1" w:unhideWhenUsed="1"/>
-    <w:lsdException w:name="Table Professional" w:semiHidden="1" w:unhideWhenUsed="1"/>
-    <w:lsdException w:name="Table Subtle 1" w:semiHidden="1" w:unhideWhenUsed="1"/>
-    <w:lsdException w:name="Table Subtle 2" w:semiHidden="1" w:unhideWhenUsed="1"/>
-    <w:lsdException w:name="Table Web 1" w:semiHidden="1" w:unhideWhenUsed="1"/>
-    <w:lsdException w:name="Table Web 2" w:semiHidden="1" w:unhideWhenUsed="1"/>
-    <w:lsdException w:name="Table Web 3" w:semiHidden="1" w:unhideWhenUsed="1"/>
-    <w:lsdException w:name="Balloon Text" w:semiHidden="1" w:unhideWhenUsed="1"/>
-    <w:lsdException w:name="Table Grid" w:uiPriority="39"/>
-    <w:lsdException w:name="Table Theme" w:semiHidden="1" w:unhideWhenUsed="1"/>
-    <w:lsdException w:name="Placeholder Text" w:semiHidden="1"/>
-    <w:lsdException w:name="No Spacing" w:uiPriority="1" w:qFormat="1"/>
-    <w:lsdException w:name="Light Shading" w:uiPriority="60"/>
-    <w:lsdException w:name="Light List" w:uiPriority="61"/>
-    <w:lsdException w:name="Light Grid" w:uiPriority="62"/>
-    <w:lsdException w:name="Medium Shading 1" w:uiPriority="63"/>
-    <w:lsdException w:name="Medium Shading 2" w:uiPriority="64"/>
-    <w:lsdException w:name="Medium List 1" w:uiPriority="65"/>
-    <w:lsdException w:name="Medium List 2" w:uiPriority="66"/>
-    <w:lsdException w:name="Medium Grid 1" w:uiPriority="67"/>
-    <w:lsdException w:name="Medium Grid 2" w:uiPriority="68"/>
-    <w:lsdException w:name="Medium Grid 3" w:uiPriority="69"/>
-    <w:lsdException w:name="Dark List" w:uiPriority="70"/>
-    <w:lsdException w:name="Colorful Shading" w:uiPriority="71"/>
-    <w:lsdException w:name="Colorful List" w:uiPriority="72"/>
-    <w:lsdException w:name="Colorful Grid" w:uiPriority="73"/>
-    <w:lsdException w:name="Light Shading Accent 1" w:uiPriority="60"/>
-    <w:lsdException w:name="Light List Accent 1" w:uiPriority="61"/>
-    <w:lsdException w:name="Light Grid Accent 1" w:uiPriority="62"/>
-    <w:lsdException w:name="Medium Shading 1 Accent 1" w:uiPriority="63"/>
-    <w:lsdException w:name="Medium Shading 2 Accent 1" w:uiPriority="64"/>
-    <w:lsdException w:name="Medium List 1 Accent 1" w:uiPriority="65"/>
-    <w:lsdException w:name="Revision" w:semiHidden="1"/>
-    <w:lsdException w:name="List Paragraph" w:uiPriority="34" w:qFormat="1"/>
-    <w:lsdException w:name="Quote" w:uiPriority="29" w:qFormat="1"/>
-    <w:lsdException w:name="Intense Quote" w:uiPriority="30" w:qFormat="1"/>
-    <w:lsdException w:name="Medium List 2 Accent 1" w:uiPriority="66"/>
-    <w:lsdException w:name="Medium Grid 1 Accent 1" w:uiPriority="67"/>
-    <w:lsdException w:name="Medium Grid 2 Accent 1" w:uiPriority="68"/>
-    <w:lsdException w:name="Medium Grid 3 Accent 1" w:uiPriority="69"/>
-    <w:lsdException w:name="Dark List Accent 1" w:uiPriority="70"/>
-    <w:lsdException w:name="Colorful Shading Accent 1" w:uiPriority="71"/>
-    <w:lsdException w:name="Colorful List Accent 1" w:uiPriority="72"/>
-    <w:lsdException w:name="Colorful Grid Accent 1" w:uiPriority="73"/>
-    <w:lsdException w:name="Light Shading Accent 2" w:uiPriority="60"/>
-    <w:lsdException w:name="Light List Accent 2" w:uiPriority="61"/>
-    <w:lsdException w:name="Light Grid Accent 2" w:uiPriority="62"/>
-    <w:lsdException w:name="Medium Shading 1 Accent 2" w:uiPriority="63"/>
-    <w:lsdException w:name="Medium Shading 2 Accent 2" w:uiPriority="64"/>
-    <w:lsdException w:name="Medium List 1 Accent 2" w:uiPriority="65"/>
-    <w:lsdException w:name="Medium List 2 Accent 2" w:uiPriority="66"/>
-    <w:lsdException w:name="Medium Grid 1 Accent 2" w:uiPriority="67"/>
-    <w:lsdException w:name="Medium Grid 2 Accent 2" w:uiPriority="68"/>
-    <w:lsdException w:name="Medium Grid 3 Accent 2" w:uiPriority="69"/>
-    <w:lsdException w:name="Dark List Accent 2" w:uiPriority="70"/>
-    <w:lsdException w:name="Colorful Shading Accent 2" w:uiPriority="71"/>
-    <w:lsdException w:name="Colorful List Accent 2" w:uiPriority="72"/>
-    <w:lsdException w:name="Colorful Grid Accent 2" w:uiPriority="73"/>
-    <w:lsdException w:name="Light Shading Accent 3" w:uiPriority="60"/>
-    <w:lsdException w:name="Light List Accent 3" w:uiPriority="61"/>
-    <w:lsdException w:name="Light Grid Accent 3" w:uiPriority="62"/>
-    <w:lsdException w:name="Medium Shading 1 Accent 3" w:uiPriority="63"/>
-    <w:lsdException w:name="Medium Shading 2 Accent 3" w:uiPriority="64"/>
-    <w:lsdException w:name="Medium List 1 Accent 3" w:uiPriority="65"/>
-    <w:lsdException w:name="Medium List 2 Accent 3" w:uiPriority="66"/>
-    <w:lsdException w:name="Medium Grid 1 Accent 3" w:uiPriority="67"/>
-    <w:lsdException w:name="Medium Grid 2 Accent 3" w:uiPriority="68"/>
-    <w:lsdException w:name="Medium Grid 3 Accent 3" w:uiPriority="69"/>
-    <w:lsdException w:name="Dark List Accent 3" w:uiPriority="70"/>
-    <w:lsdException w:name="Colorful Shading Accent 3" w:uiPriority="71"/>
-    <w:lsdException w:name="Colorful List Accent 3" w:uiPriority="72"/>
-    <w:lsdException w:name="Colorful Grid Accent 3" w:uiPriority="73"/>
-    <w:lsdException w:name="Light Shading Accent 4" w:uiPriority="60"/>
-    <w:lsdException w:name="Light List Accent 4" w:uiPriority="61"/>
-    <w:lsdException w:name="Light Grid Accent 4" w:uiPriority="62"/>
-    <w:lsdException w:name="Medium Shading 1 Accent 4" w:uiPriority="63"/>
-    <w:lsdException w:name="Medium Shading 2 Accent 4" w:uiPriority="64"/>
-    <w:lsdException w:name="Medium List 1 Accent 4" w:uiPriority="65"/>
-    <w:lsdException w:name="Medium List 2 Accent 4" w:uiPriority="66"/>
-    <w:lsdException w:name="Medium Grid 1 Accent 4" w:uiPriority="67"/>
-    <w:lsdException w:name="Medium Grid 2 Accent 4" w:uiPriority="68"/>
-    <w:lsdException w:name="Medium Grid 3 Accent 4" w:uiPriority="69"/>
-    <w:lsdException w:name="Dark List Accent 4" w:uiPriority="70"/>
-    <w:lsdException w:name="Colorful Shading Accent 4" w:uiPriority="71"/>
-    <w:lsdException w:name="Colorful List Accent 4" w:uiPriority="72"/>
-    <w:lsdException w:name="Colorful Grid Accent 4" w:uiPriority="73"/>
-    <w:lsdException w:name="Light Shading Accent 5" w:uiPriority="60"/>
-    <w:lsdException w:name="Light List Accent 5" w:uiPriority="61"/>
-    <w:lsdException w:name="Light Grid Accent 5" w:uiPriority="62"/>
-    <w:lsdException w:name="Medium Shading 1 Accent 5" w:uiPriority="63"/>
-    <w:lsdException w:name="Medium Shading 2 Accent 5" w:uiPriority="64"/>
-    <w:lsdException w:name="Medium List 1 Accent 5" w:uiPriority="65"/>
-    <w:lsdException w:name="Medium List 2 Accent 5" w:uiPriority="66"/>
-    <w:lsdException w:name="Medium Grid 1 Accent 5" w:uiPriority="67"/>
-    <w:lsdException w:name="Medium Grid 2 Accent 5" w:uiPriority="68"/>
-    <w:lsdException w:name="Medium Grid 3 Accent 5" w:uiPriority="69"/>
-    <w:lsdException w:name="Dark List Accent 5" w:uiPriority="70"/>
-    <w:lsdException w:name="Colorful Shading Accent 5" w:uiPriority="71"/>
-    <w:lsdException w:name="Colorful List Accent 5" w:uiPriority="72"/>
-    <w:lsdException w:name="Colorful Grid Accent 5" w:uiPriority="73"/>
-    <w:lsdException w:name="Light Shading Accent 6" w:uiPriority="60"/>
-    <w:lsdException w:name="Light List Accent 6" w:uiPriority="61"/>
-    <w:lsdException w:name="Light Grid Accent 6" w:uiPriority="62"/>
-    <w:lsdException w:name="Medium Shading 1 Accent 6" w:uiPriority="63"/>
-    <w:lsdException w:name="Medium Shading 2 Accent 6" w:uiPriority="64"/>
-    <w:lsdException w:name="Medium List 1 Accent 6" w:uiPriority="65"/>
-    <w:lsdException w:name="Medium List 2 Accent 6" w:uiPriority="66"/>
-    <w:lsdException w:name="Medium Grid 1 Accent 6" w:uiPriority="67"/>
-    <w:lsdException w:name="Medium Grid 2 Accent 6" w:uiPriority="68"/>
-    <w:lsdException w:name="Medium Grid 3 Accent 6" w:uiPriority="69"/>
-    <w:lsdException w:name="Dark List Accent 6" w:uiPriority="70"/>
-    <w:lsdException w:name="Colorful Shading Accent 6" w:uiPriority="71"/>
-    <w:lsdException w:name="Colorful List Accent 6" w:uiPriority="72"/>
-    <w:lsdException w:name="Colorful Grid Accent 6" w:uiPriority="73"/>
-    <w:lsdException w:name="Subtle Emphasis" w:uiPriority="19" w:qFormat="1"/>
-    <w:lsdException w:name="Intense Emphasis" w:uiPriority="21" w:qFormat="1"/>
-    <w:lsdException w:name="Subtle Reference" w:uiPriority="31" w:qFormat="1"/>
-    <w:lsdException w:name="Intense Reference" w:uiPriority="32" w:qFormat="1"/>
-    <w:lsdException w:name="Book Title" w:uiPriority="33" w:qFormat="1"/>
-    <w:lsdException w:name="Bibliography" w:semiHidden="1" w:uiPriority="37" w:unhideWhenUsed="1"/>
-    <w:lsdException w:name="TOC Heading" w:semiHidden="1" w:uiPriority="39" w:unhideWhenUsed="1" w:qFormat="1"/>
-    <w:lsdException w:name="Plain Table 1" w:uiPriority="41"/>
-    <w:lsdException w:name="Plain Table 2" w:uiPriority="42"/>
-    <w:lsdException w:name="Plain Table 3" w:uiPriority="43"/>
-    <w:lsdException w:name="Plain Table 4" w:uiPriority="44"/>
-    <w:lsdException w:name="Plain Table 5" w:uiPriority="45"/>
-    <w:lsdException w:name="Grid Table Light" w:uiPriority="40"/>
-    <w:lsdException w:name="Grid Table 1 Light" w:uiPriority="46"/>
-    <w:lsdException w:name="Grid Table 2" w:uiPriority="47"/>
-    <w:lsdException w:name="Grid Table 3" w:uiPriority="48"/>
-    <w:lsdException w:name="Grid Table 4" w:uiPriority="49"/>
-    <w:lsdException w:name="Grid Table 5 Dark" w:uiPriority="50"/>
-    <w:lsdException w:name="Grid Table 6 Colorful" w:uiPriority="51"/>
-    <w:lsdException w:name="Grid Table 7 Colorful" w:uiPriority="52"/>
-    <w:lsdException w:name="Grid Table 1 Light Accent 1" w:uiPriority="46"/>
-    <w:lsdException w:name="Grid Table 2 Accent 1" w:uiPriority="47"/>
-    <w:lsdException w:name="Grid Table 3 Accent 1" w:uiPriority="48"/>
-    <w:lsdException w:name="Grid Table 4 Accent 1" w:uiPriority="49"/>
-    <w:lsdException w:name="Grid Table 5 Dark Accent 1" w:uiPriority="50"/>
-    <w:lsdException w:name="Grid Table 6 Colorful Accent 1" w:uiPriority="51"/>
-    <w:lsdException w:name="Grid Table 7 Colorful Accent 1" w:uiPriority="52"/>
-    <w:lsdException w:name="Grid Table 1 Light Accent 2" w:uiPriority="46"/>
-    <w:lsdException w:name="Grid Table 2 Accent 2" w:uiPriority="47"/>
-    <w:lsdException w:name="Grid Table 3 Accent 2" w:uiPriority="48"/>
-    <w:lsdException w:name="Grid Table 4 Accent 2" w:uiPriority="49"/>
-    <w:lsdException w:name="Grid Table 5 Dark Accent 2" w:uiPriority="50"/>
-    <w:lsdException w:name="Grid Table 6 Colorful Accent 2" w:uiPriority="51"/>
-    <w:lsdException w:name="Grid Table 7 Colorful Accent 2" w:uiPriority="52"/>
-    <w:lsdException w:name="Grid Table 1 Light Accent 3" w:uiPriority="46"/>
-    <w:lsdException w:name="Grid Table 2 Accent 3" w:uiPriority="47"/>
-    <w:lsdException w:name="Grid Table 3 Accent 3" w:uiPriority="48"/>
-    <w:lsdException w:name="Grid Table 4 Accent 3" w:uiPriority="49"/>
-    <w:lsdException w:name="Grid Table 5 Dark Accent 3" w:uiPriority="50"/>
-    <w:lsdException w:name="Grid Table 6 Colorful Accent 3" w:uiPriority="51"/>
-    <w:lsdException w:name="Grid Table 7 Colorful Accent 3" w:uiPriority="52"/>
-    <w:lsdException w:name="Grid Table 1 Light Accent 4" w:uiPriority="46"/>
-    <w:lsdException w:name="Grid Table 2 Accent 4" w:uiPriority="47"/>
-    <w:lsdException w:name="Grid Table 3 Accent 4" w:uiPriority="48"/>
-    <w:lsdException w:name="Grid Table 4 Accent 4" w:uiPriority="49"/>
-    <w:lsdException w:name="Grid Table 5 Dark Accent 4" w:uiPriority="50"/>
-    <w:lsdException w:name="Grid Table 6 Colorful Accent 4" w:uiPriority="51"/>
-    <w:lsdException w:name="Grid Table 7 Colorful Accent 4" w:uiPriority="52"/>
-    <w:lsdException w:name="Grid Table 1 Light Accent 5" w:uiPriority="46"/>
-    <w:lsdException w:name="Grid Table 2 Accent 5" w:uiPriority="47"/>
-    <w:lsdException w:name="Grid Table 3 Accent 5" w:uiPriority="48"/>
-    <w:lsdException w:name="Grid Table 4 Accent 5" w:uiPriority="49"/>
-    <w:lsdException w:name="Grid Table 5 Dark Accent 5" w:uiPriority="50"/>
-    <w:lsdException w:name="Grid Table 6 Colorful Accent 5" w:uiPriority="51"/>
-    <w:lsdException w:name="Grid Table 7 Colorful Accent 5" w:uiPriority="52"/>
-    <w:lsdException w:name="Grid Table 1 Light Accent 6" w:uiPriority="46"/>
-    <w:lsdException w:name="Grid Table 2 Accent 6" w:uiPriority="47"/>
-    <w:lsdException w:name="Grid Table 3 Accent 6" w:uiPriority="48"/>
-    <w:lsdException w:name="Grid Table 4 Accent 6" w:uiPriority="49"/>
-    <w:lsdException w:name="Grid Table 5 Dark Accent 6" w:uiPriority="50"/>
-    <w:lsdException w:name="Grid Table 6 Colorful Accent 6" w:uiPriority="51"/>
-    <w:lsdException w:name="Grid Table 7 Colorful Accent 6" w:uiPriority="52"/>
-    <w:lsdException w:name="List Table 1 Light" w:uiPriority="46"/>
-    <w:lsdException w:name="List Table 2" w:uiPriority="47"/>
-    <w:lsdException w:name="List Table 3" w:uiPriority="48"/>
-    <w:lsdException w:name="List Table 4" w:uiPriority="49"/>
-    <w:lsdException w:name="List Table 5 Dark" w:uiPriority="50"/>
-    <w:lsdException w:name="List Table 6 Colorful" w:uiPriority="51"/>
-    <w:lsdException w:name="List Table 7 Colorful" w:uiPriority="52"/>
-    <w:lsdException w:name="List Table 1 Light Accent 1" w:uiPriority="46"/>
-    <w:lsdException w:name="List Table 2 Accent 1" w:uiPriority="47"/>
-    <w:lsdException w:name="List Table 3 Accent 1" w:uiPriority="48"/>
-    <w:lsdException w:name="List Table 4 Accent 1" w:uiPriority="49"/>
-    <w:lsdException w:name="List Table 5 Dark Accent 1" w:uiPriority="50"/>
-    <w:lsdException w:name="List Table 6 Colorful Accent 1" w:uiPriority="51"/>
-    <w:lsdException w:name="List Table 7 Colorful Accent 1" w:uiPriority="52"/>
-    <w:lsdException w:name="List Table 1 Light Accent 2" w:uiPriority="46"/>
-    <w:lsdException w:name="List Table 2 Accent 2" w:uiPriority="47"/>
-    <w:lsdException w:name="List Table 3 Accent 2" w:uiPriority="48"/>
-    <w:lsdException w:name="List Table 4 Accent 2" w:uiPriority="49"/>
-    <w:lsdException w:name="List Table 5 Dark Accent 2" w:uiPriority="50"/>
-    <w:lsdException w:name="List Table 6 Colorful Accent 2" w:uiPriority="51"/>
-    <w:lsdException w:name="List Table 7 Colorful Accent 2" w:uiPriority="52"/>
-    <w:lsdException w:name="List Table 1 Light Accent 3" w:uiPriority="46"/>
-    <w:lsdException w:name="List Table 2 Accent 3" w:uiPriority="47"/>
-    <w:lsdException w:name="List Table 3 Accent 3" w:uiPriority="48"/>
-    <w:lsdException w:name="List Table 4 Accent 3" w:uiPriority="49"/>
-    <w:lsdException w:name="List Table 5 Dark Accent 3" w:uiPriority="50"/>
-    <w:lsdException w:name="List Table 6 Colorful Accent 3" w:uiPriority="51"/>
-    <w:lsdException w:name="List Table 7 Colorful Accent 3" w:uiPriority="52"/>
-    <w:lsdException w:name="List Table 1 Light Accent 4" w:uiPriority="46"/>
-    <w:lsdException w:name="List Table 2 Accent 4" w:uiPriority="47"/>
-    <w:lsdException w:name="List Table 3 Accent 4" w:uiPriority="48"/>
-    <w:lsdException w:name="List Table 4 Accent 4" w:uiPriority="49"/>
-    <w:lsdException w:name="List Table 5 Dark Accent 4" w:uiPriority="50"/>
-    <w:lsdException w:name="List Table 6 Colorful Accent 4" w:uiPriority="51"/>
-    <w:lsdException w:name="List Table 7 Colorful Accent 4" w:uiPriority="52"/>
-    <w:lsdException w:name="List Table 1 Light Accent 5" w:uiPriority="46"/>
-    <w:lsdException w:name="List Table 2 Accent 5" w:uiPriority="47"/>
-    <w:lsdException w:name="List Table 3 Accent 5" w:uiPriority="48"/>
-    <w:lsdException w:name="List Table 4 Accent 5" w:uiPriority="49"/>
-    <w:lsdException w:name="List Table 5 Dark Accent 5" w:uiPriority="50"/>
-    <w:lsdException w:name="List Table 6 Colorful Accent 5" w:uiPriority="51"/>
-    <w:lsdException w:name="List Table 7 Colorful Accent 5" w:uiPriority="52"/>
-    <w:lsdException w:name="List Table 1 Light Accent 6" w:uiPriority="46"/>
-    <w:lsdException w:name="List Table 2 Accent 6" w:uiPriority="47"/>
-    <w:lsdException w:name="List Table 3 Accent 6" w:uiPriority="48"/>
-    <w:lsdException w:name="List Table 4 Accent 6" w:uiPriority="49"/>
-    <w:lsdException w:name="List Table 5 Dark Accent 6" w:uiPriority="50"/>
-    <w:lsdException w:name="List Table 6 Colorful Accent 6" w:uiPriority="51"/>
-    <w:lsdException w:name="List Table 7 Colorful Accent 6" w:uiPriority="52"/>
+  <w:latentStyles w:defLockedState="0" w:defUIPriority="99" w:defSemiHidden="1" w:defUnhideWhenUsed="1" w:defQFormat="0" w:count="267">
+    <w:lsdException w:name="Normal" w:semiHidden="0" w:uiPriority="0" w:unhideWhenUsed="0" w:qFormat="1"/>
+    <w:lsdException w:name="heading 1" w:semiHidden="0" w:uiPriority="9" w:unhideWhenUsed="0" w:qFormat="1"/>
+    <w:lsdException w:name="heading 2" w:uiPriority="9" w:qFormat="1"/>
+    <w:lsdException w:name="heading 3" w:uiPriority="9" w:qFormat="1"/>
+    <w:lsdException w:name="heading 4" w:uiPriority="9" w:qFormat="1"/>
+    <w:lsdException w:name="heading 5" w:uiPriority="9" w:qFormat="1"/>
+    <w:lsdException w:name="heading 6" w:uiPriority="9" w:qFormat="1"/>
+    <w:lsdException w:name="heading 7" w:uiPriority="9" w:qFormat="1"/>
+    <w:lsdException w:name="heading 8" w:uiPriority="9" w:qFormat="1"/>
+    <w:lsdException w:name="heading 9" w:uiPriority="9" w:qFormat="1"/>
+    <w:lsdException w:name="toc 1" w:uiPriority="39"/>
+    <w:lsdException w:name="toc 2" w:uiPriority="39"/>
+    <w:lsdException w:name="toc 3" w:uiPriority="39"/>
+    <w:lsdException w:name="toc 4" w:uiPriority="39"/>
+    <w:lsdException w:name="toc 5" w:uiPriority="39"/>
+    <w:lsdException w:name="toc 6" w:uiPriority="39"/>
+    <w:lsdException w:name="toc 7" w:uiPriority="39"/>
+    <w:lsdException w:name="toc 8" w:uiPriority="39"/>
+    <w:lsdException w:name="toc 9" w:uiPriority="39"/>
+    <w:lsdException w:name="caption" w:uiPriority="35" w:qFormat="1"/>
+    <w:lsdException w:name="Title" w:semiHidden="0" w:uiPriority="10" w:unhideWhenUsed="0" w:qFormat="1"/>
+    <w:lsdException w:name="Default Paragraph Font" w:uiPriority="1"/>
+    <w:lsdException w:name="Subtitle" w:semiHidden="0" w:uiPriority="11" w:unhideWhenUsed="0" w:qFormat="1"/>
+    <w:lsdException w:name="Strong" w:semiHidden="0" w:uiPriority="22" w:unhideWhenUsed="0" w:qFormat="1"/>
+    <w:lsdException w:name="Emphasis" w:semiHidden="0" w:uiPriority="20" w:unhideWhenUsed="0" w:qFormat="1"/>
+    <w:lsdException w:name="Table Grid" w:semiHidden="0" w:uiPriority="39" w:unhideWhenUsed="0"/>
+    <w:lsdException w:name="Placeholder Text" w:unhideWhenUsed="0"/>
+    <w:lsdException w:name="No Spacing" w:semiHidden="0" w:uiPriority="1" w:unhideWhenUsed="0" w:qFormat="1"/>
+    <w:lsdException w:name="Light Shading" w:semiHidden="0" w:uiPriority="60" w:unhideWhenUsed="0"/>
+    <w:lsdException w:name="Light List" w:semiHidden="0" w:uiPriority="61" w:unhideWhenUsed="0"/>
+    <w:lsdException w:name="Light Grid" w:semiHidden="0" w:uiPriority="62" w:unhideWhenUsed="0"/>
+    <w:lsdException w:name="Medium Shading 1" w:semiHidden="0" w:uiPriority="63" w:unhideWhenUsed="0"/>
+    <w:lsdException w:name="Medium Shading 2" w:semiHidden="0" w:uiPriority="64" w:unhideWhenUsed="0"/>
+    <w:lsdException w:name="Medium List 1" w:semiHidden="0" w:uiPriority="65" w:unhideWhenUsed="0"/>
+    <w:lsdException w:name="Medium List 2" w:semiHidden="0" w:uiPriority="66" w:unhideWhenUsed="0"/>
+    <w:lsdException w:name="Medium Grid 1" w:semiHidden="0" w:uiPriority="67" w:unhideWhenUsed="0"/>
+    <w:lsdException w:name="Medium Grid 2" w:semiHidden="0" w:uiPriority="68" w:unhideWhenUsed="0"/>
+    <w:lsdException w:name="Medium Grid 3" w:semiHidden="0" w:uiPriority="69" w:unhideWhenUsed="0"/>
+    <w:lsdException w:name="Dark List" w:semiHidden="0" w:uiPriority="70" w:unhideWhenUsed="0"/>
+    <w:lsdException w:name="Colorful Shading" w:semiHidden="0" w:uiPriority="71" w:unhideWhenUsed="0"/>
+    <w:lsdException w:name="Colorful List" w:semiHidden="0" w:uiPriority="72" w:unhideWhenUsed="0"/>
+    <w:lsdException w:name="Colorful Grid" w:semiHidden="0" w:uiPriority="73" w:unhideWhenUsed="0"/>
+    <w:lsdException w:name="Light Shading Accent 1" w:semiHidden="0" w:uiPriority="60" w:unhideWhenUsed="0"/>
+    <w:lsdException w:name="Light List Accent 1" w:semiHidden="0" w:uiPriority="61" w:unhideWhenUsed="0"/>
+    <w:lsdException w:name="Light Grid Accent 1" w:semiHidden="0" w:uiPriority="62" w:unhideWhenUsed="0"/>
+    <w:lsdException w:name="Medium Shading 1 Accent 1" w:semiHidden="0" w:uiPriority="63" w:unhideWhenUsed="0"/>
+    <w:lsdException w:name="Medium Shading 2 Accent 1" w:semiHidden="0" w:uiPriority="64" w:unhideWhenUsed="0"/>
+    <w:lsdException w:name="Medium List 1 Accent 1" w:semiHidden="0" w:uiPriority="65" w:unhideWhenUsed="0"/>
+    <w:lsdException w:name="Revision" w:unhideWhenUsed="0"/>
+    <w:lsdException w:name="List Paragraph" w:semiHidden="0" w:uiPriority="34" w:unhideWhenUsed="0" w:qFormat="1"/>
+    <w:lsdException w:name="Quote" w:semiHidden="0" w:uiPriority="29" w:unhideWhenUsed="0" w:qFormat="1"/>
+    <w:lsdException w:name="Intense Quote" w:semiHidden="0" w:uiPriority="30" w:unhideWhenUsed="0" w:qFormat="1"/>
+    <w:lsdException w:name="Medium List 2 Accent 1" w:semiHidden="0" w:uiPriority="66" w:unhideWhenUsed="0"/>
+    <w:lsdException w:name="Medium Grid 1 Accent 1" w:semiHidden="0" w:uiPriority="67" w:unhideWhenUsed="0"/>
+    <w:lsdException w:name="Medium Grid 2 Accent 1" w:semiHidden="0" w:uiPriority="68" w:unhideWhenUsed="0"/>
+    <w:lsdException w:name="Medium Grid 3 Accent 1" w:semiHidden="0" w:uiPriority="69" w:unhideWhenUsed="0"/>
+    <w:lsdException w:name="Dark List Accent 1" w:semiHidden="0" w:uiPriority="70" w:unhideWhenUsed="0"/>
+    <w:lsdException w:name="Colorful Shading Accent 1" w:semiHidden="0" w:uiPriority="71" w:unhideWhenUsed="0"/>
+    <w:lsdException w:name="Colorful List Accent 1" w:semiHidden="0" w:uiPriority="72" w:unhideWhenUsed="0"/>
+    <w:lsdException w:name="Colorful Grid Accent 1" w:semiHidden="0" w:uiPriority="73" w:unhideWhenUsed="0"/>
+    <w:lsdException w:name="Light Shading Accent 2" w:semiHidden="0" w:uiPriority="60" w:unhideWhenUsed="0"/>
+    <w:lsdException w:name="Light List Accent 2" w:semiHidden="0" w:uiPriority="61" w:unhideWhenUsed="0"/>
+    <w:lsdException w:name="Light Grid Accent 2" w:semiHidden="0" w:uiPriority="62" w:unhideWhenUsed="0"/>
+    <w:lsdException w:name="Medium Shading 1 Accent 2" w:semiHidden="0" w:uiPriority="63" w:unhideWhenUsed="0"/>
+    <w:lsdException w:name="Medium Shading 2 Accent 2" w:semiHidden="0" w:uiPriority="64" w:unhideWhenUsed="0"/>
+    <w:lsdException w:name="Medium List 1 Accent 2" w:semiHidden="0" w:uiPriority="65" w:unhideWhenUsed="0"/>
+    <w:lsdException w:name="Medium List 2 Accent 2" w:semiHidden="0" w:uiPriority="66" w:unhideWhenUsed="0"/>
+    <w:lsdException w:name="Medium Grid 1 Accent 2" w:semiHidden="0" w:uiPriority="67" w:unhideWhenUsed="0"/>
+    <w:lsdException w:name="Medium Grid 2 Accent 2" w:semiHidden="0" w:uiPriority="68" w:unhideWhenUsed="0"/>
+    <w:lsdException w:name="Medium Grid 3 Accent 2" w:semiHidden="0" w:uiPriority="69" w:unhideWhenUsed="0"/>
+    <w:lsdException w:name="Dark List Accent 2" w:semiHidden="0" w:uiPriority="70" w:unhideWhenUsed="0"/>
+    <w:lsdException w:name="Colorful Shading Accent 2" w:semiHidden="0" w:uiPriority="71" w:unhideWhenUsed="0"/>
+    <w:lsdException w:name="Colorful List Accent 2" w:semiHidden="0" w:uiPriority="72" w:unhideWhenUsed="0"/>
+    <w:lsdException w:name="Colorful Grid Accent 2" w:semiHidden="0" w:uiPriority="73" w:unhideWhenUsed="0"/>
+    <w:lsdException w:name="Light Shading Accent 3" w:semiHidden="0" w:uiPriority="60" w:unhideWhenUsed="0"/>
+    <w:lsdException w:name="Light List Accent 3" w:semiHidden="0" w:uiPriority="61" w:unhideWhenUsed="0"/>
+    <w:lsdException w:name="Light Grid Accent 3" w:semiHidden="0" w:uiPriority="62" w:unhideWhenUsed="0"/>
+    <w:lsdException w:name="Medium Shading 1 Accent 3" w:semiHidden="0" w:uiPriority="63" w:unhideWhenUsed="0"/>
+    <w:lsdException w:name="Medium Shading 2 Accent 3" w:semiHidden="0" w:uiPriority="64" w:unhideWhenUsed="0"/>
+    <w:lsdException w:name="Medium List 1 Accent 3" w:semiHidden="0" w:uiPriority="65" w:unhideWhenUsed="0"/>
+    <w:lsdException w:name="Medium List 2 Accent 3" w:semiHidden="0" w:uiPriority="66" w:unhideWhenUsed="0"/>
+    <w:lsdException w:name="Medium Grid 1 Accent 3" w:semiHidden="0" w:uiPriority="67" w:unhideWhenUsed="0"/>
+    <w:lsdException w:name="Medium Grid 2 Accent 3" w:semiHidden="0" w:uiPriority="68" w:unhideWhenUsed="0"/>
+    <w:lsdException w:name="Medium Grid 3 Accent 3" w:semiHidden="0" w:uiPriority="69" w:unhideWhenUsed="0"/>
+    <w:lsdException w:name="Dark List Accent 3" w:semiHidden="0" w:uiPriority="70" w:unhideWhenUsed="0"/>
+    <w:lsdException w:name="Colorful Shading Accent 3" w:semiHidden="0" w:uiPriority="71" w:unhideWhenUsed="0"/>
+    <w:lsdException w:name="Colorful List Accent 3" w:semiHidden="0" w:uiPriority="72" w:unhideWhenUsed="0"/>
+    <w:lsdException w:name="Colorful Grid Accent 3" w:semiHidden="0" w:uiPriority="73" w:unhideWhenUsed="0"/>
+    <w:lsdException w:name="Light Shading Accent 4" w:semiHidden="0" w:uiPriority="60" w:unhideWhenUsed="0"/>
+    <w:lsdException w:name="Light List Accent 4" w:semiHidden="0" w:uiPriority="61" w:unhideWhenUsed="0"/>
+    <w:lsdException w:name="Light Grid Accent 4" w:semiHidden="0" w:uiPriority="62" w:unhideWhenUsed="0"/>
+    <w:lsdException w:name="Medium Shading 1 Accent 4" w:semiHidden="0" w:uiPriority="63" w:unhideWhenUsed="0"/>
+    <w:lsdException w:name="Medium Shading 2 Accent 4" w:semiHidden="0" w:uiPriority="64" w:unhideWhenUsed="0"/>
+    <w:lsdException w:name="Medium List 1 Accent 4" w:semiHidden="0" w:uiPriority="65" w:unhideWhenUsed="0"/>
+    <w:lsdException w:name="Medium List 2 Accent 4" w:semiHidden="0" w:uiPriority="66" w:unhideWhenUsed="0"/>
+    <w:lsdException w:name="Medium Grid 1 Accent 4" w:semiHidden="0" w:uiPriority="67" w:unhideWhenUsed="0"/>
+    <w:lsdException w:name="Medium Grid 2 Accent 4" w:semiHidden="0" w:uiPriority="68" w:unhideWhenUsed="0"/>
+    <w:lsdException w:name="Medium Grid 3 Accent 4" w:semiHidden="0" w:uiPriority="69" w:unhideWhenUsed="0"/>
+    <w:lsdException w:name="Dark List Accent 4" w:semiHidden="0" w:uiPriority="70" w:unhideWhenUsed="0"/>
+    <w:lsdException w:name="Colorful Shading Accent 4" w:semiHidden="0" w:uiPriority="71" w:unhideWhenUsed="0"/>
+    <w:lsdException w:name="Colorful List Accent 4" w:semiHidden="0" w:uiPriority="72" w:unhideWhenUsed="0"/>
+    <w:lsdException w:name="Colorful Grid Accent 4" w:semiHidden="0" w:uiPriority="73" w:unhideWhenUsed="0"/>
+    <w:lsdException w:name="Light Shading Accent 5" w:semiHidden="0" w:uiPriority="60" w:unhideWhenUsed="0"/>
+    <w:lsdException w:name="Light List Accent 5" w:semiHidden="0" w:uiPriority="61" w:unhideWhenUsed="0"/>
+    <w:lsdException w:name="Light Grid Accent 5" w:semiHidden="0" w:uiPriority="62" w:unhideWhenUsed="0"/>
+    <w:lsdException w:name="Medium Shading 1 Accent 5" w:semiHidden="0" w:uiPriority="63" w:unhideWhenUsed="0"/>
+    <w:lsdException w:name="Medium Shading 2 Accent 5" w:semiHidden="0" w:uiPriority="64" w:unhideWhenUsed="0"/>
+    <w:lsdException w:name="Medium List 1 Accent 5" w:semiHidden="0" w:uiPriority="65" w:unhideWhenUsed="0"/>
+    <w:lsdException w:name="Medium List 2 Accent 5" w:semiHidden="0" w:uiPriority="66" w:unhideWhenUsed="0"/>
+    <w:lsdException w:name="Medium Grid 1 Accent 5" w:semiHidden="0" w:uiPriority="67" w:unhideWhenUsed="0"/>
+    <w:lsdException w:name="Medium Grid 2 Accent 5" w:semiHidden="0" w:uiPriority="68" w:unhideWhenUsed="0"/>
+    <w:lsdException w:name="Medium Grid 3 Accent 5" w:semiHidden="0" w:uiPriority="69" w:unhideWhenUsed="0"/>
+    <w:lsdException w:name="Dark List Accent 5" w:semiHidden="0" w:uiPriority="70" w:unhideWhenUsed="0"/>
+    <w:lsdException w:name="Colorful Shading Accent 5" w:semiHidden="0" w:uiPriority="71" w:unhideWhenUsed="0"/>
+    <w:lsdException w:name="Colorful List Accent 5" w:semiHidden="0" w:uiPriority="72" w:unhideWhenUsed="0"/>
+    <w:lsdException w:name="Colorful Grid Accent 5" w:semiHidden="0" w:uiPriority="73" w:unhideWhenUsed="0"/>
+    <w:lsdException w:name="Light Shading Accent 6" w:semiHidden="0" w:uiPriority="60" w:unhideWhenUsed="0"/>
+    <w:lsdException w:name="Light List Accent 6" w:semiHidden="0" w:uiPriority="61" w:unhideWhenUsed="0"/>
+    <w:lsdException w:name="Light Grid Accent 6" w:semiHidden="0" w:uiPriority="62" w:unhideWhenUsed="0"/>
+    <w:lsdException w:name="Medium Shading 1 Accent 6" w:semiHidden="0" w:uiPriority="63" w:unhideWhenUsed="0"/>
+    <w:lsdException w:name="Medium Shading 2 Accent 6" w:semiHidden="0" w:uiPriority="64" w:unhideWhenUsed="0"/>
+    <w:lsdException w:name="Medium List 1 Accent 6" w:semiHidden="0" w:uiPriority="65" w:unhideWhenUsed="0"/>
+    <w:lsdException w:name="Medium List 2 Accent 6" w:semiHidden="0" w:uiPriority="66" w:unhideWhenUsed="0"/>
+    <w:lsdException w:name="Medium Grid 1 Accent 6" w:semiHidden="0" w:uiPriority="67" w:unhideWhenUsed="0"/>
+    <w:lsdException w:name="Medium Grid 2 Accent 6" w:semiHidden="0" w:uiPriority="68" w:unhideWhenUsed="0"/>
+    <w:lsdException w:name="Medium Grid 3 Accent 6" w:semiHidden="0" w:uiPriority="69" w:unhideWhenUsed="0"/>
+    <w:lsdException w:name="Dark List Accent 6" w:semiHidden="0" w:uiPriority="70" w:unhideWhenUsed="0"/>
+    <w:lsdException w:name="Colorful Shading Accent 6" w:semiHidden="0" w:uiPriority="71" w:unhideWhenUsed="0"/>
+    <w:lsdException w:name="Colorful List Accent 6" w:semiHidden="0" w:uiPriority="72" w:unhideWhenUsed="0"/>
+    <w:lsdException w:name="Colorful Grid Accent 6" w:semiHidden="0" w:uiPriority="73" w:unhideWhenUsed="0"/>
+    <w:lsdException w:name="Subtle Emphasis" w:semiHidden="0" w:uiPriority="19" w:unhideWhenUsed="0" w:qFormat="1"/>
+    <w:lsdException w:name="Intense Emphasis" w:semiHidden="0" w:uiPriority="21" w:unhideWhenUsed="0" w:qFormat="1"/>
+    <w:lsdException w:name="Subtle Reference" w:semiHidden="0" w:uiPriority="31" w:unhideWhenUsed="0" w:qFormat="1"/>
+    <w:lsdException w:name="Intense Reference" w:semiHidden="0" w:uiPriority="32" w:unhideWhenUsed="0" w:qFormat="1"/>
+    <w:lsdException w:name="Book Title" w:semiHidden="0" w:uiPriority="33" w:unhideWhenUsed="0" w:qFormat="1"/>
+    <w:lsdException w:name="Bibliography" w:uiPriority="37"/>
+    <w:lsdException w:name="TOC Heading" w:uiPriority="39" w:qFormat="1"/>
+  </w:latentStyles>
+  <w:style w:type="paragraph" w:default="1" w:styleId="Normal">
+    <w:name w:val="Normal"/>
+    <w:qFormat/>
+  </w:style>
+  <w:style w:type="character" w:default="1" w:styleId="DefaultParagraphFont">
+    <w:name w:val="Default Paragraph Font"/>
+    <w:uiPriority w:val="1"/>
+    <w:semiHidden/>
+    <w:unhideWhenUsed/>
+  </w:style>
+  <w:style w:type="table" w:default="1" w:styleId="TableNormal">
+    <w:name w:val="Normal Table"/>
+    <w:uiPriority w:val="99"/>
+    <w:semiHidden/>
+    <w:unhideWhenUsed/>
+    <w:tblPr>
+      <w:tblInd w:w="0" w:type="dxa"/>
+      <w:tblCellMar>
+        <w:top w:w="0" w:type="dxa"/>
+        <w:left w:w="108" w:type="dxa"/>
+        <w:bottom w:w="0" w:type="dxa"/>
+        <w:right w:w="108" w:type="dxa"/>
+      </w:tblCellMar>
+    </w:tblPr>
+  </w:style>
+  <w:style w:type="numbering" w:default="1" w:styleId="NoList">
+    <w:name w:val="No List"/>
+    <w:uiPriority w:val="99"/>
+    <w:semiHidden/>
+    <w:unhideWhenUsed/>
+  </w:style>
+</w:styles>
+</file>
+
+<file path=word/stylesWithEffects.xml><?xml version="1.0" encoding="utf-8"?>
+<w:styles xmlns:wpc="http://schemas.microsoft.com/office/word/2010/wordprocessingCanvas" xmlns:mc="http://schemas.openxmlformats.org/markup-compatibility/2006" xmlns:o="urn:schemas-microsoft-com:office:office" xmlns:r="http://schemas.openxmlformats.org/officeDocument/2006/relationships" xmlns:m="http://schemas.openxmlformats.org/officeDocument/2006/math" xmlns:v="urn:schemas-microsoft-com:vml" xmlns:wp14="http://schemas.microsoft.com/office/word/2010/wordprocessingDrawing" xmlns:wp="http://schemas.openxmlformats.org/drawingml/2006/wordprocessingDrawing" xmlns:w10="urn:schemas-microsoft-com:office:word" xmlns:w="http://schemas.openxmlformats.org/wordprocessingml/2006/main" xmlns:w14="http://schemas.microsoft.com/office/word/2010/wordml" xmlns:wpg="http://schemas.microsoft.com/office/word/2010/wordprocessingGroup" xmlns:wpi="http://schemas.microsoft.com/office/word/2010/wordprocessingInk" xmlns:wne="http://schemas.microsoft.com/office/word/2006/wordml" xmlns:wps="http://schemas.microsoft.com/office/word/2010/wordprocessingShape" mc:Ignorable="w14 wp14">
+  <w:docDefaults>
+    <w:rPrDefault>
+      <w:rPr>
+        <w:rFonts w:asciiTheme="minorHAnsi" w:eastAsiaTheme="minorHAnsi" w:hAnsiTheme="minorHAnsi" w:cstheme="minorBidi"/>
+        <w:sz w:val="22"/>
+        <w:szCs w:val="22"/>
+        <w:lang w:val="en-GB" w:eastAsia="en-US" w:bidi="ar-SA"/>
+      </w:rPr>
+    </w:rPrDefault>
+    <w:pPrDefault>
+      <w:pPr>
+        <w:spacing w:after="160" w:line="259" w:lineRule="auto"/>
+      </w:pPr>
+    </w:pPrDefault>
+  </w:docDefaults>
+  <w:latentStyles w:defLockedState="0" w:defUIPriority="99" w:defSemiHidden="1" w:defUnhideWhenUsed="1" w:defQFormat="0" w:count="267">
+    <w:lsdException w:name="Normal" w:semiHidden="0" w:uiPriority="0" w:unhideWhenUsed="0" w:qFormat="1"/>
+    <w:lsdException w:name="heading 1" w:semiHidden="0" w:uiPriority="9" w:unhideWhenUsed="0" w:qFormat="1"/>
+    <w:lsdException w:name="heading 2" w:uiPriority="9" w:qFormat="1"/>
+    <w:lsdException w:name="heading 3" w:uiPriority="9" w:qFormat="1"/>
+    <w:lsdException w:name="heading 4" w:uiPriority="9" w:qFormat="1"/>
+    <w:lsdException w:name="heading 5" w:uiPriority="9" w:qFormat="1"/>
+    <w:lsdException w:name="heading 6" w:uiPriority="9" w:qFormat="1"/>
+    <w:lsdException w:name="heading 7" w:uiPriority="9" w:qFormat="1"/>
+    <w:lsdException w:name="heading 8" w:uiPriority="9" w:qFormat="1"/>
+    <w:lsdException w:name="heading 9" w:uiPriority="9" w:qFormat="1"/>
+    <w:lsdException w:name="toc 1" w:uiPriority="39"/>
+    <w:lsdException w:name="toc 2" w:uiPriority="39"/>
+    <w:lsdException w:name="toc 3" w:uiPriority="39"/>
+    <w:lsdException w:name="toc 4" w:uiPriority="39"/>
+    <w:lsdException w:name="toc 5" w:uiPriority="39"/>
+    <w:lsdException w:name="toc 6" w:uiPriority="39"/>
+    <w:lsdException w:name="toc 7" w:uiPriority="39"/>
+    <w:lsdException w:name="toc 8" w:uiPriority="39"/>
+    <w:lsdException w:name="toc 9" w:uiPriority="39"/>
+    <w:lsdException w:name="caption" w:uiPriority="35" w:qFormat="1"/>
+    <w:lsdException w:name="Title" w:semiHidden="0" w:uiPriority="10" w:unhideWhenUsed="0" w:qFormat="1"/>
+    <w:lsdException w:name="Default Paragraph Font" w:uiPriority="1"/>
+    <w:lsdException w:name="Subtitle" w:semiHidden="0" w:uiPriority="11" w:unhideWhenUsed="0" w:qFormat="1"/>
+    <w:lsdException w:name="Strong" w:semiHidden="0" w:uiPriority="22" w:unhideWhenUsed="0" w:qFormat="1"/>
+    <w:lsdException w:name="Emphasis" w:semiHidden="0" w:uiPriority="20" w:unhideWhenUsed="0" w:qFormat="1"/>
+    <w:lsdException w:name="Table Grid" w:semiHidden="0" w:uiPriority="39" w:unhideWhenUsed="0"/>
+    <w:lsdException w:name="Placeholder Text" w:unhideWhenUsed="0"/>
+    <w:lsdException w:name="No Spacing" w:semiHidden="0" w:uiPriority="1" w:unhideWhenUsed="0" w:qFormat="1"/>
+    <w:lsdException w:name="Light Shading" w:semiHidden="0" w:uiPriority="60" w:unhideWhenUsed="0"/>
+    <w:lsdException w:name="Light List" w:semiHidden="0" w:uiPriority="61" w:unhideWhenUsed="0"/>
+    <w:lsdException w:name="Light Grid" w:semiHidden="0" w:uiPriority="62" w:unhideWhenUsed="0"/>
+    <w:lsdException w:name="Medium Shading 1" w:semiHidden="0" w:uiPriority="63" w:unhideWhenUsed="0"/>
+    <w:lsdException w:name="Medium Shading 2" w:semiHidden="0" w:uiPriority="64" w:unhideWhenUsed="0"/>
+    <w:lsdException w:name="Medium List 1" w:semiHidden="0" w:uiPriority="65" w:unhideWhenUsed="0"/>
+    <w:lsdException w:name="Medium List 2" w:semiHidden="0" w:uiPriority="66" w:unhideWhenUsed="0"/>
+    <w:lsdException w:name="Medium Grid 1" w:semiHidden="0" w:uiPriority="67" w:unhideWhenUsed="0"/>
+    <w:lsdException w:name="Medium Grid 2" w:semiHidden="0" w:uiPriority="68" w:unhideWhenUsed="0"/>
+    <w:lsdException w:name="Medium Grid 3" w:semiHidden="0" w:uiPriority="69" w:unhideWhenUsed="0"/>
+    <w:lsdException w:name="Dark List" w:semiHidden="0" w:uiPriority="70" w:unhideWhenUsed="0"/>
+    <w:lsdException w:name="Colorful Shading" w:semiHidden="0" w:uiPriority="71" w:unhideWhenUsed="0"/>
+    <w:lsdException w:name="Colorful List" w:semiHidden="0" w:uiPriority="72" w:unhideWhenUsed="0"/>
+    <w:lsdException w:name="Colorful Grid" w:semiHidden="0" w:uiPriority="73" w:unhideWhenUsed="0"/>
+    <w:lsdException w:name="Light Shading Accent 1" w:semiHidden="0" w:uiPriority="60" w:unhideWhenUsed="0"/>
+    <w:lsdException w:name="Light List Accent 1" w:semiHidden="0" w:uiPriority="61" w:unhideWhenUsed="0"/>
+    <w:lsdException w:name="Light Grid Accent 1" w:semiHidden="0" w:uiPriority="62" w:unhideWhenUsed="0"/>
+    <w:lsdException w:name="Medium Shading 1 Accent 1" w:semiHidden="0" w:uiPriority="63" w:unhideWhenUsed="0"/>
+    <w:lsdException w:name="Medium Shading 2 Accent 1" w:semiHidden="0" w:uiPriority="64" w:unhideWhenUsed="0"/>
+    <w:lsdException w:name="Medium List 1 Accent 1" w:semiHidden="0" w:uiPriority="65" w:unhideWhenUsed="0"/>
+    <w:lsdException w:name="Revision" w:unhideWhenUsed="0"/>
+    <w:lsdException w:name="List Paragraph" w:semiHidden="0" w:uiPriority="34" w:unhideWhenUsed="0" w:qFormat="1"/>
+    <w:lsdException w:name="Quote" w:semiHidden="0" w:uiPriority="29" w:unhideWhenUsed="0" w:qFormat="1"/>
+    <w:lsdException w:name="Intense Quote" w:semiHidden="0" w:uiPriority="30" w:unhideWhenUsed="0" w:qFormat="1"/>
+    <w:lsdException w:name="Medium List 2 Accent 1" w:semiHidden="0" w:uiPriority="66" w:unhideWhenUsed="0"/>
+    <w:lsdException w:name="Medium Grid 1 Accent 1" w:semiHidden="0" w:uiPriority="67" w:unhideWhenUsed="0"/>
+    <w:lsdException w:name="Medium Grid 2 Accent 1" w:semiHidden="0" w:uiPriority="68" w:unhideWhenUsed="0"/>
+    <w:lsdException w:name="Medium Grid 3 Accent 1" w:semiHidden="0" w:uiPriority="69" w:unhideWhenUsed="0"/>
+    <w:lsdException w:name="Dark List Accent 1" w:semiHidden="0" w:uiPriority="70" w:unhideWhenUsed="0"/>
+    <w:lsdException w:name="Colorful Shading Accent 1" w:semiHidden="0" w:uiPriority="71" w:unhideWhenUsed="0"/>
+    <w:lsdException w:name="Colorful List Accent 1" w:semiHidden="0" w:uiPriority="72" w:unhideWhenUsed="0"/>
+    <w:lsdException w:name="Colorful Grid Accent 1" w:semiHidden="0" w:uiPriority="73" w:unhideWhenUsed="0"/>
+    <w:lsdException w:name="Light Shading Accent 2" w:semiHidden="0" w:uiPriority="60" w:unhideWhenUsed="0"/>
+    <w:lsdException w:name="Light List Accent 2" w:semiHidden="0" w:uiPriority="61" w:unhideWhenUsed="0"/>
+    <w:lsdException w:name="Light Grid Accent 2" w:semiHidden="0" w:uiPriority="62" w:unhideWhenUsed="0"/>
+    <w:lsdException w:name="Medium Shading 1 Accent 2" w:semiHidden="0" w:uiPriority="63" w:unhideWhenUsed="0"/>
+    <w:lsdException w:name="Medium Shading 2 Accent 2" w:semiHidden="0" w:uiPriority="64" w:unhideWhenUsed="0"/>
+    <w:lsdException w:name="Medium List 1 Accent 2" w:semiHidden="0" w:uiPriority="65" w:unhideWhenUsed="0"/>
+    <w:lsdException w:name="Medium List 2 Accent 2" w:semiHidden="0" w:uiPriority="66" w:unhideWhenUsed="0"/>
+    <w:lsdException w:name="Medium Grid 1 Accent 2" w:semiHidden="0" w:uiPriority="67" w:unhideWhenUsed="0"/>
+    <w:lsdException w:name="Medium Grid 2 Accent 2" w:semiHidden="0" w:uiPriority="68" w:unhideWhenUsed="0"/>
+    <w:lsdException w:name="Medium Grid 3 Accent 2" w:semiHidden="0" w:uiPriority="69" w:unhideWhenUsed="0"/>
+    <w:lsdException w:name="Dark List Accent 2" w:semiHidden="0" w:uiPriority="70" w:unhideWhenUsed="0"/>
+    <w:lsdException w:name="Colorful Shading Accent 2" w:semiHidden="0" w:uiPriority="71" w:unhideWhenUsed="0"/>
+    <w:lsdException w:name="Colorful List Accent 2" w:semiHidden="0" w:uiPriority="72" w:unhideWhenUsed="0"/>
+    <w:lsdException w:name="Colorful Grid Accent 2" w:semiHidden="0" w:uiPriority="73" w:unhideWhenUsed="0"/>
+    <w:lsdException w:name="Light Shading Accent 3" w:semiHidden="0" w:uiPriority="60" w:unhideWhenUsed="0"/>
+    <w:lsdException w:name="Light List Accent 3" w:semiHidden="0" w:uiPriority="61" w:unhideWhenUsed="0"/>
+    <w:lsdException w:name="Light Grid Accent 3" w:semiHidden="0" w:uiPriority="62" w:unhideWhenUsed="0"/>
+    <w:lsdException w:name="Medium Shading 1 Accent 3" w:semiHidden="0" w:uiPriority="63" w:unhideWhenUsed="0"/>
+    <w:lsdException w:name="Medium Shading 2 Accent 3" w:semiHidden="0" w:uiPriority="64" w:unhideWhenUsed="0"/>
+    <w:lsdException w:name="Medium List 1 Accent 3" w:semiHidden="0" w:uiPriority="65" w:unhideWhenUsed="0"/>
+    <w:lsdException w:name="Medium List 2 Accent 3" w:semiHidden="0" w:uiPriority="66" w:unhideWhenUsed="0"/>
+    <w:lsdException w:name="Medium Grid 1 Accent 3" w:semiHidden="0" w:uiPriority="67" w:unhideWhenUsed="0"/>
+    <w:lsdException w:name="Medium Grid 2 Accent 3" w:semiHidden="0" w:uiPriority="68" w:unhideWhenUsed="0"/>
+    <w:lsdException w:name="Medium Grid 3 Accent 3" w:semiHidden="0" w:uiPriority="69" w:unhideWhenUsed="0"/>
+    <w:lsdException w:name="Dark List Accent 3" w:semiHidden="0" w:uiPriority="70" w:unhideWhenUsed="0"/>
+    <w:lsdException w:name="Colorful Shading Accent 3" w:semiHidden="0" w:uiPriority="71" w:unhideWhenUsed="0"/>
+    <w:lsdException w:name="Colorful List Accent 3" w:semiHidden="0" w:uiPriority="72" w:unhideWhenUsed="0"/>
+    <w:lsdException w:name="Colorful Grid Accent 3" w:semiHidden="0" w:uiPriority="73" w:unhideWhenUsed="0"/>
+    <w:lsdException w:name="Light Shading Accent 4" w:semiHidden="0" w:uiPriority="60" w:unhideWhenUsed="0"/>
+    <w:lsdException w:name="Light List Accent 4" w:semiHidden="0" w:uiPriority="61" w:unhideWhenUsed="0"/>
+    <w:lsdException w:name="Light Grid Accent 4" w:semiHidden="0" w:uiPriority="62" w:unhideWhenUsed="0"/>
+    <w:lsdException w:name="Medium Shading 1 Accent 4" w:semiHidden="0" w:uiPriority="63" w:unhideWhenUsed="0"/>
+    <w:lsdException w:name="Medium Shading 2 Accent 4" w:semiHidden="0" w:uiPriority="64" w:unhideWhenUsed="0"/>
+    <w:lsdException w:name="Medium List 1 Accent 4" w:semiHidden="0" w:uiPriority="65" w:unhideWhenUsed="0"/>
+    <w:lsdException w:name="Medium List 2 Accent 4" w:semiHidden="0" w:uiPriority="66" w:unhideWhenUsed="0"/>
+    <w:lsdException w:name="Medium Grid 1 Accent 4" w:semiHidden="0" w:uiPriority="67" w:unhideWhenUsed="0"/>
+    <w:lsdException w:name="Medium Grid 2 Accent 4" w:semiHidden="0" w:uiPriority="68" w:unhideWhenUsed="0"/>
+    <w:lsdException w:name="Medium Grid 3 Accent 4" w:semiHidden="0" w:uiPriority="69" w:unhideWhenUsed="0"/>
+    <w:lsdException w:name="Dark List Accent 4" w:semiHidden="0" w:uiPriority="70" w:unhideWhenUsed="0"/>
+    <w:lsdException w:name="Colorful Shading Accent 4" w:semiHidden="0" w:uiPriority="71" w:unhideWhenUsed="0"/>
+    <w:lsdException w:name="Colorful List Accent 4" w:semiHidden="0" w:uiPriority="72" w:unhideWhenUsed="0"/>
+    <w:lsdException w:name="Colorful Grid Accent 4" w:semiHidden="0" w:uiPriority="73" w:unhideWhenUsed="0"/>
+    <w:lsdException w:name="Light Shading Accent 5" w:semiHidden="0" w:uiPriority="60" w:unhideWhenUsed="0"/>
+    <w:lsdException w:name="Light List Accent 5" w:semiHidden="0" w:uiPriority="61" w:unhideWhenUsed="0"/>
+    <w:lsdException w:name="Light Grid Accent 5" w:semiHidden="0" w:uiPriority="62" w:unhideWhenUsed="0"/>
+    <w:lsdException w:name="Medium Shading 1 Accent 5" w:semiHidden="0" w:uiPriority="63" w:unhideWhenUsed="0"/>
+    <w:lsdException w:name="Medium Shading 2 Accent 5" w:semiHidden="0" w:uiPriority="64" w:unhideWhenUsed="0"/>
+    <w:lsdException w:name="Medium List 1 Accent 5" w:semiHidden="0" w:uiPriority="65" w:unhideWhenUsed="0"/>
+    <w:lsdException w:name="Medium List 2 Accent 5" w:semiHidden="0" w:uiPriority="66" w:unhideWhenUsed="0"/>
+    <w:lsdException w:name="Medium Grid 1 Accent 5" w:semiHidden="0" w:uiPriority="67" w:unhideWhenUsed="0"/>
+    <w:lsdException w:name="Medium Grid 2 Accent 5" w:semiHidden="0" w:uiPriority="68" w:unhideWhenUsed="0"/>
+    <w:lsdException w:name="Medium Grid 3 Accent 5" w:semiHidden="0" w:uiPriority="69" w:unhideWhenUsed="0"/>
+    <w:lsdException w:name="Dark List Accent 5" w:semiHidden="0" w:uiPriority="70" w:unhideWhenUsed="0"/>
+    <w:lsdException w:name="Colorful Shading Accent 5" w:semiHidden="0" w:uiPriority="71" w:unhideWhenUsed="0"/>
+    <w:lsdException w:name="Colorful List Accent 5" w:semiHidden="0" w:uiPriority="72" w:unhideWhenUsed="0"/>
+    <w:lsdException w:name="Colorful Grid Accent 5" w:semiHidden="0" w:uiPriority="73" w:unhideWhenUsed="0"/>
+    <w:lsdException w:name="Light Shading Accent 6" w:semiHidden="0" w:uiPriority="60" w:unhideWhenUsed="0"/>
+    <w:lsdException w:name="Light List Accent 6" w:semiHidden="0" w:uiPriority="61" w:unhideWhenUsed="0"/>
+    <w:lsdException w:name="Light Grid Accent 6" w:semiHidden="0" w:uiPriority="62" w:unhideWhenUsed="0"/>
+    <w:lsdException w:name="Medium Shading 1 Accent 6" w:semiHidden="0" w:uiPriority="63" w:unhideWhenUsed="0"/>
+    <w:lsdException w:name="Medium Shading 2 Accent 6" w:semiHidden="0" w:uiPriority="64" w:unhideWhenUsed="0"/>
+    <w:lsdException w:name="Medium List 1 Accent 6" w:semiHidden="0" w:uiPriority="65" w:unhideWhenUsed="0"/>
+    <w:lsdException w:name="Medium List 2 Accent 6" w:semiHidden="0" w:uiPriority="66" w:unhideWhenUsed="0"/>
+    <w:lsdException w:name="Medium Grid 1 Accent 6" w:semiHidden="0" w:uiPriority="67" w:unhideWhenUsed="0"/>
+    <w:lsdException w:name="Medium Grid 2 Accent 6" w:semiHidden="0" w:uiPriority="68" w:unhideWhenUsed="0"/>
+    <w:lsdException w:name="Medium Grid 3 Accent 6" w:semiHidden="0" w:uiPriority="69" w:unhideWhenUsed="0"/>
+    <w:lsdException w:name="Dark List Accent 6" w:semiHidden="0" w:uiPriority="70" w:unhideWhenUsed="0"/>
+    <w:lsdException w:name="Colorful Shading Accent 6" w:semiHidden="0" w:uiPriority="71" w:unhideWhenUsed="0"/>
+    <w:lsdException w:name="Colorful List Accent 6" w:semiHidden="0" w:uiPriority="72" w:unhideWhenUsed="0"/>
+    <w:lsdException w:name="Colorful Grid Accent 6" w:semiHidden="0" w:uiPriority="73" w:unhideWhenUsed="0"/>
+    <w:lsdException w:name="Subtle Emphasis" w:semiHidden="0" w:uiPriority="19" w:unhideWhenUsed="0" w:qFormat="1"/>
+    <w:lsdException w:name="Intense Emphasis" w:semiHidden="0" w:uiPriority="21" w:unhideWhenUsed="0" w:qFormat="1"/>
+    <w:lsdException w:name="Subtle Reference" w:semiHidden="0" w:uiPriority="31" w:unhideWhenUsed="0" w:qFormat="1"/>
+    <w:lsdException w:name="Intense Reference" w:semiHidden="0" w:uiPriority="32" w:unhideWhenUsed="0" w:qFormat="1"/>
+    <w:lsdException w:name="Book Title" w:semiHidden="0" w:uiPriority="33" w:unhideWhenUsed="0" w:qFormat="1"/>
+    <w:lsdException w:name="Bibliography" w:uiPriority="37"/>
+    <w:lsdException w:name="TOC Heading" w:uiPriority="39" w:qFormat="1"/>
   </w:latentStyles>
   <w:style w:type="paragraph" w:default="1" w:styleId="Normal">
     <w:name w:val="Normal"/>
@@ -5476,7 +5621,7 @@
   <a:extraClrSchemeLst/>
   <a:extLst>
     <a:ext uri="{05A4C25C-085E-4340-85A3-A5531E510DB2}">
-      <thm15:themeFamily xmlns:thm15="http://schemas.microsoft.com/office/thememl/2012/main" name="Office Theme" id="{62F939B6-93AF-4DB8-9C6B-D6C7DFDC589F}" vid="{4A3C46E8-61CC-4603-A589-7422A47A8E4A}"/>
+      <thm15:themeFamily xmlns:thm15="http://schemas.microsoft.com/office/thememl/2012/main" xmlns="" name="Office Theme" id="{62F939B6-93AF-4DB8-9C6B-D6C7DFDC589F}" vid="{4A3C46E8-61CC-4603-A589-7422A47A8E4A}"/>
     </a:ext>
   </a:extLst>
 </a:theme>

</xml_diff>